<commit_message>
Add index to offense records in Record Summary document
</commit_message>
<xml_diff>
--- a/dear_petition/petition/export/documents/templates/records_summary.docx
+++ b/dear_petition/petition/export/documents/templates/records_summary.docx
@@ -765,7 +765,7 @@
     <w:p/>
     <w:tbl>
       <w:tblPr>
-        <w:tblW w:w="12907" w:type="dxa"/>
+        <w:tblW w:w="12817" w:type="dxa"/>
         <w:tblInd w:w="38" w:type="dxa"/>
         <w:tblBorders>
           <w:top w:val="single" w:sz="12" w:space="0" w:color="auto"/>
@@ -785,18 +785,37 @@
         <w:tblLook w:val="0000" w:firstRow="0" w:lastRow="0" w:firstColumn="0" w:lastColumn="0" w:noHBand="0" w:noVBand="0"/>
       </w:tblPr>
       <w:tblGrid>
-        <w:gridCol w:w="1297"/>
-        <w:gridCol w:w="1080"/>
-        <w:gridCol w:w="6480"/>
+        <w:gridCol w:w="578"/>
+        <w:gridCol w:w="1302"/>
+        <w:gridCol w:w="1085"/>
+        <w:gridCol w:w="5787"/>
         <w:gridCol w:w="810"/>
-        <w:gridCol w:w="1080"/>
-        <w:gridCol w:w="1080"/>
-        <w:gridCol w:w="1080"/>
+        <w:gridCol w:w="1085"/>
+        <w:gridCol w:w="1085"/>
+        <w:gridCol w:w="1085"/>
       </w:tblGrid>
       <w:tr>
+        <w:trPr>
+          <w:trHeight w:val="479"/>
+        </w:trPr>
         <w:tc>
           <w:tcPr>
-            <w:tcW w:w="1297" w:type="dxa"/>
+            <w:tcW w:w="576" w:type="dxa"/>
+          </w:tcPr>
+          <w:p>
+            <w:pPr>
+              <w:pStyle w:val="Obsahtabulky"/>
+              <w:jc w:val="center"/>
+              <w:rPr>
+                <w:sz w:val="20"/>
+                <w:szCs w:val="20"/>
+              </w:rPr>
+            </w:pPr>
+          </w:p>
+        </w:tc>
+        <w:tc>
+          <w:tcPr>
+            <w:tcW w:w="1296" w:type="dxa"/>
             <w:shd w:val="clear" w:color="auto" w:fill="auto"/>
             <w:tcMar>
               <w:left w:w="33" w:type="dxa"/>
@@ -894,7 +913,7 @@
         </w:tc>
         <w:tc>
           <w:tcPr>
-            <w:tcW w:w="6480" w:type="dxa"/>
+            <w:tcW w:w="5760" w:type="dxa"/>
             <w:shd w:val="clear" w:color="auto" w:fill="auto"/>
             <w:tcMar>
               <w:left w:w="33" w:type="dxa"/>
@@ -944,7 +963,7 @@
         </w:tc>
         <w:tc>
           <w:tcPr>
-            <w:tcW w:w="810" w:type="dxa"/>
+            <w:tcW w:w="806" w:type="dxa"/>
           </w:tcPr>
           <w:p>
             <w:pPr>
@@ -1098,9 +1117,26 @@
         </w:tc>
       </w:tr>
       <w:tr>
+        <w:trPr>
+          <w:trHeight w:val="231"/>
+        </w:trPr>
         <w:tc>
           <w:tcPr>
-            <w:tcW w:w="12907" w:type="dxa"/>
+            <w:tcW w:w="576" w:type="dxa"/>
+          </w:tcPr>
+          <w:p>
+            <w:pPr>
+              <w:pStyle w:val="Obsahtabulky"/>
+              <w:rPr>
+                <w:sz w:val="20"/>
+                <w:szCs w:val="20"/>
+              </w:rPr>
+            </w:pPr>
+          </w:p>
+        </w:tc>
+        <w:tc>
+          <w:tcPr>
+            <w:tcW w:w="1080" w:type="dxa"/>
             <w:gridSpan w:val="7"/>
           </w:tcPr>
           <w:p>
@@ -1116,7 +1152,39 @@
                 <w:sz w:val="20"/>
                 <w:szCs w:val="20"/>
               </w:rPr>
-              <w:t xml:space="preserve">{%tr for o in </w:t>
+              <w:t>{%</w:t>
+            </w:r>
+            <w:proofErr w:type="spellStart"/>
+            <w:r>
+              <w:rPr>
+                <w:sz w:val="20"/>
+                <w:szCs w:val="20"/>
+              </w:rPr>
+              <w:t>tr</w:t>
+            </w:r>
+            <w:proofErr w:type="spellEnd"/>
+            <w:r>
+              <w:rPr>
+                <w:sz w:val="20"/>
+                <w:szCs w:val="20"/>
+              </w:rPr>
+              <w:t xml:space="preserve"> </w:t>
+            </w:r>
+            <w:proofErr w:type="spellStart"/>
+            <w:r>
+              <w:rPr>
+                <w:sz w:val="20"/>
+                <w:szCs w:val="20"/>
+              </w:rPr>
+              <w:t>for</w:t>
+            </w:r>
+            <w:proofErr w:type="spellEnd"/>
+            <w:r>
+              <w:rPr>
+                <w:sz w:val="20"/>
+                <w:szCs w:val="20"/>
+              </w:rPr>
+              <w:t xml:space="preserve"> o in </w:t>
             </w:r>
             <w:proofErr w:type="gramStart"/>
             <w:r>
@@ -1152,9 +1220,61 @@
         </w:tc>
       </w:tr>
       <w:tr>
+        <w:trPr>
+          <w:trHeight w:val="198"/>
+        </w:trPr>
         <w:tc>
           <w:tcPr>
-            <w:tcW w:w="1297" w:type="dxa"/>
+            <w:tcW w:w="576" w:type="dxa"/>
+          </w:tcPr>
+          <w:p>
+            <w:pPr>
+              <w:pStyle w:val="Obsahtabulky"/>
+              <w:jc w:val="center"/>
+              <w:rPr>
+                <w:sz w:val="18"/>
+                <w:szCs w:val="18"/>
+              </w:rPr>
+            </w:pPr>
+            <w:proofErr w:type="gramStart"/>
+            <w:r>
+              <w:rPr>
+                <w:sz w:val="18"/>
+                <w:szCs w:val="18"/>
+              </w:rPr>
+              <w:t>{{ o</w:t>
+            </w:r>
+            <w:r>
+              <w:rPr>
+                <w:sz w:val="18"/>
+                <w:szCs w:val="18"/>
+                <w:lang w:val="en-US"/>
+              </w:rPr>
+              <w:t>.</w:t>
+            </w:r>
+            <w:proofErr w:type="spellStart"/>
+            <w:r>
+              <w:rPr>
+                <w:sz w:val="18"/>
+                <w:szCs w:val="18"/>
+                <w:lang w:val="en-US"/>
+              </w:rPr>
+              <w:t>idx</w:t>
+            </w:r>
+            <w:proofErr w:type="spellEnd"/>
+            <w:proofErr w:type="gramEnd"/>
+            <w:r>
+              <w:rPr>
+                <w:sz w:val="18"/>
+                <w:szCs w:val="18"/>
+              </w:rPr>
+              <w:t xml:space="preserve"> }}</w:t>
+            </w:r>
+          </w:p>
+        </w:tc>
+        <w:tc>
+          <w:tcPr>
+            <w:tcW w:w="1296" w:type="dxa"/>
             <w:shd w:val="clear" w:color="auto" w:fill="auto"/>
             <w:tcMar>
               <w:left w:w="33" w:type="dxa"/>
@@ -1192,15 +1312,7 @@
                 <w:szCs w:val="18"/>
                 <w:lang w:val="en-US"/>
               </w:rPr>
-              <w:t>file_</w:t>
-            </w:r>
-            <w:r>
-              <w:rPr>
-                <w:sz w:val="18"/>
-                <w:szCs w:val="18"/>
-                <w:lang w:val="en-US"/>
-              </w:rPr>
-              <w:t>no</w:t>
+              <w:t>file_no</w:t>
             </w:r>
             <w:r>
               <w:rPr>
@@ -1266,7 +1378,7 @@
         </w:tc>
         <w:tc>
           <w:tcPr>
-            <w:tcW w:w="6480" w:type="dxa"/>
+            <w:tcW w:w="5760" w:type="dxa"/>
             <w:shd w:val="clear" w:color="auto" w:fill="auto"/>
             <w:tcMar>
               <w:left w:w="33" w:type="dxa"/>
@@ -1326,7 +1438,7 @@
         </w:tc>
         <w:tc>
           <w:tcPr>
-            <w:tcW w:w="810" w:type="dxa"/>
+            <w:tcW w:w="806" w:type="dxa"/>
           </w:tcPr>
           <w:p>
             <w:pPr>
@@ -1546,9 +1658,26 @@
         </w:tc>
       </w:tr>
       <w:tr>
+        <w:trPr>
+          <w:trHeight w:val="248"/>
+        </w:trPr>
         <w:tc>
           <w:tcPr>
-            <w:tcW w:w="12907" w:type="dxa"/>
+            <w:tcW w:w="576" w:type="dxa"/>
+          </w:tcPr>
+          <w:p>
+            <w:pPr>
+              <w:pStyle w:val="Obsahtabulky"/>
+              <w:rPr>
+                <w:sz w:val="20"/>
+                <w:szCs w:val="20"/>
+              </w:rPr>
+            </w:pPr>
+          </w:p>
+        </w:tc>
+        <w:tc>
+          <w:tcPr>
+            <w:tcW w:w="1080" w:type="dxa"/>
             <w:gridSpan w:val="7"/>
           </w:tcPr>
           <w:p>

</xml_diff>

<commit_message>
Add index to offense records in Record Summary document (#401)
</commit_message>
<xml_diff>
--- a/dear_petition/petition/export/documents/templates/records_summary.docx
+++ b/dear_petition/petition/export/documents/templates/records_summary.docx
@@ -765,7 +765,7 @@
     <w:p/>
     <w:tbl>
       <w:tblPr>
-        <w:tblW w:w="12907" w:type="dxa"/>
+        <w:tblW w:w="12817" w:type="dxa"/>
         <w:tblInd w:w="38" w:type="dxa"/>
         <w:tblBorders>
           <w:top w:val="single" w:sz="12" w:space="0" w:color="auto"/>
@@ -785,18 +785,37 @@
         <w:tblLook w:val="0000" w:firstRow="0" w:lastRow="0" w:firstColumn="0" w:lastColumn="0" w:noHBand="0" w:noVBand="0"/>
       </w:tblPr>
       <w:tblGrid>
-        <w:gridCol w:w="1297"/>
-        <w:gridCol w:w="1080"/>
-        <w:gridCol w:w="6480"/>
+        <w:gridCol w:w="578"/>
+        <w:gridCol w:w="1302"/>
+        <w:gridCol w:w="1085"/>
+        <w:gridCol w:w="5787"/>
         <w:gridCol w:w="810"/>
-        <w:gridCol w:w="1080"/>
-        <w:gridCol w:w="1080"/>
-        <w:gridCol w:w="1080"/>
+        <w:gridCol w:w="1085"/>
+        <w:gridCol w:w="1085"/>
+        <w:gridCol w:w="1085"/>
       </w:tblGrid>
       <w:tr>
+        <w:trPr>
+          <w:trHeight w:val="479"/>
+        </w:trPr>
         <w:tc>
           <w:tcPr>
-            <w:tcW w:w="1297" w:type="dxa"/>
+            <w:tcW w:w="576" w:type="dxa"/>
+          </w:tcPr>
+          <w:p>
+            <w:pPr>
+              <w:pStyle w:val="Obsahtabulky"/>
+              <w:jc w:val="center"/>
+              <w:rPr>
+                <w:sz w:val="20"/>
+                <w:szCs w:val="20"/>
+              </w:rPr>
+            </w:pPr>
+          </w:p>
+        </w:tc>
+        <w:tc>
+          <w:tcPr>
+            <w:tcW w:w="1296" w:type="dxa"/>
             <w:shd w:val="clear" w:color="auto" w:fill="auto"/>
             <w:tcMar>
               <w:left w:w="33" w:type="dxa"/>
@@ -894,7 +913,7 @@
         </w:tc>
         <w:tc>
           <w:tcPr>
-            <w:tcW w:w="6480" w:type="dxa"/>
+            <w:tcW w:w="5760" w:type="dxa"/>
             <w:shd w:val="clear" w:color="auto" w:fill="auto"/>
             <w:tcMar>
               <w:left w:w="33" w:type="dxa"/>
@@ -944,7 +963,7 @@
         </w:tc>
         <w:tc>
           <w:tcPr>
-            <w:tcW w:w="810" w:type="dxa"/>
+            <w:tcW w:w="806" w:type="dxa"/>
           </w:tcPr>
           <w:p>
             <w:pPr>
@@ -1098,9 +1117,26 @@
         </w:tc>
       </w:tr>
       <w:tr>
+        <w:trPr>
+          <w:trHeight w:val="231"/>
+        </w:trPr>
         <w:tc>
           <w:tcPr>
-            <w:tcW w:w="12907" w:type="dxa"/>
+            <w:tcW w:w="576" w:type="dxa"/>
+          </w:tcPr>
+          <w:p>
+            <w:pPr>
+              <w:pStyle w:val="Obsahtabulky"/>
+              <w:rPr>
+                <w:sz w:val="20"/>
+                <w:szCs w:val="20"/>
+              </w:rPr>
+            </w:pPr>
+          </w:p>
+        </w:tc>
+        <w:tc>
+          <w:tcPr>
+            <w:tcW w:w="1080" w:type="dxa"/>
             <w:gridSpan w:val="7"/>
           </w:tcPr>
           <w:p>
@@ -1116,7 +1152,39 @@
                 <w:sz w:val="20"/>
                 <w:szCs w:val="20"/>
               </w:rPr>
-              <w:t xml:space="preserve">{%tr for o in </w:t>
+              <w:t>{%</w:t>
+            </w:r>
+            <w:proofErr w:type="spellStart"/>
+            <w:r>
+              <w:rPr>
+                <w:sz w:val="20"/>
+                <w:szCs w:val="20"/>
+              </w:rPr>
+              <w:t>tr</w:t>
+            </w:r>
+            <w:proofErr w:type="spellEnd"/>
+            <w:r>
+              <w:rPr>
+                <w:sz w:val="20"/>
+                <w:szCs w:val="20"/>
+              </w:rPr>
+              <w:t xml:space="preserve"> </w:t>
+            </w:r>
+            <w:proofErr w:type="spellStart"/>
+            <w:r>
+              <w:rPr>
+                <w:sz w:val="20"/>
+                <w:szCs w:val="20"/>
+              </w:rPr>
+              <w:t>for</w:t>
+            </w:r>
+            <w:proofErr w:type="spellEnd"/>
+            <w:r>
+              <w:rPr>
+                <w:sz w:val="20"/>
+                <w:szCs w:val="20"/>
+              </w:rPr>
+              <w:t xml:space="preserve"> o in </w:t>
             </w:r>
             <w:proofErr w:type="gramStart"/>
             <w:r>
@@ -1152,9 +1220,61 @@
         </w:tc>
       </w:tr>
       <w:tr>
+        <w:trPr>
+          <w:trHeight w:val="198"/>
+        </w:trPr>
         <w:tc>
           <w:tcPr>
-            <w:tcW w:w="1297" w:type="dxa"/>
+            <w:tcW w:w="576" w:type="dxa"/>
+          </w:tcPr>
+          <w:p>
+            <w:pPr>
+              <w:pStyle w:val="Obsahtabulky"/>
+              <w:jc w:val="center"/>
+              <w:rPr>
+                <w:sz w:val="18"/>
+                <w:szCs w:val="18"/>
+              </w:rPr>
+            </w:pPr>
+            <w:proofErr w:type="gramStart"/>
+            <w:r>
+              <w:rPr>
+                <w:sz w:val="18"/>
+                <w:szCs w:val="18"/>
+              </w:rPr>
+              <w:t>{{ o</w:t>
+            </w:r>
+            <w:r>
+              <w:rPr>
+                <w:sz w:val="18"/>
+                <w:szCs w:val="18"/>
+                <w:lang w:val="en-US"/>
+              </w:rPr>
+              <w:t>.</w:t>
+            </w:r>
+            <w:proofErr w:type="spellStart"/>
+            <w:r>
+              <w:rPr>
+                <w:sz w:val="18"/>
+                <w:szCs w:val="18"/>
+                <w:lang w:val="en-US"/>
+              </w:rPr>
+              <w:t>idx</w:t>
+            </w:r>
+            <w:proofErr w:type="spellEnd"/>
+            <w:proofErr w:type="gramEnd"/>
+            <w:r>
+              <w:rPr>
+                <w:sz w:val="18"/>
+                <w:szCs w:val="18"/>
+              </w:rPr>
+              <w:t xml:space="preserve"> }}</w:t>
+            </w:r>
+          </w:p>
+        </w:tc>
+        <w:tc>
+          <w:tcPr>
+            <w:tcW w:w="1296" w:type="dxa"/>
             <w:shd w:val="clear" w:color="auto" w:fill="auto"/>
             <w:tcMar>
               <w:left w:w="33" w:type="dxa"/>
@@ -1192,15 +1312,7 @@
                 <w:szCs w:val="18"/>
                 <w:lang w:val="en-US"/>
               </w:rPr>
-              <w:t>file_</w:t>
-            </w:r>
-            <w:r>
-              <w:rPr>
-                <w:sz w:val="18"/>
-                <w:szCs w:val="18"/>
-                <w:lang w:val="en-US"/>
-              </w:rPr>
-              <w:t>no</w:t>
+              <w:t>file_no</w:t>
             </w:r>
             <w:r>
               <w:rPr>
@@ -1266,7 +1378,7 @@
         </w:tc>
         <w:tc>
           <w:tcPr>
-            <w:tcW w:w="6480" w:type="dxa"/>
+            <w:tcW w:w="5760" w:type="dxa"/>
             <w:shd w:val="clear" w:color="auto" w:fill="auto"/>
             <w:tcMar>
               <w:left w:w="33" w:type="dxa"/>
@@ -1326,7 +1438,7 @@
         </w:tc>
         <w:tc>
           <w:tcPr>
-            <w:tcW w:w="810" w:type="dxa"/>
+            <w:tcW w:w="806" w:type="dxa"/>
           </w:tcPr>
           <w:p>
             <w:pPr>
@@ -1546,9 +1658,26 @@
         </w:tc>
       </w:tr>
       <w:tr>
+        <w:trPr>
+          <w:trHeight w:val="248"/>
+        </w:trPr>
         <w:tc>
           <w:tcPr>
-            <w:tcW w:w="12907" w:type="dxa"/>
+            <w:tcW w:w="576" w:type="dxa"/>
+          </w:tcPr>
+          <w:p>
+            <w:pPr>
+              <w:pStyle w:val="Obsahtabulky"/>
+              <w:rPr>
+                <w:sz w:val="20"/>
+                <w:szCs w:val="20"/>
+              </w:rPr>
+            </w:pPr>
+          </w:p>
+        </w:tc>
+        <w:tc>
+          <w:tcPr>
+            <w:tcW w:w="1080" w:type="dxa"/>
             <w:gridSpan w:val="7"/>
           </w:tcPr>
           <w:p>

</xml_diff>

<commit_message>
In Record Summary, note CIPRS file #'s where additional offenses exist
</commit_message>
<xml_diff>
--- a/dear_petition/petition/export/documents/templates/records_summary.docx
+++ b/dear_petition/petition/export/documents/templates/records_summary.docx
@@ -1,6 +1,6 @@
 
 <file path=word/document.xml><?xml version="1.0" encoding="utf-8"?>
-<w:document xmlns:wpc="http://schemas.microsoft.com/office/word/2010/wordprocessingCanvas" xmlns:cx="http://schemas.microsoft.com/office/drawing/2014/chartex" xmlns:cx1="http://schemas.microsoft.com/office/drawing/2015/9/8/chartex" xmlns:cx2="http://schemas.microsoft.com/office/drawing/2015/10/21/chartex" xmlns:cx3="http://schemas.microsoft.com/office/drawing/2016/5/9/chartex" xmlns:cx4="http://schemas.microsoft.com/office/drawing/2016/5/10/chartex" xmlns:cx5="http://schemas.microsoft.com/office/drawing/2016/5/11/chartex" xmlns:cx6="http://schemas.microsoft.com/office/drawing/2016/5/12/chartex" xmlns:cx7="http://schemas.microsoft.com/office/drawing/2016/5/13/chartex" xmlns:cx8="http://schemas.microsoft.com/office/drawing/2016/5/14/chartex" xmlns:mc="http://schemas.openxmlformats.org/markup-compatibility/2006" xmlns:aink="http://schemas.microsoft.com/office/drawing/2016/ink" xmlns:am3d="http://schemas.microsoft.com/office/drawing/2017/model3d" xmlns:o="urn:schemas-microsoft-com:office:office" xmlns:oel="http://schemas.microsoft.com/office/2019/extlst" xmlns:r="http://schemas.openxmlformats.org/officeDocument/2006/relationships" xmlns:m="http://schemas.openxmlformats.org/officeDocument/2006/math" xmlns:v="urn:schemas-microsoft-com:vml" xmlns:wp14="http://schemas.microsoft.com/office/word/2010/wordprocessingDrawing" xmlns:wp="http://schemas.openxmlformats.org/drawingml/2006/wordprocessingDrawing" xmlns:w10="urn:schemas-microsoft-com:office:word" xmlns:w="http://schemas.openxmlformats.org/wordprocessingml/2006/main" xmlns:w14="http://schemas.microsoft.com/office/word/2010/wordml" xmlns:w15="http://schemas.microsoft.com/office/word/2012/wordml" xmlns:w16cex="http://schemas.microsoft.com/office/word/2018/wordml/cex" xmlns:w16cid="http://schemas.microsoft.com/office/word/2016/wordml/cid" xmlns:w16="http://schemas.microsoft.com/office/word/2018/wordml" xmlns:w16du="http://schemas.microsoft.com/office/word/2023/wordml/word16du" xmlns:w16sdtdh="http://schemas.microsoft.com/office/word/2020/wordml/sdtdatahash" xmlns:w16se="http://schemas.microsoft.com/office/word/2015/wordml/symex" xmlns:wpg="http://schemas.microsoft.com/office/word/2010/wordprocessingGroup" xmlns:wpi="http://schemas.microsoft.com/office/word/2010/wordprocessingInk" xmlns:wne="http://schemas.microsoft.com/office/word/2006/wordml" xmlns:wps="http://schemas.microsoft.com/office/word/2010/wordprocessingShape" mc:Ignorable="w14 w15 w16se w16cid w16 w16cex w16sdtdh wp14">
+<w:document xmlns:wpc="http://schemas.microsoft.com/office/word/2010/wordprocessingCanvas" xmlns:cx="http://schemas.microsoft.com/office/drawing/2014/chartex" xmlns:cx1="http://schemas.microsoft.com/office/drawing/2015/9/8/chartex" xmlns:cx2="http://schemas.microsoft.com/office/drawing/2015/10/21/chartex" xmlns:cx3="http://schemas.microsoft.com/office/drawing/2016/5/9/chartex" xmlns:cx4="http://schemas.microsoft.com/office/drawing/2016/5/10/chartex" xmlns:cx5="http://schemas.microsoft.com/office/drawing/2016/5/11/chartex" xmlns:cx6="http://schemas.microsoft.com/office/drawing/2016/5/12/chartex" xmlns:cx7="http://schemas.microsoft.com/office/drawing/2016/5/13/chartex" xmlns:cx8="http://schemas.microsoft.com/office/drawing/2016/5/14/chartex" xmlns:mc="http://schemas.openxmlformats.org/markup-compatibility/2006" xmlns:aink="http://schemas.microsoft.com/office/drawing/2016/ink" xmlns:am3d="http://schemas.microsoft.com/office/drawing/2017/model3d" xmlns:o="urn:schemas-microsoft-com:office:office" xmlns:oel="http://schemas.microsoft.com/office/2019/extlst" xmlns:r="http://schemas.openxmlformats.org/officeDocument/2006/relationships" xmlns:m="http://schemas.openxmlformats.org/officeDocument/2006/math" xmlns:v="urn:schemas-microsoft-com:vml" xmlns:wp14="http://schemas.microsoft.com/office/word/2010/wordprocessingDrawing" xmlns:wp="http://schemas.openxmlformats.org/drawingml/2006/wordprocessingDrawing" xmlns:w10="urn:schemas-microsoft-com:office:word" xmlns:w="http://schemas.openxmlformats.org/wordprocessingml/2006/main" xmlns:w14="http://schemas.microsoft.com/office/word/2010/wordml" xmlns:w15="http://schemas.microsoft.com/office/word/2012/wordml" xmlns:w16cex="http://schemas.microsoft.com/office/word/2018/wordml/cex" xmlns:w16cid="http://schemas.microsoft.com/office/word/2016/wordml/cid" xmlns:w16="http://schemas.microsoft.com/office/word/2018/wordml" xmlns:w16sdtdh="http://schemas.microsoft.com/office/word/2020/wordml/sdtdatahash" xmlns:w16se="http://schemas.microsoft.com/office/word/2015/wordml/symex" xmlns:wpg="http://schemas.microsoft.com/office/word/2010/wordprocessingGroup" xmlns:wpi="http://schemas.microsoft.com/office/word/2010/wordprocessingInk" xmlns:wne="http://schemas.microsoft.com/office/word/2006/wordml" xmlns:wps="http://schemas.microsoft.com/office/word/2010/wordprocessingShape" mc:Ignorable="w14 w15 w16se w16cid w16 w16cex w16sdtdh wp14">
   <w:body>
     <w:p>
       <w:pPr>
@@ -655,21 +655,12 @@
     </w:p>
     <w:p/>
     <w:p>
-      <w:proofErr w:type="gramStart"/>
-      <w:r>
-        <w:rPr>
-          <w:b/>
-          <w:bCs/>
-        </w:rPr>
-        <w:t>#{</w:t>
-      </w:r>
-      <w:proofErr w:type="gramEnd"/>
-      <w:r>
-        <w:rPr>
-          <w:b/>
-          <w:bCs/>
-        </w:rPr>
-        <w:t>{</w:t>
+      <w:r>
+        <w:rPr>
+          <w:b/>
+          <w:bCs/>
+        </w:rPr>
+        <w:t>#{{</w:t>
       </w:r>
       <w:r>
         <w:t xml:space="preserve"> </w:t>
@@ -772,8 +763,8 @@
           <w:left w:val="single" w:sz="12" w:space="0" w:color="auto"/>
           <w:bottom w:val="single" w:sz="12" w:space="0" w:color="auto"/>
           <w:right w:val="single" w:sz="12" w:space="0" w:color="auto"/>
-          <w:insideH w:val="single" w:sz="2" w:space="0" w:color="000001"/>
-          <w:insideV w:val="single" w:sz="2" w:space="0" w:color="000001"/>
+          <w:insideH w:val="single" w:sz="12" w:space="0" w:color="auto"/>
+          <w:insideV w:val="single" w:sz="12" w:space="0" w:color="auto"/>
         </w:tblBorders>
         <w:tblLayout w:type="fixed"/>
         <w:tblCellMar>
@@ -800,7 +791,7 @@
         </w:trPr>
         <w:tc>
           <w:tcPr>
-            <w:tcW w:w="576" w:type="dxa"/>
+            <w:tcW w:w="578" w:type="dxa"/>
           </w:tcPr>
           <w:p>
             <w:pPr>
@@ -815,7 +806,7 @@
         </w:tc>
         <w:tc>
           <w:tcPr>
-            <w:tcW w:w="1296" w:type="dxa"/>
+            <w:tcW w:w="1302" w:type="dxa"/>
             <w:shd w:val="clear" w:color="auto" w:fill="auto"/>
             <w:tcMar>
               <w:left w:w="33" w:type="dxa"/>
@@ -866,7 +857,7 @@
         </w:tc>
         <w:tc>
           <w:tcPr>
-            <w:tcW w:w="1080" w:type="dxa"/>
+            <w:tcW w:w="1085" w:type="dxa"/>
             <w:shd w:val="clear" w:color="auto" w:fill="auto"/>
             <w:tcMar>
               <w:left w:w="33" w:type="dxa"/>
@@ -913,7 +904,7 @@
         </w:tc>
         <w:tc>
           <w:tcPr>
-            <w:tcW w:w="5760" w:type="dxa"/>
+            <w:tcW w:w="5787" w:type="dxa"/>
             <w:shd w:val="clear" w:color="auto" w:fill="auto"/>
             <w:tcMar>
               <w:left w:w="33" w:type="dxa"/>
@@ -963,7 +954,7 @@
         </w:tc>
         <w:tc>
           <w:tcPr>
-            <w:tcW w:w="806" w:type="dxa"/>
+            <w:tcW w:w="810" w:type="dxa"/>
           </w:tcPr>
           <w:p>
             <w:pPr>
@@ -994,7 +985,7 @@
         </w:tc>
         <w:tc>
           <w:tcPr>
-            <w:tcW w:w="1080" w:type="dxa"/>
+            <w:tcW w:w="1085" w:type="dxa"/>
           </w:tcPr>
           <w:p>
             <w:pPr>
@@ -1039,7 +1030,7 @@
         </w:tc>
         <w:tc>
           <w:tcPr>
-            <w:tcW w:w="1080" w:type="dxa"/>
+            <w:tcW w:w="1085" w:type="dxa"/>
           </w:tcPr>
           <w:p>
             <w:pPr>
@@ -1065,7 +1056,7 @@
         </w:tc>
         <w:tc>
           <w:tcPr>
-            <w:tcW w:w="1080" w:type="dxa"/>
+            <w:tcW w:w="1085" w:type="dxa"/>
           </w:tcPr>
           <w:p>
             <w:pPr>
@@ -1122,7 +1113,7 @@
         </w:trPr>
         <w:tc>
           <w:tcPr>
-            <w:tcW w:w="576" w:type="dxa"/>
+            <w:tcW w:w="578" w:type="dxa"/>
           </w:tcPr>
           <w:p>
             <w:pPr>
@@ -1136,7 +1127,7 @@
         </w:tc>
         <w:tc>
           <w:tcPr>
-            <w:tcW w:w="1080" w:type="dxa"/>
+            <w:tcW w:w="12239" w:type="dxa"/>
             <w:gridSpan w:val="7"/>
           </w:tcPr>
           <w:p>
@@ -1186,7 +1177,6 @@
               </w:rPr>
               <w:t xml:space="preserve"> o in </w:t>
             </w:r>
-            <w:proofErr w:type="gramStart"/>
             <w:r>
               <w:rPr>
                 <w:sz w:val="20"/>
@@ -1201,7 +1191,6 @@
               </w:rPr>
               <w:t>.offense</w:t>
             </w:r>
-            <w:proofErr w:type="gramEnd"/>
             <w:r>
               <w:rPr>
                 <w:sz w:val="20"/>
@@ -1225,7 +1214,7 @@
         </w:trPr>
         <w:tc>
           <w:tcPr>
-            <w:tcW w:w="576" w:type="dxa"/>
+            <w:tcW w:w="578" w:type="dxa"/>
           </w:tcPr>
           <w:p>
             <w:pPr>
@@ -1236,7 +1225,6 @@
                 <w:szCs w:val="18"/>
               </w:rPr>
             </w:pPr>
-            <w:proofErr w:type="gramStart"/>
             <w:r>
               <w:rPr>
                 <w:sz w:val="18"/>
@@ -1262,7 +1250,6 @@
               <w:t>idx</w:t>
             </w:r>
             <w:proofErr w:type="spellEnd"/>
-            <w:proofErr w:type="gramEnd"/>
             <w:r>
               <w:rPr>
                 <w:sz w:val="18"/>
@@ -1274,7 +1261,7 @@
         </w:tc>
         <w:tc>
           <w:tcPr>
-            <w:tcW w:w="1296" w:type="dxa"/>
+            <w:tcW w:w="1302" w:type="dxa"/>
             <w:shd w:val="clear" w:color="auto" w:fill="auto"/>
             <w:tcMar>
               <w:left w:w="33" w:type="dxa"/>
@@ -1289,7 +1276,6 @@
                 <w:szCs w:val="18"/>
               </w:rPr>
             </w:pPr>
-            <w:proofErr w:type="gramStart"/>
             <w:r>
               <w:rPr>
                 <w:sz w:val="18"/>
@@ -1297,7 +1283,6 @@
               </w:rPr>
               <w:t>{{ o</w:t>
             </w:r>
-            <w:proofErr w:type="gramEnd"/>
             <w:r>
               <w:rPr>
                 <w:sz w:val="18"/>
@@ -1325,7 +1310,7 @@
         </w:tc>
         <w:tc>
           <w:tcPr>
-            <w:tcW w:w="1080" w:type="dxa"/>
+            <w:tcW w:w="1085" w:type="dxa"/>
             <w:shd w:val="clear" w:color="auto" w:fill="auto"/>
             <w:tcMar>
               <w:left w:w="33" w:type="dxa"/>
@@ -1340,7 +1325,6 @@
                 <w:szCs w:val="20"/>
               </w:rPr>
             </w:pPr>
-            <w:proofErr w:type="gramStart"/>
             <w:r>
               <w:rPr>
                 <w:sz w:val="18"/>
@@ -1348,7 +1332,6 @@
               </w:rPr>
               <w:t>{{ o</w:t>
             </w:r>
-            <w:proofErr w:type="gramEnd"/>
             <w:r>
               <w:rPr>
                 <w:sz w:val="18"/>
@@ -1378,7 +1361,7 @@
         </w:tc>
         <w:tc>
           <w:tcPr>
-            <w:tcW w:w="5760" w:type="dxa"/>
+            <w:tcW w:w="5787" w:type="dxa"/>
             <w:shd w:val="clear" w:color="auto" w:fill="auto"/>
             <w:tcMar>
               <w:left w:w="33" w:type="dxa"/>
@@ -1402,7 +1385,6 @@
               </w:rPr>
               <w:t xml:space="preserve"> </w:t>
             </w:r>
-            <w:proofErr w:type="gramStart"/>
             <w:r>
               <w:rPr>
                 <w:sz w:val="18"/>
@@ -1410,7 +1392,6 @@
               </w:rPr>
               <w:t>{{ o</w:t>
             </w:r>
-            <w:proofErr w:type="gramEnd"/>
             <w:r>
               <w:rPr>
                 <w:sz w:val="18"/>
@@ -1438,7 +1419,7 @@
         </w:tc>
         <w:tc>
           <w:tcPr>
-            <w:tcW w:w="806" w:type="dxa"/>
+            <w:tcW w:w="810" w:type="dxa"/>
           </w:tcPr>
           <w:p>
             <w:pPr>
@@ -1449,7 +1430,6 @@
                 <w:szCs w:val="18"/>
               </w:rPr>
             </w:pPr>
-            <w:proofErr w:type="gramStart"/>
             <w:r>
               <w:rPr>
                 <w:sz w:val="18"/>
@@ -1457,7 +1437,6 @@
               </w:rPr>
               <w:t>{{ o</w:t>
             </w:r>
-            <w:proofErr w:type="gramEnd"/>
             <w:r>
               <w:rPr>
                 <w:sz w:val="18"/>
@@ -1485,7 +1464,7 @@
         </w:tc>
         <w:tc>
           <w:tcPr>
-            <w:tcW w:w="1080" w:type="dxa"/>
+            <w:tcW w:w="1085" w:type="dxa"/>
           </w:tcPr>
           <w:p>
             <w:pPr>
@@ -1498,7 +1477,6 @@
                 <w:szCs w:val="18"/>
               </w:rPr>
             </w:pPr>
-            <w:proofErr w:type="gramStart"/>
             <w:r>
               <w:rPr>
                 <w:rFonts w:eastAsia="Times New Roman"/>
@@ -1516,17 +1494,7 @@
                 <w:sz w:val="18"/>
                 <w:szCs w:val="18"/>
               </w:rPr>
-              <w:t>o</w:t>
-            </w:r>
-            <w:proofErr w:type="gramEnd"/>
-            <w:r>
-              <w:rPr>
-                <w:rFonts w:eastAsia="Times New Roman"/>
-                <w:color w:val="000000"/>
-                <w:sz w:val="18"/>
-                <w:szCs w:val="18"/>
-              </w:rPr>
-              <w:t>.</w:t>
+              <w:t>o.</w:t>
             </w:r>
             <w:r>
               <w:rPr>
@@ -1551,7 +1519,7 @@
         </w:tc>
         <w:tc>
           <w:tcPr>
-            <w:tcW w:w="1080" w:type="dxa"/>
+            <w:tcW w:w="1085" w:type="dxa"/>
           </w:tcPr>
           <w:p>
             <w:pPr>
@@ -1600,7 +1568,7 @@
         </w:tc>
         <w:tc>
           <w:tcPr>
-            <w:tcW w:w="1080" w:type="dxa"/>
+            <w:tcW w:w="1085" w:type="dxa"/>
           </w:tcPr>
           <w:p>
             <w:pPr>
@@ -1613,7 +1581,6 @@
                 <w:szCs w:val="18"/>
               </w:rPr>
             </w:pPr>
-            <w:proofErr w:type="gramStart"/>
             <w:r>
               <w:rPr>
                 <w:sz w:val="18"/>
@@ -1627,15 +1594,7 @@
                 <w:sz w:val="18"/>
                 <w:szCs w:val="18"/>
               </w:rPr>
-              <w:t>o</w:t>
-            </w:r>
-            <w:proofErr w:type="gramEnd"/>
-            <w:r>
-              <w:rPr>
-                <w:sz w:val="18"/>
-                <w:szCs w:val="18"/>
-              </w:rPr>
-              <w:t>.</w:t>
+              <w:t>o.</w:t>
             </w:r>
             <w:r>
               <w:rPr>
@@ -1663,7 +1622,7 @@
         </w:trPr>
         <w:tc>
           <w:tcPr>
-            <w:tcW w:w="576" w:type="dxa"/>
+            <w:tcW w:w="578" w:type="dxa"/>
           </w:tcPr>
           <w:p>
             <w:pPr>
@@ -1677,7 +1636,7 @@
         </w:tc>
         <w:tc>
           <w:tcPr>
-            <w:tcW w:w="1080" w:type="dxa"/>
+            <w:tcW w:w="12239" w:type="dxa"/>
             <w:gridSpan w:val="7"/>
           </w:tcPr>
           <w:p>
@@ -1732,33 +1691,191 @@
       </w:tr>
     </w:tbl>
     <w:p>
-      <w:pPr>
-        <w:rPr>
-          <w:sz w:val="20"/>
-          <w:szCs w:val="20"/>
-        </w:rPr>
-      </w:pPr>
-      <w:r>
-        <w:rPr>
-          <w:sz w:val="20"/>
-          <w:szCs w:val="20"/>
-        </w:rPr>
+      <w:r>
+        <w:t xml:space="preserve">{% if </w:t>
+      </w:r>
+      <w:proofErr w:type="spellStart"/>
+      <w:r>
+        <w:t>table.</w:t>
+      </w:r>
+      <w:r>
+        <w:t>addl_offense_file_nos</w:t>
+      </w:r>
+      <w:proofErr w:type="spellEnd"/>
+      <w:r>
+        <w:t xml:space="preserve"> %}</w:t>
+      </w:r>
+    </w:p>
+    <w:tbl>
+      <w:tblPr>
+        <w:tblW w:w="12817" w:type="dxa"/>
+        <w:tblInd w:w="38" w:type="dxa"/>
+        <w:tblBorders>
+          <w:top w:val="single" w:sz="12" w:space="0" w:color="auto"/>
+          <w:left w:val="single" w:sz="12" w:space="0" w:color="auto"/>
+          <w:bottom w:val="single" w:sz="12" w:space="0" w:color="auto"/>
+          <w:right w:val="single" w:sz="12" w:space="0" w:color="auto"/>
+          <w:insideH w:val="single" w:sz="12" w:space="0" w:color="auto"/>
+          <w:insideV w:val="single" w:sz="12" w:space="0" w:color="auto"/>
+        </w:tblBorders>
+        <w:tblLayout w:type="fixed"/>
+        <w:tblCellMar>
+          <w:top w:w="58" w:type="dxa"/>
+          <w:left w:w="58" w:type="dxa"/>
+          <w:bottom w:w="58" w:type="dxa"/>
+          <w:right w:w="58" w:type="dxa"/>
+        </w:tblCellMar>
+        <w:tblLook w:val="0000" w:firstRow="0" w:lastRow="0" w:firstColumn="0" w:lastColumn="0" w:noHBand="0" w:noVBand="0"/>
+      </w:tblPr>
+      <w:tblGrid>
+        <w:gridCol w:w="578"/>
+        <w:gridCol w:w="12239"/>
+      </w:tblGrid>
+      <w:tr>
+        <w:trPr>
+          <w:trHeight w:val="198"/>
+        </w:trPr>
+        <w:tc>
+          <w:tcPr>
+            <w:tcW w:w="578" w:type="dxa"/>
+          </w:tcPr>
+          <w:p>
+            <w:pPr>
+              <w:pStyle w:val="Obsahtabulky"/>
+              <w:jc w:val="center"/>
+              <w:rPr>
+                <w:sz w:val="18"/>
+                <w:szCs w:val="18"/>
+              </w:rPr>
+            </w:pPr>
+            <w:r>
+              <w:rPr>
+                <w:sz w:val="18"/>
+                <w:szCs w:val="18"/>
+              </w:rPr>
+              <w:t>*</w:t>
+            </w:r>
+          </w:p>
+        </w:tc>
+        <w:tc>
+          <w:tcPr>
+            <w:tcW w:w="12239" w:type="dxa"/>
+            <w:shd w:val="clear" w:color="auto" w:fill="auto"/>
+            <w:tcMar>
+              <w:left w:w="33" w:type="dxa"/>
+            </w:tcMar>
+          </w:tcPr>
+          <w:p>
+            <w:pPr>
+              <w:pStyle w:val="Obsahtabulky"/>
+              <w:rPr>
+                <w:sz w:val="18"/>
+                <w:szCs w:val="18"/>
+              </w:rPr>
+            </w:pPr>
+            <w:r>
+              <w:rPr>
+                <w:sz w:val="18"/>
+                <w:szCs w:val="18"/>
+                <w:lang w:val="en-US"/>
+              </w:rPr>
+              <w:t xml:space="preserve"> </w:t>
+            </w:r>
+            <w:r>
+              <w:rPr>
+                <w:sz w:val="18"/>
+                <w:szCs w:val="18"/>
+                <w:lang w:val="en-US"/>
+              </w:rPr>
+              <w:t xml:space="preserve"> </w:t>
+            </w:r>
+            <w:r>
+              <w:rPr>
+                <w:sz w:val="18"/>
+                <w:szCs w:val="18"/>
+                <w:lang w:val="en-US"/>
+              </w:rPr>
+              <w:t xml:space="preserve">CIPRS records with additional offenses: </w:t>
+            </w:r>
+            <w:proofErr w:type="gramStart"/>
+            <w:r>
+              <w:rPr>
+                <w:sz w:val="18"/>
+                <w:szCs w:val="18"/>
+                <w:lang w:val="en-US"/>
+              </w:rPr>
+              <w:t>{{</w:t>
+            </w:r>
+            <w:r>
+              <w:rPr>
+                <w:sz w:val="18"/>
+                <w:szCs w:val="18"/>
+                <w:lang w:val="en-US"/>
+              </w:rPr>
+              <w:t xml:space="preserve"> </w:t>
+            </w:r>
+            <w:proofErr w:type="spellStart"/>
+            <w:r>
+              <w:rPr>
+                <w:sz w:val="18"/>
+                <w:szCs w:val="18"/>
+                <w:lang w:val="en-US"/>
+              </w:rPr>
+              <w:t>table</w:t>
+            </w:r>
+            <w:proofErr w:type="gramEnd"/>
+            <w:r>
+              <w:rPr>
+                <w:sz w:val="18"/>
+                <w:szCs w:val="18"/>
+                <w:lang w:val="en-US"/>
+              </w:rPr>
+              <w:t>.</w:t>
+            </w:r>
+            <w:r>
+              <w:rPr>
+                <w:sz w:val="18"/>
+                <w:szCs w:val="18"/>
+                <w:lang w:val="en-US"/>
+              </w:rPr>
+              <w:t>addl_offense_file_nos</w:t>
+            </w:r>
+            <w:proofErr w:type="spellEnd"/>
+            <w:r>
+              <w:rPr>
+                <w:sz w:val="18"/>
+                <w:szCs w:val="18"/>
+                <w:lang w:val="en-US"/>
+              </w:rPr>
+              <w:t xml:space="preserve"> </w:t>
+            </w:r>
+            <w:r>
+              <w:rPr>
+                <w:sz w:val="18"/>
+                <w:szCs w:val="18"/>
+                <w:lang w:val="en-US"/>
+              </w:rPr>
+              <w:t>}}</w:t>
+            </w:r>
+          </w:p>
+        </w:tc>
+      </w:tr>
+    </w:tbl>
+    <w:p>
+      <w:r>
+        <w:t>{% endif %}</w:t>
+      </w:r>
+    </w:p>
+    <w:p>
+      <w:r>
         <w:t xml:space="preserve">{% </w:t>
       </w:r>
       <w:proofErr w:type="spellStart"/>
       <w:r>
-        <w:rPr>
-          <w:sz w:val="20"/>
-          <w:szCs w:val="20"/>
-        </w:rPr>
         <w:t>endfor</w:t>
       </w:r>
       <w:proofErr w:type="spellEnd"/>
       <w:r>
-        <w:rPr>
-          <w:sz w:val="20"/>
-          <w:szCs w:val="20"/>
-        </w:rPr>
         <w:t xml:space="preserve"> %}</w:t>
       </w:r>
     </w:p>
@@ -1780,7 +1897,7 @@
 </file>
 
 <file path=word/endnotes.xml><?xml version="1.0" encoding="utf-8"?>
-<w:endnotes xmlns:wpc="http://schemas.microsoft.com/office/word/2010/wordprocessingCanvas" xmlns:cx="http://schemas.microsoft.com/office/drawing/2014/chartex" xmlns:cx1="http://schemas.microsoft.com/office/drawing/2015/9/8/chartex" xmlns:cx2="http://schemas.microsoft.com/office/drawing/2015/10/21/chartex" xmlns:cx3="http://schemas.microsoft.com/office/drawing/2016/5/9/chartex" xmlns:cx4="http://schemas.microsoft.com/office/drawing/2016/5/10/chartex" xmlns:cx5="http://schemas.microsoft.com/office/drawing/2016/5/11/chartex" xmlns:cx6="http://schemas.microsoft.com/office/drawing/2016/5/12/chartex" xmlns:cx7="http://schemas.microsoft.com/office/drawing/2016/5/13/chartex" xmlns:cx8="http://schemas.microsoft.com/office/drawing/2016/5/14/chartex" xmlns:mc="http://schemas.openxmlformats.org/markup-compatibility/2006" xmlns:aink="http://schemas.microsoft.com/office/drawing/2016/ink" xmlns:am3d="http://schemas.microsoft.com/office/drawing/2017/model3d" xmlns:o="urn:schemas-microsoft-com:office:office" xmlns:oel="http://schemas.microsoft.com/office/2019/extlst" xmlns:r="http://schemas.openxmlformats.org/officeDocument/2006/relationships" xmlns:m="http://schemas.openxmlformats.org/officeDocument/2006/math" xmlns:v="urn:schemas-microsoft-com:vml" xmlns:wp14="http://schemas.microsoft.com/office/word/2010/wordprocessingDrawing" xmlns:wp="http://schemas.openxmlformats.org/drawingml/2006/wordprocessingDrawing" xmlns:w10="urn:schemas-microsoft-com:office:word" xmlns:w="http://schemas.openxmlformats.org/wordprocessingml/2006/main" xmlns:w14="http://schemas.microsoft.com/office/word/2010/wordml" xmlns:w15="http://schemas.microsoft.com/office/word/2012/wordml" xmlns:w16cex="http://schemas.microsoft.com/office/word/2018/wordml/cex" xmlns:w16cid="http://schemas.microsoft.com/office/word/2016/wordml/cid" xmlns:w16="http://schemas.microsoft.com/office/word/2018/wordml" xmlns:w16du="http://schemas.microsoft.com/office/word/2023/wordml/word16du" xmlns:w16sdtdh="http://schemas.microsoft.com/office/word/2020/wordml/sdtdatahash" xmlns:w16se="http://schemas.microsoft.com/office/word/2015/wordml/symex" xmlns:wpg="http://schemas.microsoft.com/office/word/2010/wordprocessingGroup" xmlns:wpi="http://schemas.microsoft.com/office/word/2010/wordprocessingInk" xmlns:wne="http://schemas.microsoft.com/office/word/2006/wordml" xmlns:wps="http://schemas.microsoft.com/office/word/2010/wordprocessingShape" mc:Ignorable="w14 w15 w16se w16cid w16 w16cex w16sdtdh wp14">
+<w:endnotes xmlns:wpc="http://schemas.microsoft.com/office/word/2010/wordprocessingCanvas" xmlns:cx="http://schemas.microsoft.com/office/drawing/2014/chartex" xmlns:cx1="http://schemas.microsoft.com/office/drawing/2015/9/8/chartex" xmlns:cx2="http://schemas.microsoft.com/office/drawing/2015/10/21/chartex" xmlns:cx3="http://schemas.microsoft.com/office/drawing/2016/5/9/chartex" xmlns:cx4="http://schemas.microsoft.com/office/drawing/2016/5/10/chartex" xmlns:cx5="http://schemas.microsoft.com/office/drawing/2016/5/11/chartex" xmlns:cx6="http://schemas.microsoft.com/office/drawing/2016/5/12/chartex" xmlns:cx7="http://schemas.microsoft.com/office/drawing/2016/5/13/chartex" xmlns:cx8="http://schemas.microsoft.com/office/drawing/2016/5/14/chartex" xmlns:mc="http://schemas.openxmlformats.org/markup-compatibility/2006" xmlns:aink="http://schemas.microsoft.com/office/drawing/2016/ink" xmlns:am3d="http://schemas.microsoft.com/office/drawing/2017/model3d" xmlns:o="urn:schemas-microsoft-com:office:office" xmlns:oel="http://schemas.microsoft.com/office/2019/extlst" xmlns:r="http://schemas.openxmlformats.org/officeDocument/2006/relationships" xmlns:m="http://schemas.openxmlformats.org/officeDocument/2006/math" xmlns:v="urn:schemas-microsoft-com:vml" xmlns:wp14="http://schemas.microsoft.com/office/word/2010/wordprocessingDrawing" xmlns:wp="http://schemas.openxmlformats.org/drawingml/2006/wordprocessingDrawing" xmlns:w10="urn:schemas-microsoft-com:office:word" xmlns:w="http://schemas.openxmlformats.org/wordprocessingml/2006/main" xmlns:w14="http://schemas.microsoft.com/office/word/2010/wordml" xmlns:w15="http://schemas.microsoft.com/office/word/2012/wordml" xmlns:w16cex="http://schemas.microsoft.com/office/word/2018/wordml/cex" xmlns:w16cid="http://schemas.microsoft.com/office/word/2016/wordml/cid" xmlns:w16="http://schemas.microsoft.com/office/word/2018/wordml" xmlns:w16sdtdh="http://schemas.microsoft.com/office/word/2020/wordml/sdtdatahash" xmlns:w16se="http://schemas.microsoft.com/office/word/2015/wordml/symex" xmlns:wpg="http://schemas.microsoft.com/office/word/2010/wordprocessingGroup" xmlns:wpi="http://schemas.microsoft.com/office/word/2010/wordprocessingInk" xmlns:wne="http://schemas.microsoft.com/office/word/2006/wordml" xmlns:wps="http://schemas.microsoft.com/office/word/2010/wordprocessingShape" mc:Ignorable="w14 w15 w16se w16cid w16 w16cex w16sdtdh wp14">
   <w:endnote w:type="separator" w:id="-1">
     <w:p>
       <w:r>
@@ -1799,7 +1916,7 @@
 </file>
 
 <file path=word/footer1.xml><?xml version="1.0" encoding="utf-8"?>
-<w:ftr xmlns:wpc="http://schemas.microsoft.com/office/word/2010/wordprocessingCanvas" xmlns:cx="http://schemas.microsoft.com/office/drawing/2014/chartex" xmlns:cx1="http://schemas.microsoft.com/office/drawing/2015/9/8/chartex" xmlns:cx2="http://schemas.microsoft.com/office/drawing/2015/10/21/chartex" xmlns:cx3="http://schemas.microsoft.com/office/drawing/2016/5/9/chartex" xmlns:cx4="http://schemas.microsoft.com/office/drawing/2016/5/10/chartex" xmlns:cx5="http://schemas.microsoft.com/office/drawing/2016/5/11/chartex" xmlns:cx6="http://schemas.microsoft.com/office/drawing/2016/5/12/chartex" xmlns:cx7="http://schemas.microsoft.com/office/drawing/2016/5/13/chartex" xmlns:cx8="http://schemas.microsoft.com/office/drawing/2016/5/14/chartex" xmlns:mc="http://schemas.openxmlformats.org/markup-compatibility/2006" xmlns:aink="http://schemas.microsoft.com/office/drawing/2016/ink" xmlns:am3d="http://schemas.microsoft.com/office/drawing/2017/model3d" xmlns:o="urn:schemas-microsoft-com:office:office" xmlns:oel="http://schemas.microsoft.com/office/2019/extlst" xmlns:r="http://schemas.openxmlformats.org/officeDocument/2006/relationships" xmlns:m="http://schemas.openxmlformats.org/officeDocument/2006/math" xmlns:v="urn:schemas-microsoft-com:vml" xmlns:wp14="http://schemas.microsoft.com/office/word/2010/wordprocessingDrawing" xmlns:wp="http://schemas.openxmlformats.org/drawingml/2006/wordprocessingDrawing" xmlns:w10="urn:schemas-microsoft-com:office:word" xmlns:w="http://schemas.openxmlformats.org/wordprocessingml/2006/main" xmlns:w14="http://schemas.microsoft.com/office/word/2010/wordml" xmlns:w15="http://schemas.microsoft.com/office/word/2012/wordml" xmlns:w16cex="http://schemas.microsoft.com/office/word/2018/wordml/cex" xmlns:w16cid="http://schemas.microsoft.com/office/word/2016/wordml/cid" xmlns:w16="http://schemas.microsoft.com/office/word/2018/wordml" xmlns:w16du="http://schemas.microsoft.com/office/word/2023/wordml/word16du" xmlns:w16sdtdh="http://schemas.microsoft.com/office/word/2020/wordml/sdtdatahash" xmlns:w16se="http://schemas.microsoft.com/office/word/2015/wordml/symex" xmlns:wpg="http://schemas.microsoft.com/office/word/2010/wordprocessingGroup" xmlns:wpi="http://schemas.microsoft.com/office/word/2010/wordprocessingInk" xmlns:wne="http://schemas.microsoft.com/office/word/2006/wordml" xmlns:wps="http://schemas.microsoft.com/office/word/2010/wordprocessingShape" mc:Ignorable="w14 w15 w16se w16cid w16 w16cex w16sdtdh wp14">
+<w:ftr xmlns:wpc="http://schemas.microsoft.com/office/word/2010/wordprocessingCanvas" xmlns:cx="http://schemas.microsoft.com/office/drawing/2014/chartex" xmlns:cx1="http://schemas.microsoft.com/office/drawing/2015/9/8/chartex" xmlns:cx2="http://schemas.microsoft.com/office/drawing/2015/10/21/chartex" xmlns:cx3="http://schemas.microsoft.com/office/drawing/2016/5/9/chartex" xmlns:cx4="http://schemas.microsoft.com/office/drawing/2016/5/10/chartex" xmlns:cx5="http://schemas.microsoft.com/office/drawing/2016/5/11/chartex" xmlns:cx6="http://schemas.microsoft.com/office/drawing/2016/5/12/chartex" xmlns:cx7="http://schemas.microsoft.com/office/drawing/2016/5/13/chartex" xmlns:cx8="http://schemas.microsoft.com/office/drawing/2016/5/14/chartex" xmlns:mc="http://schemas.openxmlformats.org/markup-compatibility/2006" xmlns:aink="http://schemas.microsoft.com/office/drawing/2016/ink" xmlns:am3d="http://schemas.microsoft.com/office/drawing/2017/model3d" xmlns:o="urn:schemas-microsoft-com:office:office" xmlns:oel="http://schemas.microsoft.com/office/2019/extlst" xmlns:r="http://schemas.openxmlformats.org/officeDocument/2006/relationships" xmlns:m="http://schemas.openxmlformats.org/officeDocument/2006/math" xmlns:v="urn:schemas-microsoft-com:vml" xmlns:wp14="http://schemas.microsoft.com/office/word/2010/wordprocessingDrawing" xmlns:wp="http://schemas.openxmlformats.org/drawingml/2006/wordprocessingDrawing" xmlns:w10="urn:schemas-microsoft-com:office:word" xmlns:w="http://schemas.openxmlformats.org/wordprocessingml/2006/main" xmlns:w14="http://schemas.microsoft.com/office/word/2010/wordml" xmlns:w15="http://schemas.microsoft.com/office/word/2012/wordml" xmlns:w16cex="http://schemas.microsoft.com/office/word/2018/wordml/cex" xmlns:w16cid="http://schemas.microsoft.com/office/word/2016/wordml/cid" xmlns:w16="http://schemas.microsoft.com/office/word/2018/wordml" xmlns:w16sdtdh="http://schemas.microsoft.com/office/word/2020/wordml/sdtdatahash" xmlns:w16se="http://schemas.microsoft.com/office/word/2015/wordml/symex" xmlns:wpg="http://schemas.microsoft.com/office/word/2010/wordprocessingGroup" xmlns:wpi="http://schemas.microsoft.com/office/word/2010/wordprocessingInk" xmlns:wne="http://schemas.microsoft.com/office/word/2006/wordml" xmlns:wps="http://schemas.microsoft.com/office/word/2010/wordprocessingShape" mc:Ignorable="w14 w15 w16se w16cid w16 w16cex w16sdtdh wp14">
   <w:p>
     <w:pPr>
       <w:pStyle w:val="Footer"/>
@@ -1809,7 +1926,7 @@
 </file>
 
 <file path=word/footer2.xml><?xml version="1.0" encoding="utf-8"?>
-<w:ftr xmlns:wpc="http://schemas.microsoft.com/office/word/2010/wordprocessingCanvas" xmlns:cx="http://schemas.microsoft.com/office/drawing/2014/chartex" xmlns:cx1="http://schemas.microsoft.com/office/drawing/2015/9/8/chartex" xmlns:cx2="http://schemas.microsoft.com/office/drawing/2015/10/21/chartex" xmlns:cx3="http://schemas.microsoft.com/office/drawing/2016/5/9/chartex" xmlns:cx4="http://schemas.microsoft.com/office/drawing/2016/5/10/chartex" xmlns:cx5="http://schemas.microsoft.com/office/drawing/2016/5/11/chartex" xmlns:cx6="http://schemas.microsoft.com/office/drawing/2016/5/12/chartex" xmlns:cx7="http://schemas.microsoft.com/office/drawing/2016/5/13/chartex" xmlns:cx8="http://schemas.microsoft.com/office/drawing/2016/5/14/chartex" xmlns:mc="http://schemas.openxmlformats.org/markup-compatibility/2006" xmlns:aink="http://schemas.microsoft.com/office/drawing/2016/ink" xmlns:am3d="http://schemas.microsoft.com/office/drawing/2017/model3d" xmlns:o="urn:schemas-microsoft-com:office:office" xmlns:oel="http://schemas.microsoft.com/office/2019/extlst" xmlns:r="http://schemas.openxmlformats.org/officeDocument/2006/relationships" xmlns:m="http://schemas.openxmlformats.org/officeDocument/2006/math" xmlns:v="urn:schemas-microsoft-com:vml" xmlns:wp14="http://schemas.microsoft.com/office/word/2010/wordprocessingDrawing" xmlns:wp="http://schemas.openxmlformats.org/drawingml/2006/wordprocessingDrawing" xmlns:w10="urn:schemas-microsoft-com:office:word" xmlns:w="http://schemas.openxmlformats.org/wordprocessingml/2006/main" xmlns:w14="http://schemas.microsoft.com/office/word/2010/wordml" xmlns:w15="http://schemas.microsoft.com/office/word/2012/wordml" xmlns:w16cex="http://schemas.microsoft.com/office/word/2018/wordml/cex" xmlns:w16cid="http://schemas.microsoft.com/office/word/2016/wordml/cid" xmlns:w16="http://schemas.microsoft.com/office/word/2018/wordml" xmlns:w16du="http://schemas.microsoft.com/office/word/2023/wordml/word16du" xmlns:w16sdtdh="http://schemas.microsoft.com/office/word/2020/wordml/sdtdatahash" xmlns:w16se="http://schemas.microsoft.com/office/word/2015/wordml/symex" xmlns:wpg="http://schemas.microsoft.com/office/word/2010/wordprocessingGroup" xmlns:wpi="http://schemas.microsoft.com/office/word/2010/wordprocessingInk" xmlns:wne="http://schemas.microsoft.com/office/word/2006/wordml" xmlns:wps="http://schemas.microsoft.com/office/word/2010/wordprocessingShape" mc:Ignorable="w14 w15 w16se w16cid w16 w16cex w16sdtdh wp14">
+<w:ftr xmlns:wpc="http://schemas.microsoft.com/office/word/2010/wordprocessingCanvas" xmlns:cx="http://schemas.microsoft.com/office/drawing/2014/chartex" xmlns:cx1="http://schemas.microsoft.com/office/drawing/2015/9/8/chartex" xmlns:cx2="http://schemas.microsoft.com/office/drawing/2015/10/21/chartex" xmlns:cx3="http://schemas.microsoft.com/office/drawing/2016/5/9/chartex" xmlns:cx4="http://schemas.microsoft.com/office/drawing/2016/5/10/chartex" xmlns:cx5="http://schemas.microsoft.com/office/drawing/2016/5/11/chartex" xmlns:cx6="http://schemas.microsoft.com/office/drawing/2016/5/12/chartex" xmlns:cx7="http://schemas.microsoft.com/office/drawing/2016/5/13/chartex" xmlns:cx8="http://schemas.microsoft.com/office/drawing/2016/5/14/chartex" xmlns:mc="http://schemas.openxmlformats.org/markup-compatibility/2006" xmlns:aink="http://schemas.microsoft.com/office/drawing/2016/ink" xmlns:am3d="http://schemas.microsoft.com/office/drawing/2017/model3d" xmlns:o="urn:schemas-microsoft-com:office:office" xmlns:oel="http://schemas.microsoft.com/office/2019/extlst" xmlns:r="http://schemas.openxmlformats.org/officeDocument/2006/relationships" xmlns:m="http://schemas.openxmlformats.org/officeDocument/2006/math" xmlns:v="urn:schemas-microsoft-com:vml" xmlns:wp14="http://schemas.microsoft.com/office/word/2010/wordprocessingDrawing" xmlns:wp="http://schemas.openxmlformats.org/drawingml/2006/wordprocessingDrawing" xmlns:w10="urn:schemas-microsoft-com:office:word" xmlns:w="http://schemas.openxmlformats.org/wordprocessingml/2006/main" xmlns:w14="http://schemas.microsoft.com/office/word/2010/wordml" xmlns:w15="http://schemas.microsoft.com/office/word/2012/wordml" xmlns:w16cex="http://schemas.microsoft.com/office/word/2018/wordml/cex" xmlns:w16cid="http://schemas.microsoft.com/office/word/2016/wordml/cid" xmlns:w16="http://schemas.microsoft.com/office/word/2018/wordml" xmlns:w16sdtdh="http://schemas.microsoft.com/office/word/2020/wordml/sdtdatahash" xmlns:w16se="http://schemas.microsoft.com/office/word/2015/wordml/symex" xmlns:wpg="http://schemas.microsoft.com/office/word/2010/wordprocessingGroup" xmlns:wpi="http://schemas.microsoft.com/office/word/2010/wordprocessingInk" xmlns:wne="http://schemas.microsoft.com/office/word/2006/wordml" xmlns:wps="http://schemas.microsoft.com/office/word/2010/wordprocessingShape" mc:Ignorable="w14 w15 w16se w16cid w16 w16cex w16sdtdh wp14">
   <w:sdt>
     <w:sdtPr>
       <w:id w:val="-1329590128"/>
@@ -1925,7 +2042,7 @@
 </file>
 
 <file path=word/footer3.xml><?xml version="1.0" encoding="utf-8"?>
-<w:ftr xmlns:wpc="http://schemas.microsoft.com/office/word/2010/wordprocessingCanvas" xmlns:cx="http://schemas.microsoft.com/office/drawing/2014/chartex" xmlns:cx1="http://schemas.microsoft.com/office/drawing/2015/9/8/chartex" xmlns:cx2="http://schemas.microsoft.com/office/drawing/2015/10/21/chartex" xmlns:cx3="http://schemas.microsoft.com/office/drawing/2016/5/9/chartex" xmlns:cx4="http://schemas.microsoft.com/office/drawing/2016/5/10/chartex" xmlns:cx5="http://schemas.microsoft.com/office/drawing/2016/5/11/chartex" xmlns:cx6="http://schemas.microsoft.com/office/drawing/2016/5/12/chartex" xmlns:cx7="http://schemas.microsoft.com/office/drawing/2016/5/13/chartex" xmlns:cx8="http://schemas.microsoft.com/office/drawing/2016/5/14/chartex" xmlns:mc="http://schemas.openxmlformats.org/markup-compatibility/2006" xmlns:aink="http://schemas.microsoft.com/office/drawing/2016/ink" xmlns:am3d="http://schemas.microsoft.com/office/drawing/2017/model3d" xmlns:o="urn:schemas-microsoft-com:office:office" xmlns:oel="http://schemas.microsoft.com/office/2019/extlst" xmlns:r="http://schemas.openxmlformats.org/officeDocument/2006/relationships" xmlns:m="http://schemas.openxmlformats.org/officeDocument/2006/math" xmlns:v="urn:schemas-microsoft-com:vml" xmlns:wp14="http://schemas.microsoft.com/office/word/2010/wordprocessingDrawing" xmlns:wp="http://schemas.openxmlformats.org/drawingml/2006/wordprocessingDrawing" xmlns:w10="urn:schemas-microsoft-com:office:word" xmlns:w="http://schemas.openxmlformats.org/wordprocessingml/2006/main" xmlns:w14="http://schemas.microsoft.com/office/word/2010/wordml" xmlns:w15="http://schemas.microsoft.com/office/word/2012/wordml" xmlns:w16cex="http://schemas.microsoft.com/office/word/2018/wordml/cex" xmlns:w16cid="http://schemas.microsoft.com/office/word/2016/wordml/cid" xmlns:w16="http://schemas.microsoft.com/office/word/2018/wordml" xmlns:w16du="http://schemas.microsoft.com/office/word/2023/wordml/word16du" xmlns:w16sdtdh="http://schemas.microsoft.com/office/word/2020/wordml/sdtdatahash" xmlns:w16se="http://schemas.microsoft.com/office/word/2015/wordml/symex" xmlns:wpg="http://schemas.microsoft.com/office/word/2010/wordprocessingGroup" xmlns:wpi="http://schemas.microsoft.com/office/word/2010/wordprocessingInk" xmlns:wne="http://schemas.microsoft.com/office/word/2006/wordml" xmlns:wps="http://schemas.microsoft.com/office/word/2010/wordprocessingShape" mc:Ignorable="w14 w15 w16se w16cid w16 w16cex w16sdtdh wp14">
+<w:ftr xmlns:wpc="http://schemas.microsoft.com/office/word/2010/wordprocessingCanvas" xmlns:cx="http://schemas.microsoft.com/office/drawing/2014/chartex" xmlns:cx1="http://schemas.microsoft.com/office/drawing/2015/9/8/chartex" xmlns:cx2="http://schemas.microsoft.com/office/drawing/2015/10/21/chartex" xmlns:cx3="http://schemas.microsoft.com/office/drawing/2016/5/9/chartex" xmlns:cx4="http://schemas.microsoft.com/office/drawing/2016/5/10/chartex" xmlns:cx5="http://schemas.microsoft.com/office/drawing/2016/5/11/chartex" xmlns:cx6="http://schemas.microsoft.com/office/drawing/2016/5/12/chartex" xmlns:cx7="http://schemas.microsoft.com/office/drawing/2016/5/13/chartex" xmlns:cx8="http://schemas.microsoft.com/office/drawing/2016/5/14/chartex" xmlns:mc="http://schemas.openxmlformats.org/markup-compatibility/2006" xmlns:aink="http://schemas.microsoft.com/office/drawing/2016/ink" xmlns:am3d="http://schemas.microsoft.com/office/drawing/2017/model3d" xmlns:o="urn:schemas-microsoft-com:office:office" xmlns:oel="http://schemas.microsoft.com/office/2019/extlst" xmlns:r="http://schemas.openxmlformats.org/officeDocument/2006/relationships" xmlns:m="http://schemas.openxmlformats.org/officeDocument/2006/math" xmlns:v="urn:schemas-microsoft-com:vml" xmlns:wp14="http://schemas.microsoft.com/office/word/2010/wordprocessingDrawing" xmlns:wp="http://schemas.openxmlformats.org/drawingml/2006/wordprocessingDrawing" xmlns:w10="urn:schemas-microsoft-com:office:word" xmlns:w="http://schemas.openxmlformats.org/wordprocessingml/2006/main" xmlns:w14="http://schemas.microsoft.com/office/word/2010/wordml" xmlns:w15="http://schemas.microsoft.com/office/word/2012/wordml" xmlns:w16cex="http://schemas.microsoft.com/office/word/2018/wordml/cex" xmlns:w16cid="http://schemas.microsoft.com/office/word/2016/wordml/cid" xmlns:w16="http://schemas.microsoft.com/office/word/2018/wordml" xmlns:w16sdtdh="http://schemas.microsoft.com/office/word/2020/wordml/sdtdatahash" xmlns:w16se="http://schemas.microsoft.com/office/word/2015/wordml/symex" xmlns:wpg="http://schemas.microsoft.com/office/word/2010/wordprocessingGroup" xmlns:wpi="http://schemas.microsoft.com/office/word/2010/wordprocessingInk" xmlns:wne="http://schemas.microsoft.com/office/word/2006/wordml" xmlns:wps="http://schemas.microsoft.com/office/word/2010/wordprocessingShape" mc:Ignorable="w14 w15 w16se w16cid w16 w16cex w16sdtdh wp14">
   <w:sdt>
     <w:sdtPr>
       <w:id w:val="1297955742"/>
@@ -2041,7 +2158,7 @@
 </file>
 
 <file path=word/footnotes.xml><?xml version="1.0" encoding="utf-8"?>
-<w:footnotes xmlns:wpc="http://schemas.microsoft.com/office/word/2010/wordprocessingCanvas" xmlns:cx="http://schemas.microsoft.com/office/drawing/2014/chartex" xmlns:cx1="http://schemas.microsoft.com/office/drawing/2015/9/8/chartex" xmlns:cx2="http://schemas.microsoft.com/office/drawing/2015/10/21/chartex" xmlns:cx3="http://schemas.microsoft.com/office/drawing/2016/5/9/chartex" xmlns:cx4="http://schemas.microsoft.com/office/drawing/2016/5/10/chartex" xmlns:cx5="http://schemas.microsoft.com/office/drawing/2016/5/11/chartex" xmlns:cx6="http://schemas.microsoft.com/office/drawing/2016/5/12/chartex" xmlns:cx7="http://schemas.microsoft.com/office/drawing/2016/5/13/chartex" xmlns:cx8="http://schemas.microsoft.com/office/drawing/2016/5/14/chartex" xmlns:mc="http://schemas.openxmlformats.org/markup-compatibility/2006" xmlns:aink="http://schemas.microsoft.com/office/drawing/2016/ink" xmlns:am3d="http://schemas.microsoft.com/office/drawing/2017/model3d" xmlns:o="urn:schemas-microsoft-com:office:office" xmlns:oel="http://schemas.microsoft.com/office/2019/extlst" xmlns:r="http://schemas.openxmlformats.org/officeDocument/2006/relationships" xmlns:m="http://schemas.openxmlformats.org/officeDocument/2006/math" xmlns:v="urn:schemas-microsoft-com:vml" xmlns:wp14="http://schemas.microsoft.com/office/word/2010/wordprocessingDrawing" xmlns:wp="http://schemas.openxmlformats.org/drawingml/2006/wordprocessingDrawing" xmlns:w10="urn:schemas-microsoft-com:office:word" xmlns:w="http://schemas.openxmlformats.org/wordprocessingml/2006/main" xmlns:w14="http://schemas.microsoft.com/office/word/2010/wordml" xmlns:w15="http://schemas.microsoft.com/office/word/2012/wordml" xmlns:w16cex="http://schemas.microsoft.com/office/word/2018/wordml/cex" xmlns:w16cid="http://schemas.microsoft.com/office/word/2016/wordml/cid" xmlns:w16="http://schemas.microsoft.com/office/word/2018/wordml" xmlns:w16du="http://schemas.microsoft.com/office/word/2023/wordml/word16du" xmlns:w16sdtdh="http://schemas.microsoft.com/office/word/2020/wordml/sdtdatahash" xmlns:w16se="http://schemas.microsoft.com/office/word/2015/wordml/symex" xmlns:wpg="http://schemas.microsoft.com/office/word/2010/wordprocessingGroup" xmlns:wpi="http://schemas.microsoft.com/office/word/2010/wordprocessingInk" xmlns:wne="http://schemas.microsoft.com/office/word/2006/wordml" xmlns:wps="http://schemas.microsoft.com/office/word/2010/wordprocessingShape" mc:Ignorable="w14 w15 w16se w16cid w16 w16cex w16sdtdh wp14">
+<w:footnotes xmlns:wpc="http://schemas.microsoft.com/office/word/2010/wordprocessingCanvas" xmlns:cx="http://schemas.microsoft.com/office/drawing/2014/chartex" xmlns:cx1="http://schemas.microsoft.com/office/drawing/2015/9/8/chartex" xmlns:cx2="http://schemas.microsoft.com/office/drawing/2015/10/21/chartex" xmlns:cx3="http://schemas.microsoft.com/office/drawing/2016/5/9/chartex" xmlns:cx4="http://schemas.microsoft.com/office/drawing/2016/5/10/chartex" xmlns:cx5="http://schemas.microsoft.com/office/drawing/2016/5/11/chartex" xmlns:cx6="http://schemas.microsoft.com/office/drawing/2016/5/12/chartex" xmlns:cx7="http://schemas.microsoft.com/office/drawing/2016/5/13/chartex" xmlns:cx8="http://schemas.microsoft.com/office/drawing/2016/5/14/chartex" xmlns:mc="http://schemas.openxmlformats.org/markup-compatibility/2006" xmlns:aink="http://schemas.microsoft.com/office/drawing/2016/ink" xmlns:am3d="http://schemas.microsoft.com/office/drawing/2017/model3d" xmlns:o="urn:schemas-microsoft-com:office:office" xmlns:oel="http://schemas.microsoft.com/office/2019/extlst" xmlns:r="http://schemas.openxmlformats.org/officeDocument/2006/relationships" xmlns:m="http://schemas.openxmlformats.org/officeDocument/2006/math" xmlns:v="urn:schemas-microsoft-com:vml" xmlns:wp14="http://schemas.microsoft.com/office/word/2010/wordprocessingDrawing" xmlns:wp="http://schemas.openxmlformats.org/drawingml/2006/wordprocessingDrawing" xmlns:w10="urn:schemas-microsoft-com:office:word" xmlns:w="http://schemas.openxmlformats.org/wordprocessingml/2006/main" xmlns:w14="http://schemas.microsoft.com/office/word/2010/wordml" xmlns:w15="http://schemas.microsoft.com/office/word/2012/wordml" xmlns:w16cex="http://schemas.microsoft.com/office/word/2018/wordml/cex" xmlns:w16cid="http://schemas.microsoft.com/office/word/2016/wordml/cid" xmlns:w16="http://schemas.microsoft.com/office/word/2018/wordml" xmlns:w16sdtdh="http://schemas.microsoft.com/office/word/2020/wordml/sdtdatahash" xmlns:w16se="http://schemas.microsoft.com/office/word/2015/wordml/symex" xmlns:wpg="http://schemas.microsoft.com/office/word/2010/wordprocessingGroup" xmlns:wpi="http://schemas.microsoft.com/office/word/2010/wordprocessingInk" xmlns:wne="http://schemas.microsoft.com/office/word/2006/wordml" xmlns:wps="http://schemas.microsoft.com/office/word/2010/wordprocessingShape" mc:Ignorable="w14 w15 w16se w16cid w16 w16cex w16sdtdh wp14">
   <w:footnote w:type="separator" w:id="-1">
     <w:p>
       <w:r>
@@ -2060,7 +2177,7 @@
 </file>
 
 <file path=word/header1.xml><?xml version="1.0" encoding="utf-8"?>
-<w:hdr xmlns:wpc="http://schemas.microsoft.com/office/word/2010/wordprocessingCanvas" xmlns:cx="http://schemas.microsoft.com/office/drawing/2014/chartex" xmlns:cx1="http://schemas.microsoft.com/office/drawing/2015/9/8/chartex" xmlns:cx2="http://schemas.microsoft.com/office/drawing/2015/10/21/chartex" xmlns:cx3="http://schemas.microsoft.com/office/drawing/2016/5/9/chartex" xmlns:cx4="http://schemas.microsoft.com/office/drawing/2016/5/10/chartex" xmlns:cx5="http://schemas.microsoft.com/office/drawing/2016/5/11/chartex" xmlns:cx6="http://schemas.microsoft.com/office/drawing/2016/5/12/chartex" xmlns:cx7="http://schemas.microsoft.com/office/drawing/2016/5/13/chartex" xmlns:cx8="http://schemas.microsoft.com/office/drawing/2016/5/14/chartex" xmlns:mc="http://schemas.openxmlformats.org/markup-compatibility/2006" xmlns:aink="http://schemas.microsoft.com/office/drawing/2016/ink" xmlns:am3d="http://schemas.microsoft.com/office/drawing/2017/model3d" xmlns:o="urn:schemas-microsoft-com:office:office" xmlns:oel="http://schemas.microsoft.com/office/2019/extlst" xmlns:r="http://schemas.openxmlformats.org/officeDocument/2006/relationships" xmlns:m="http://schemas.openxmlformats.org/officeDocument/2006/math" xmlns:v="urn:schemas-microsoft-com:vml" xmlns:wp14="http://schemas.microsoft.com/office/word/2010/wordprocessingDrawing" xmlns:wp="http://schemas.openxmlformats.org/drawingml/2006/wordprocessingDrawing" xmlns:w10="urn:schemas-microsoft-com:office:word" xmlns:w="http://schemas.openxmlformats.org/wordprocessingml/2006/main" xmlns:w14="http://schemas.microsoft.com/office/word/2010/wordml" xmlns:w15="http://schemas.microsoft.com/office/word/2012/wordml" xmlns:w16cex="http://schemas.microsoft.com/office/word/2018/wordml/cex" xmlns:w16cid="http://schemas.microsoft.com/office/word/2016/wordml/cid" xmlns:w16="http://schemas.microsoft.com/office/word/2018/wordml" xmlns:w16du="http://schemas.microsoft.com/office/word/2023/wordml/word16du" xmlns:w16sdtdh="http://schemas.microsoft.com/office/word/2020/wordml/sdtdatahash" xmlns:w16se="http://schemas.microsoft.com/office/word/2015/wordml/symex" xmlns:wpg="http://schemas.microsoft.com/office/word/2010/wordprocessingGroup" xmlns:wpi="http://schemas.microsoft.com/office/word/2010/wordprocessingInk" xmlns:wne="http://schemas.microsoft.com/office/word/2006/wordml" xmlns:wps="http://schemas.microsoft.com/office/word/2010/wordprocessingShape" mc:Ignorable="w14 w15 w16se w16cid w16 w16cex w16sdtdh wp14">
+<w:hdr xmlns:wpc="http://schemas.microsoft.com/office/word/2010/wordprocessingCanvas" xmlns:cx="http://schemas.microsoft.com/office/drawing/2014/chartex" xmlns:cx1="http://schemas.microsoft.com/office/drawing/2015/9/8/chartex" xmlns:cx2="http://schemas.microsoft.com/office/drawing/2015/10/21/chartex" xmlns:cx3="http://schemas.microsoft.com/office/drawing/2016/5/9/chartex" xmlns:cx4="http://schemas.microsoft.com/office/drawing/2016/5/10/chartex" xmlns:cx5="http://schemas.microsoft.com/office/drawing/2016/5/11/chartex" xmlns:cx6="http://schemas.microsoft.com/office/drawing/2016/5/12/chartex" xmlns:cx7="http://schemas.microsoft.com/office/drawing/2016/5/13/chartex" xmlns:cx8="http://schemas.microsoft.com/office/drawing/2016/5/14/chartex" xmlns:mc="http://schemas.openxmlformats.org/markup-compatibility/2006" xmlns:aink="http://schemas.microsoft.com/office/drawing/2016/ink" xmlns:am3d="http://schemas.microsoft.com/office/drawing/2017/model3d" xmlns:o="urn:schemas-microsoft-com:office:office" xmlns:oel="http://schemas.microsoft.com/office/2019/extlst" xmlns:r="http://schemas.openxmlformats.org/officeDocument/2006/relationships" xmlns:m="http://schemas.openxmlformats.org/officeDocument/2006/math" xmlns:v="urn:schemas-microsoft-com:vml" xmlns:wp14="http://schemas.microsoft.com/office/word/2010/wordprocessingDrawing" xmlns:wp="http://schemas.openxmlformats.org/drawingml/2006/wordprocessingDrawing" xmlns:w10="urn:schemas-microsoft-com:office:word" xmlns:w="http://schemas.openxmlformats.org/wordprocessingml/2006/main" xmlns:w14="http://schemas.microsoft.com/office/word/2010/wordml" xmlns:w15="http://schemas.microsoft.com/office/word/2012/wordml" xmlns:w16cex="http://schemas.microsoft.com/office/word/2018/wordml/cex" xmlns:w16cid="http://schemas.microsoft.com/office/word/2016/wordml/cid" xmlns:w16="http://schemas.microsoft.com/office/word/2018/wordml" xmlns:w16sdtdh="http://schemas.microsoft.com/office/word/2020/wordml/sdtdatahash" xmlns:w16se="http://schemas.microsoft.com/office/word/2015/wordml/symex" xmlns:wpg="http://schemas.microsoft.com/office/word/2010/wordprocessingGroup" xmlns:wpi="http://schemas.microsoft.com/office/word/2010/wordprocessingInk" xmlns:wne="http://schemas.microsoft.com/office/word/2006/wordml" xmlns:wps="http://schemas.microsoft.com/office/word/2010/wordprocessingShape" mc:Ignorable="w14 w15 w16se w16cid w16 w16cex w16sdtdh wp14">
   <w:p>
     <w:pPr>
       <w:pStyle w:val="Header"/>
@@ -2070,7 +2187,7 @@
 </file>
 
 <file path=word/header2.xml><?xml version="1.0" encoding="utf-8"?>
-<w:hdr xmlns:wpc="http://schemas.microsoft.com/office/word/2010/wordprocessingCanvas" xmlns:cx="http://schemas.microsoft.com/office/drawing/2014/chartex" xmlns:cx1="http://schemas.microsoft.com/office/drawing/2015/9/8/chartex" xmlns:cx2="http://schemas.microsoft.com/office/drawing/2015/10/21/chartex" xmlns:cx3="http://schemas.microsoft.com/office/drawing/2016/5/9/chartex" xmlns:cx4="http://schemas.microsoft.com/office/drawing/2016/5/10/chartex" xmlns:cx5="http://schemas.microsoft.com/office/drawing/2016/5/11/chartex" xmlns:cx6="http://schemas.microsoft.com/office/drawing/2016/5/12/chartex" xmlns:cx7="http://schemas.microsoft.com/office/drawing/2016/5/13/chartex" xmlns:cx8="http://schemas.microsoft.com/office/drawing/2016/5/14/chartex" xmlns:mc="http://schemas.openxmlformats.org/markup-compatibility/2006" xmlns:aink="http://schemas.microsoft.com/office/drawing/2016/ink" xmlns:am3d="http://schemas.microsoft.com/office/drawing/2017/model3d" xmlns:o="urn:schemas-microsoft-com:office:office" xmlns:oel="http://schemas.microsoft.com/office/2019/extlst" xmlns:r="http://schemas.openxmlformats.org/officeDocument/2006/relationships" xmlns:m="http://schemas.openxmlformats.org/officeDocument/2006/math" xmlns:v="urn:schemas-microsoft-com:vml" xmlns:wp14="http://schemas.microsoft.com/office/word/2010/wordprocessingDrawing" xmlns:wp="http://schemas.openxmlformats.org/drawingml/2006/wordprocessingDrawing" xmlns:w10="urn:schemas-microsoft-com:office:word" xmlns:w="http://schemas.openxmlformats.org/wordprocessingml/2006/main" xmlns:w14="http://schemas.microsoft.com/office/word/2010/wordml" xmlns:w15="http://schemas.microsoft.com/office/word/2012/wordml" xmlns:w16cex="http://schemas.microsoft.com/office/word/2018/wordml/cex" xmlns:w16cid="http://schemas.microsoft.com/office/word/2016/wordml/cid" xmlns:w16="http://schemas.microsoft.com/office/word/2018/wordml" xmlns:w16du="http://schemas.microsoft.com/office/word/2023/wordml/word16du" xmlns:w16sdtdh="http://schemas.microsoft.com/office/word/2020/wordml/sdtdatahash" xmlns:w16se="http://schemas.microsoft.com/office/word/2015/wordml/symex" xmlns:wpg="http://schemas.microsoft.com/office/word/2010/wordprocessingGroup" xmlns:wpi="http://schemas.microsoft.com/office/word/2010/wordprocessingInk" xmlns:wne="http://schemas.microsoft.com/office/word/2006/wordml" xmlns:wps="http://schemas.microsoft.com/office/word/2010/wordprocessingShape" mc:Ignorable="w14 w15 w16se w16cid w16 w16cex w16sdtdh wp14">
+<w:hdr xmlns:wpc="http://schemas.microsoft.com/office/word/2010/wordprocessingCanvas" xmlns:cx="http://schemas.microsoft.com/office/drawing/2014/chartex" xmlns:cx1="http://schemas.microsoft.com/office/drawing/2015/9/8/chartex" xmlns:cx2="http://schemas.microsoft.com/office/drawing/2015/10/21/chartex" xmlns:cx3="http://schemas.microsoft.com/office/drawing/2016/5/9/chartex" xmlns:cx4="http://schemas.microsoft.com/office/drawing/2016/5/10/chartex" xmlns:cx5="http://schemas.microsoft.com/office/drawing/2016/5/11/chartex" xmlns:cx6="http://schemas.microsoft.com/office/drawing/2016/5/12/chartex" xmlns:cx7="http://schemas.microsoft.com/office/drawing/2016/5/13/chartex" xmlns:cx8="http://schemas.microsoft.com/office/drawing/2016/5/14/chartex" xmlns:mc="http://schemas.openxmlformats.org/markup-compatibility/2006" xmlns:aink="http://schemas.microsoft.com/office/drawing/2016/ink" xmlns:am3d="http://schemas.microsoft.com/office/drawing/2017/model3d" xmlns:o="urn:schemas-microsoft-com:office:office" xmlns:oel="http://schemas.microsoft.com/office/2019/extlst" xmlns:r="http://schemas.openxmlformats.org/officeDocument/2006/relationships" xmlns:m="http://schemas.openxmlformats.org/officeDocument/2006/math" xmlns:v="urn:schemas-microsoft-com:vml" xmlns:wp14="http://schemas.microsoft.com/office/word/2010/wordprocessingDrawing" xmlns:wp="http://schemas.openxmlformats.org/drawingml/2006/wordprocessingDrawing" xmlns:w10="urn:schemas-microsoft-com:office:word" xmlns:w="http://schemas.openxmlformats.org/wordprocessingml/2006/main" xmlns:w14="http://schemas.microsoft.com/office/word/2010/wordml" xmlns:w15="http://schemas.microsoft.com/office/word/2012/wordml" xmlns:w16cex="http://schemas.microsoft.com/office/word/2018/wordml/cex" xmlns:w16cid="http://schemas.microsoft.com/office/word/2016/wordml/cid" xmlns:w16="http://schemas.microsoft.com/office/word/2018/wordml" xmlns:w16sdtdh="http://schemas.microsoft.com/office/word/2020/wordml/sdtdatahash" xmlns:w16se="http://schemas.microsoft.com/office/word/2015/wordml/symex" xmlns:wpg="http://schemas.microsoft.com/office/word/2010/wordprocessingGroup" xmlns:wpi="http://schemas.microsoft.com/office/word/2010/wordprocessingInk" xmlns:wne="http://schemas.microsoft.com/office/word/2006/wordml" xmlns:wps="http://schemas.microsoft.com/office/word/2010/wordprocessingShape" mc:Ignorable="w14 w15 w16se w16cid w16 w16cex w16sdtdh wp14">
   <w:p>
     <w:pPr>
       <w:pStyle w:val="Header"/>
@@ -2092,7 +2209,7 @@
 </file>
 
 <file path=word/header3.xml><?xml version="1.0" encoding="utf-8"?>
-<w:hdr xmlns:wpc="http://schemas.microsoft.com/office/word/2010/wordprocessingCanvas" xmlns:cx="http://schemas.microsoft.com/office/drawing/2014/chartex" xmlns:cx1="http://schemas.microsoft.com/office/drawing/2015/9/8/chartex" xmlns:cx2="http://schemas.microsoft.com/office/drawing/2015/10/21/chartex" xmlns:cx3="http://schemas.microsoft.com/office/drawing/2016/5/9/chartex" xmlns:cx4="http://schemas.microsoft.com/office/drawing/2016/5/10/chartex" xmlns:cx5="http://schemas.microsoft.com/office/drawing/2016/5/11/chartex" xmlns:cx6="http://schemas.microsoft.com/office/drawing/2016/5/12/chartex" xmlns:cx7="http://schemas.microsoft.com/office/drawing/2016/5/13/chartex" xmlns:cx8="http://schemas.microsoft.com/office/drawing/2016/5/14/chartex" xmlns:mc="http://schemas.openxmlformats.org/markup-compatibility/2006" xmlns:aink="http://schemas.microsoft.com/office/drawing/2016/ink" xmlns:am3d="http://schemas.microsoft.com/office/drawing/2017/model3d" xmlns:o="urn:schemas-microsoft-com:office:office" xmlns:oel="http://schemas.microsoft.com/office/2019/extlst" xmlns:r="http://schemas.openxmlformats.org/officeDocument/2006/relationships" xmlns:m="http://schemas.openxmlformats.org/officeDocument/2006/math" xmlns:v="urn:schemas-microsoft-com:vml" xmlns:wp14="http://schemas.microsoft.com/office/word/2010/wordprocessingDrawing" xmlns:wp="http://schemas.openxmlformats.org/drawingml/2006/wordprocessingDrawing" xmlns:w10="urn:schemas-microsoft-com:office:word" xmlns:w="http://schemas.openxmlformats.org/wordprocessingml/2006/main" xmlns:w14="http://schemas.microsoft.com/office/word/2010/wordml" xmlns:w15="http://schemas.microsoft.com/office/word/2012/wordml" xmlns:w16cex="http://schemas.microsoft.com/office/word/2018/wordml/cex" xmlns:w16cid="http://schemas.microsoft.com/office/word/2016/wordml/cid" xmlns:w16="http://schemas.microsoft.com/office/word/2018/wordml" xmlns:w16du="http://schemas.microsoft.com/office/word/2023/wordml/word16du" xmlns:w16sdtdh="http://schemas.microsoft.com/office/word/2020/wordml/sdtdatahash" xmlns:w16se="http://schemas.microsoft.com/office/word/2015/wordml/symex" xmlns:wpg="http://schemas.microsoft.com/office/word/2010/wordprocessingGroup" xmlns:wpi="http://schemas.microsoft.com/office/word/2010/wordprocessingInk" xmlns:wne="http://schemas.microsoft.com/office/word/2006/wordml" xmlns:wps="http://schemas.microsoft.com/office/word/2010/wordprocessingShape" mc:Ignorable="w14 w15 w16se w16cid w16 w16cex w16sdtdh wp14">
+<w:hdr xmlns:wpc="http://schemas.microsoft.com/office/word/2010/wordprocessingCanvas" xmlns:cx="http://schemas.microsoft.com/office/drawing/2014/chartex" xmlns:cx1="http://schemas.microsoft.com/office/drawing/2015/9/8/chartex" xmlns:cx2="http://schemas.microsoft.com/office/drawing/2015/10/21/chartex" xmlns:cx3="http://schemas.microsoft.com/office/drawing/2016/5/9/chartex" xmlns:cx4="http://schemas.microsoft.com/office/drawing/2016/5/10/chartex" xmlns:cx5="http://schemas.microsoft.com/office/drawing/2016/5/11/chartex" xmlns:cx6="http://schemas.microsoft.com/office/drawing/2016/5/12/chartex" xmlns:cx7="http://schemas.microsoft.com/office/drawing/2016/5/13/chartex" xmlns:cx8="http://schemas.microsoft.com/office/drawing/2016/5/14/chartex" xmlns:mc="http://schemas.openxmlformats.org/markup-compatibility/2006" xmlns:aink="http://schemas.microsoft.com/office/drawing/2016/ink" xmlns:am3d="http://schemas.microsoft.com/office/drawing/2017/model3d" xmlns:o="urn:schemas-microsoft-com:office:office" xmlns:oel="http://schemas.microsoft.com/office/2019/extlst" xmlns:r="http://schemas.openxmlformats.org/officeDocument/2006/relationships" xmlns:m="http://schemas.openxmlformats.org/officeDocument/2006/math" xmlns:v="urn:schemas-microsoft-com:vml" xmlns:wp14="http://schemas.microsoft.com/office/word/2010/wordprocessingDrawing" xmlns:wp="http://schemas.openxmlformats.org/drawingml/2006/wordprocessingDrawing" xmlns:w10="urn:schemas-microsoft-com:office:word" xmlns:w="http://schemas.openxmlformats.org/wordprocessingml/2006/main" xmlns:w14="http://schemas.microsoft.com/office/word/2010/wordml" xmlns:w15="http://schemas.microsoft.com/office/word/2012/wordml" xmlns:w16cex="http://schemas.microsoft.com/office/word/2018/wordml/cex" xmlns:w16cid="http://schemas.microsoft.com/office/word/2016/wordml/cid" xmlns:w16="http://schemas.microsoft.com/office/word/2018/wordml" xmlns:w16sdtdh="http://schemas.microsoft.com/office/word/2020/wordml/sdtdatahash" xmlns:w16se="http://schemas.microsoft.com/office/word/2015/wordml/symex" xmlns:wpg="http://schemas.microsoft.com/office/word/2010/wordprocessingGroup" xmlns:wpi="http://schemas.microsoft.com/office/word/2010/wordprocessingInk" xmlns:wne="http://schemas.microsoft.com/office/word/2006/wordml" xmlns:wps="http://schemas.microsoft.com/office/word/2010/wordprocessingShape" mc:Ignorable="w14 w15 w16se w16cid w16 w16cex w16sdtdh wp14">
   <w:p>
     <w:pPr>
       <w:pStyle w:val="Header"/>
@@ -2121,7 +2238,7 @@
 </file>
 
 <file path=word/numbering.xml><?xml version="1.0" encoding="utf-8"?>
-<w:numbering xmlns:wpc="http://schemas.microsoft.com/office/word/2010/wordprocessingCanvas" xmlns:cx="http://schemas.microsoft.com/office/drawing/2014/chartex" xmlns:cx1="http://schemas.microsoft.com/office/drawing/2015/9/8/chartex" xmlns:cx2="http://schemas.microsoft.com/office/drawing/2015/10/21/chartex" xmlns:cx3="http://schemas.microsoft.com/office/drawing/2016/5/9/chartex" xmlns:cx4="http://schemas.microsoft.com/office/drawing/2016/5/10/chartex" xmlns:cx5="http://schemas.microsoft.com/office/drawing/2016/5/11/chartex" xmlns:cx6="http://schemas.microsoft.com/office/drawing/2016/5/12/chartex" xmlns:cx7="http://schemas.microsoft.com/office/drawing/2016/5/13/chartex" xmlns:cx8="http://schemas.microsoft.com/office/drawing/2016/5/14/chartex" xmlns:mc="http://schemas.openxmlformats.org/markup-compatibility/2006" xmlns:aink="http://schemas.microsoft.com/office/drawing/2016/ink" xmlns:am3d="http://schemas.microsoft.com/office/drawing/2017/model3d" xmlns:o="urn:schemas-microsoft-com:office:office" xmlns:oel="http://schemas.microsoft.com/office/2019/extlst" xmlns:r="http://schemas.openxmlformats.org/officeDocument/2006/relationships" xmlns:m="http://schemas.openxmlformats.org/officeDocument/2006/math" xmlns:v="urn:schemas-microsoft-com:vml" xmlns:wp14="http://schemas.microsoft.com/office/word/2010/wordprocessingDrawing" xmlns:wp="http://schemas.openxmlformats.org/drawingml/2006/wordprocessingDrawing" xmlns:w10="urn:schemas-microsoft-com:office:word" xmlns:w="http://schemas.openxmlformats.org/wordprocessingml/2006/main" xmlns:w14="http://schemas.microsoft.com/office/word/2010/wordml" xmlns:w15="http://schemas.microsoft.com/office/word/2012/wordml" xmlns:w16cex="http://schemas.microsoft.com/office/word/2018/wordml/cex" xmlns:w16cid="http://schemas.microsoft.com/office/word/2016/wordml/cid" xmlns:w16="http://schemas.microsoft.com/office/word/2018/wordml" xmlns:w16du="http://schemas.microsoft.com/office/word/2023/wordml/word16du" xmlns:w16sdtdh="http://schemas.microsoft.com/office/word/2020/wordml/sdtdatahash" xmlns:w16se="http://schemas.microsoft.com/office/word/2015/wordml/symex" xmlns:wpg="http://schemas.microsoft.com/office/word/2010/wordprocessingGroup" xmlns:wpi="http://schemas.microsoft.com/office/word/2010/wordprocessingInk" xmlns:wne="http://schemas.microsoft.com/office/word/2006/wordml" xmlns:wps="http://schemas.microsoft.com/office/word/2010/wordprocessingShape" mc:Ignorable="w14 w15 w16se w16cid w16 w16cex w16sdtdh wp14">
+<w:numbering xmlns:wpc="http://schemas.microsoft.com/office/word/2010/wordprocessingCanvas" xmlns:cx="http://schemas.microsoft.com/office/drawing/2014/chartex" xmlns:cx1="http://schemas.microsoft.com/office/drawing/2015/9/8/chartex" xmlns:cx2="http://schemas.microsoft.com/office/drawing/2015/10/21/chartex" xmlns:cx3="http://schemas.microsoft.com/office/drawing/2016/5/9/chartex" xmlns:cx4="http://schemas.microsoft.com/office/drawing/2016/5/10/chartex" xmlns:cx5="http://schemas.microsoft.com/office/drawing/2016/5/11/chartex" xmlns:cx6="http://schemas.microsoft.com/office/drawing/2016/5/12/chartex" xmlns:cx7="http://schemas.microsoft.com/office/drawing/2016/5/13/chartex" xmlns:cx8="http://schemas.microsoft.com/office/drawing/2016/5/14/chartex" xmlns:mc="http://schemas.openxmlformats.org/markup-compatibility/2006" xmlns:aink="http://schemas.microsoft.com/office/drawing/2016/ink" xmlns:am3d="http://schemas.microsoft.com/office/drawing/2017/model3d" xmlns:o="urn:schemas-microsoft-com:office:office" xmlns:oel="http://schemas.microsoft.com/office/2019/extlst" xmlns:r="http://schemas.openxmlformats.org/officeDocument/2006/relationships" xmlns:m="http://schemas.openxmlformats.org/officeDocument/2006/math" xmlns:v="urn:schemas-microsoft-com:vml" xmlns:wp14="http://schemas.microsoft.com/office/word/2010/wordprocessingDrawing" xmlns:wp="http://schemas.openxmlformats.org/drawingml/2006/wordprocessingDrawing" xmlns:w10="urn:schemas-microsoft-com:office:word" xmlns:w="http://schemas.openxmlformats.org/wordprocessingml/2006/main" xmlns:w14="http://schemas.microsoft.com/office/word/2010/wordml" xmlns:w15="http://schemas.microsoft.com/office/word/2012/wordml" xmlns:w16cex="http://schemas.microsoft.com/office/word/2018/wordml/cex" xmlns:w16cid="http://schemas.microsoft.com/office/word/2016/wordml/cid" xmlns:w16="http://schemas.microsoft.com/office/word/2018/wordml" xmlns:w16sdtdh="http://schemas.microsoft.com/office/word/2020/wordml/sdtdatahash" xmlns:w16se="http://schemas.microsoft.com/office/word/2015/wordml/symex" xmlns:wpg="http://schemas.microsoft.com/office/word/2010/wordprocessingGroup" xmlns:wpi="http://schemas.microsoft.com/office/word/2010/wordprocessingInk" xmlns:wne="http://schemas.microsoft.com/office/word/2006/wordml" xmlns:wps="http://schemas.microsoft.com/office/word/2010/wordprocessingShape" mc:Ignorable="w14 w15 w16se w16cid w16 w16cex w16sdtdh wp14">
   <w:abstractNum w:abstractNumId="0" w15:restartNumberingAfterBreak="0">
     <w:nsid w:val="2D7818F9"/>
     <w:multiLevelType w:val="multilevel"/>

</xml_diff>

<commit_message>
In Record Summary, note CIPRS file #'s where additional offenses exist (#419)
</commit_message>
<xml_diff>
--- a/dear_petition/petition/export/documents/templates/records_summary.docx
+++ b/dear_petition/petition/export/documents/templates/records_summary.docx
@@ -1,6 +1,6 @@
 
 <file path=word/document.xml><?xml version="1.0" encoding="utf-8"?>
-<w:document xmlns:wpc="http://schemas.microsoft.com/office/word/2010/wordprocessingCanvas" xmlns:cx="http://schemas.microsoft.com/office/drawing/2014/chartex" xmlns:cx1="http://schemas.microsoft.com/office/drawing/2015/9/8/chartex" xmlns:cx2="http://schemas.microsoft.com/office/drawing/2015/10/21/chartex" xmlns:cx3="http://schemas.microsoft.com/office/drawing/2016/5/9/chartex" xmlns:cx4="http://schemas.microsoft.com/office/drawing/2016/5/10/chartex" xmlns:cx5="http://schemas.microsoft.com/office/drawing/2016/5/11/chartex" xmlns:cx6="http://schemas.microsoft.com/office/drawing/2016/5/12/chartex" xmlns:cx7="http://schemas.microsoft.com/office/drawing/2016/5/13/chartex" xmlns:cx8="http://schemas.microsoft.com/office/drawing/2016/5/14/chartex" xmlns:mc="http://schemas.openxmlformats.org/markup-compatibility/2006" xmlns:aink="http://schemas.microsoft.com/office/drawing/2016/ink" xmlns:am3d="http://schemas.microsoft.com/office/drawing/2017/model3d" xmlns:o="urn:schemas-microsoft-com:office:office" xmlns:oel="http://schemas.microsoft.com/office/2019/extlst" xmlns:r="http://schemas.openxmlformats.org/officeDocument/2006/relationships" xmlns:m="http://schemas.openxmlformats.org/officeDocument/2006/math" xmlns:v="urn:schemas-microsoft-com:vml" xmlns:wp14="http://schemas.microsoft.com/office/word/2010/wordprocessingDrawing" xmlns:wp="http://schemas.openxmlformats.org/drawingml/2006/wordprocessingDrawing" xmlns:w10="urn:schemas-microsoft-com:office:word" xmlns:w="http://schemas.openxmlformats.org/wordprocessingml/2006/main" xmlns:w14="http://schemas.microsoft.com/office/word/2010/wordml" xmlns:w15="http://schemas.microsoft.com/office/word/2012/wordml" xmlns:w16cex="http://schemas.microsoft.com/office/word/2018/wordml/cex" xmlns:w16cid="http://schemas.microsoft.com/office/word/2016/wordml/cid" xmlns:w16="http://schemas.microsoft.com/office/word/2018/wordml" xmlns:w16du="http://schemas.microsoft.com/office/word/2023/wordml/word16du" xmlns:w16sdtdh="http://schemas.microsoft.com/office/word/2020/wordml/sdtdatahash" xmlns:w16se="http://schemas.microsoft.com/office/word/2015/wordml/symex" xmlns:wpg="http://schemas.microsoft.com/office/word/2010/wordprocessingGroup" xmlns:wpi="http://schemas.microsoft.com/office/word/2010/wordprocessingInk" xmlns:wne="http://schemas.microsoft.com/office/word/2006/wordml" xmlns:wps="http://schemas.microsoft.com/office/word/2010/wordprocessingShape" mc:Ignorable="w14 w15 w16se w16cid w16 w16cex w16sdtdh wp14">
+<w:document xmlns:wpc="http://schemas.microsoft.com/office/word/2010/wordprocessingCanvas" xmlns:cx="http://schemas.microsoft.com/office/drawing/2014/chartex" xmlns:cx1="http://schemas.microsoft.com/office/drawing/2015/9/8/chartex" xmlns:cx2="http://schemas.microsoft.com/office/drawing/2015/10/21/chartex" xmlns:cx3="http://schemas.microsoft.com/office/drawing/2016/5/9/chartex" xmlns:cx4="http://schemas.microsoft.com/office/drawing/2016/5/10/chartex" xmlns:cx5="http://schemas.microsoft.com/office/drawing/2016/5/11/chartex" xmlns:cx6="http://schemas.microsoft.com/office/drawing/2016/5/12/chartex" xmlns:cx7="http://schemas.microsoft.com/office/drawing/2016/5/13/chartex" xmlns:cx8="http://schemas.microsoft.com/office/drawing/2016/5/14/chartex" xmlns:mc="http://schemas.openxmlformats.org/markup-compatibility/2006" xmlns:aink="http://schemas.microsoft.com/office/drawing/2016/ink" xmlns:am3d="http://schemas.microsoft.com/office/drawing/2017/model3d" xmlns:o="urn:schemas-microsoft-com:office:office" xmlns:oel="http://schemas.microsoft.com/office/2019/extlst" xmlns:r="http://schemas.openxmlformats.org/officeDocument/2006/relationships" xmlns:m="http://schemas.openxmlformats.org/officeDocument/2006/math" xmlns:v="urn:schemas-microsoft-com:vml" xmlns:wp14="http://schemas.microsoft.com/office/word/2010/wordprocessingDrawing" xmlns:wp="http://schemas.openxmlformats.org/drawingml/2006/wordprocessingDrawing" xmlns:w10="urn:schemas-microsoft-com:office:word" xmlns:w="http://schemas.openxmlformats.org/wordprocessingml/2006/main" xmlns:w14="http://schemas.microsoft.com/office/word/2010/wordml" xmlns:w15="http://schemas.microsoft.com/office/word/2012/wordml" xmlns:w16cex="http://schemas.microsoft.com/office/word/2018/wordml/cex" xmlns:w16cid="http://schemas.microsoft.com/office/word/2016/wordml/cid" xmlns:w16="http://schemas.microsoft.com/office/word/2018/wordml" xmlns:w16sdtdh="http://schemas.microsoft.com/office/word/2020/wordml/sdtdatahash" xmlns:w16se="http://schemas.microsoft.com/office/word/2015/wordml/symex" xmlns:wpg="http://schemas.microsoft.com/office/word/2010/wordprocessingGroup" xmlns:wpi="http://schemas.microsoft.com/office/word/2010/wordprocessingInk" xmlns:wne="http://schemas.microsoft.com/office/word/2006/wordml" xmlns:wps="http://schemas.microsoft.com/office/word/2010/wordprocessingShape" mc:Ignorable="w14 w15 w16se w16cid w16 w16cex w16sdtdh wp14">
   <w:body>
     <w:p>
       <w:pPr>
@@ -655,21 +655,12 @@
     </w:p>
     <w:p/>
     <w:p>
-      <w:proofErr w:type="gramStart"/>
-      <w:r>
-        <w:rPr>
-          <w:b/>
-          <w:bCs/>
-        </w:rPr>
-        <w:t>#{</w:t>
-      </w:r>
-      <w:proofErr w:type="gramEnd"/>
-      <w:r>
-        <w:rPr>
-          <w:b/>
-          <w:bCs/>
-        </w:rPr>
-        <w:t>{</w:t>
+      <w:r>
+        <w:rPr>
+          <w:b/>
+          <w:bCs/>
+        </w:rPr>
+        <w:t>#{{</w:t>
       </w:r>
       <w:r>
         <w:t xml:space="preserve"> </w:t>
@@ -772,8 +763,8 @@
           <w:left w:val="single" w:sz="12" w:space="0" w:color="auto"/>
           <w:bottom w:val="single" w:sz="12" w:space="0" w:color="auto"/>
           <w:right w:val="single" w:sz="12" w:space="0" w:color="auto"/>
-          <w:insideH w:val="single" w:sz="2" w:space="0" w:color="000001"/>
-          <w:insideV w:val="single" w:sz="2" w:space="0" w:color="000001"/>
+          <w:insideH w:val="single" w:sz="12" w:space="0" w:color="auto"/>
+          <w:insideV w:val="single" w:sz="12" w:space="0" w:color="auto"/>
         </w:tblBorders>
         <w:tblLayout w:type="fixed"/>
         <w:tblCellMar>
@@ -800,7 +791,7 @@
         </w:trPr>
         <w:tc>
           <w:tcPr>
-            <w:tcW w:w="576" w:type="dxa"/>
+            <w:tcW w:w="578" w:type="dxa"/>
           </w:tcPr>
           <w:p>
             <w:pPr>
@@ -815,7 +806,7 @@
         </w:tc>
         <w:tc>
           <w:tcPr>
-            <w:tcW w:w="1296" w:type="dxa"/>
+            <w:tcW w:w="1302" w:type="dxa"/>
             <w:shd w:val="clear" w:color="auto" w:fill="auto"/>
             <w:tcMar>
               <w:left w:w="33" w:type="dxa"/>
@@ -866,7 +857,7 @@
         </w:tc>
         <w:tc>
           <w:tcPr>
-            <w:tcW w:w="1080" w:type="dxa"/>
+            <w:tcW w:w="1085" w:type="dxa"/>
             <w:shd w:val="clear" w:color="auto" w:fill="auto"/>
             <w:tcMar>
               <w:left w:w="33" w:type="dxa"/>
@@ -913,7 +904,7 @@
         </w:tc>
         <w:tc>
           <w:tcPr>
-            <w:tcW w:w="5760" w:type="dxa"/>
+            <w:tcW w:w="5787" w:type="dxa"/>
             <w:shd w:val="clear" w:color="auto" w:fill="auto"/>
             <w:tcMar>
               <w:left w:w="33" w:type="dxa"/>
@@ -963,7 +954,7 @@
         </w:tc>
         <w:tc>
           <w:tcPr>
-            <w:tcW w:w="806" w:type="dxa"/>
+            <w:tcW w:w="810" w:type="dxa"/>
           </w:tcPr>
           <w:p>
             <w:pPr>
@@ -994,7 +985,7 @@
         </w:tc>
         <w:tc>
           <w:tcPr>
-            <w:tcW w:w="1080" w:type="dxa"/>
+            <w:tcW w:w="1085" w:type="dxa"/>
           </w:tcPr>
           <w:p>
             <w:pPr>
@@ -1039,7 +1030,7 @@
         </w:tc>
         <w:tc>
           <w:tcPr>
-            <w:tcW w:w="1080" w:type="dxa"/>
+            <w:tcW w:w="1085" w:type="dxa"/>
           </w:tcPr>
           <w:p>
             <w:pPr>
@@ -1065,7 +1056,7 @@
         </w:tc>
         <w:tc>
           <w:tcPr>
-            <w:tcW w:w="1080" w:type="dxa"/>
+            <w:tcW w:w="1085" w:type="dxa"/>
           </w:tcPr>
           <w:p>
             <w:pPr>
@@ -1122,7 +1113,7 @@
         </w:trPr>
         <w:tc>
           <w:tcPr>
-            <w:tcW w:w="576" w:type="dxa"/>
+            <w:tcW w:w="578" w:type="dxa"/>
           </w:tcPr>
           <w:p>
             <w:pPr>
@@ -1136,7 +1127,7 @@
         </w:tc>
         <w:tc>
           <w:tcPr>
-            <w:tcW w:w="1080" w:type="dxa"/>
+            <w:tcW w:w="12239" w:type="dxa"/>
             <w:gridSpan w:val="7"/>
           </w:tcPr>
           <w:p>
@@ -1186,7 +1177,6 @@
               </w:rPr>
               <w:t xml:space="preserve"> o in </w:t>
             </w:r>
-            <w:proofErr w:type="gramStart"/>
             <w:r>
               <w:rPr>
                 <w:sz w:val="20"/>
@@ -1201,7 +1191,6 @@
               </w:rPr>
               <w:t>.offense</w:t>
             </w:r>
-            <w:proofErr w:type="gramEnd"/>
             <w:r>
               <w:rPr>
                 <w:sz w:val="20"/>
@@ -1225,7 +1214,7 @@
         </w:trPr>
         <w:tc>
           <w:tcPr>
-            <w:tcW w:w="576" w:type="dxa"/>
+            <w:tcW w:w="578" w:type="dxa"/>
           </w:tcPr>
           <w:p>
             <w:pPr>
@@ -1236,7 +1225,6 @@
                 <w:szCs w:val="18"/>
               </w:rPr>
             </w:pPr>
-            <w:proofErr w:type="gramStart"/>
             <w:r>
               <w:rPr>
                 <w:sz w:val="18"/>
@@ -1262,7 +1250,6 @@
               <w:t>idx</w:t>
             </w:r>
             <w:proofErr w:type="spellEnd"/>
-            <w:proofErr w:type="gramEnd"/>
             <w:r>
               <w:rPr>
                 <w:sz w:val="18"/>
@@ -1274,7 +1261,7 @@
         </w:tc>
         <w:tc>
           <w:tcPr>
-            <w:tcW w:w="1296" w:type="dxa"/>
+            <w:tcW w:w="1302" w:type="dxa"/>
             <w:shd w:val="clear" w:color="auto" w:fill="auto"/>
             <w:tcMar>
               <w:left w:w="33" w:type="dxa"/>
@@ -1289,7 +1276,6 @@
                 <w:szCs w:val="18"/>
               </w:rPr>
             </w:pPr>
-            <w:proofErr w:type="gramStart"/>
             <w:r>
               <w:rPr>
                 <w:sz w:val="18"/>
@@ -1297,7 +1283,6 @@
               </w:rPr>
               <w:t>{{ o</w:t>
             </w:r>
-            <w:proofErr w:type="gramEnd"/>
             <w:r>
               <w:rPr>
                 <w:sz w:val="18"/>
@@ -1325,7 +1310,7 @@
         </w:tc>
         <w:tc>
           <w:tcPr>
-            <w:tcW w:w="1080" w:type="dxa"/>
+            <w:tcW w:w="1085" w:type="dxa"/>
             <w:shd w:val="clear" w:color="auto" w:fill="auto"/>
             <w:tcMar>
               <w:left w:w="33" w:type="dxa"/>
@@ -1340,7 +1325,6 @@
                 <w:szCs w:val="20"/>
               </w:rPr>
             </w:pPr>
-            <w:proofErr w:type="gramStart"/>
             <w:r>
               <w:rPr>
                 <w:sz w:val="18"/>
@@ -1348,7 +1332,6 @@
               </w:rPr>
               <w:t>{{ o</w:t>
             </w:r>
-            <w:proofErr w:type="gramEnd"/>
             <w:r>
               <w:rPr>
                 <w:sz w:val="18"/>
@@ -1378,7 +1361,7 @@
         </w:tc>
         <w:tc>
           <w:tcPr>
-            <w:tcW w:w="5760" w:type="dxa"/>
+            <w:tcW w:w="5787" w:type="dxa"/>
             <w:shd w:val="clear" w:color="auto" w:fill="auto"/>
             <w:tcMar>
               <w:left w:w="33" w:type="dxa"/>
@@ -1402,7 +1385,6 @@
               </w:rPr>
               <w:t xml:space="preserve"> </w:t>
             </w:r>
-            <w:proofErr w:type="gramStart"/>
             <w:r>
               <w:rPr>
                 <w:sz w:val="18"/>
@@ -1410,7 +1392,6 @@
               </w:rPr>
               <w:t>{{ o</w:t>
             </w:r>
-            <w:proofErr w:type="gramEnd"/>
             <w:r>
               <w:rPr>
                 <w:sz w:val="18"/>
@@ -1438,7 +1419,7 @@
         </w:tc>
         <w:tc>
           <w:tcPr>
-            <w:tcW w:w="806" w:type="dxa"/>
+            <w:tcW w:w="810" w:type="dxa"/>
           </w:tcPr>
           <w:p>
             <w:pPr>
@@ -1449,7 +1430,6 @@
                 <w:szCs w:val="18"/>
               </w:rPr>
             </w:pPr>
-            <w:proofErr w:type="gramStart"/>
             <w:r>
               <w:rPr>
                 <w:sz w:val="18"/>
@@ -1457,7 +1437,6 @@
               </w:rPr>
               <w:t>{{ o</w:t>
             </w:r>
-            <w:proofErr w:type="gramEnd"/>
             <w:r>
               <w:rPr>
                 <w:sz w:val="18"/>
@@ -1485,7 +1464,7 @@
         </w:tc>
         <w:tc>
           <w:tcPr>
-            <w:tcW w:w="1080" w:type="dxa"/>
+            <w:tcW w:w="1085" w:type="dxa"/>
           </w:tcPr>
           <w:p>
             <w:pPr>
@@ -1498,7 +1477,6 @@
                 <w:szCs w:val="18"/>
               </w:rPr>
             </w:pPr>
-            <w:proofErr w:type="gramStart"/>
             <w:r>
               <w:rPr>
                 <w:rFonts w:eastAsia="Times New Roman"/>
@@ -1516,17 +1494,7 @@
                 <w:sz w:val="18"/>
                 <w:szCs w:val="18"/>
               </w:rPr>
-              <w:t>o</w:t>
-            </w:r>
-            <w:proofErr w:type="gramEnd"/>
-            <w:r>
-              <w:rPr>
-                <w:rFonts w:eastAsia="Times New Roman"/>
-                <w:color w:val="000000"/>
-                <w:sz w:val="18"/>
-                <w:szCs w:val="18"/>
-              </w:rPr>
-              <w:t>.</w:t>
+              <w:t>o.</w:t>
             </w:r>
             <w:r>
               <w:rPr>
@@ -1551,7 +1519,7 @@
         </w:tc>
         <w:tc>
           <w:tcPr>
-            <w:tcW w:w="1080" w:type="dxa"/>
+            <w:tcW w:w="1085" w:type="dxa"/>
           </w:tcPr>
           <w:p>
             <w:pPr>
@@ -1600,7 +1568,7 @@
         </w:tc>
         <w:tc>
           <w:tcPr>
-            <w:tcW w:w="1080" w:type="dxa"/>
+            <w:tcW w:w="1085" w:type="dxa"/>
           </w:tcPr>
           <w:p>
             <w:pPr>
@@ -1613,7 +1581,6 @@
                 <w:szCs w:val="18"/>
               </w:rPr>
             </w:pPr>
-            <w:proofErr w:type="gramStart"/>
             <w:r>
               <w:rPr>
                 <w:sz w:val="18"/>
@@ -1627,15 +1594,7 @@
                 <w:sz w:val="18"/>
                 <w:szCs w:val="18"/>
               </w:rPr>
-              <w:t>o</w:t>
-            </w:r>
-            <w:proofErr w:type="gramEnd"/>
-            <w:r>
-              <w:rPr>
-                <w:sz w:val="18"/>
-                <w:szCs w:val="18"/>
-              </w:rPr>
-              <w:t>.</w:t>
+              <w:t>o.</w:t>
             </w:r>
             <w:r>
               <w:rPr>
@@ -1663,7 +1622,7 @@
         </w:trPr>
         <w:tc>
           <w:tcPr>
-            <w:tcW w:w="576" w:type="dxa"/>
+            <w:tcW w:w="578" w:type="dxa"/>
           </w:tcPr>
           <w:p>
             <w:pPr>
@@ -1677,7 +1636,7 @@
         </w:tc>
         <w:tc>
           <w:tcPr>
-            <w:tcW w:w="1080" w:type="dxa"/>
+            <w:tcW w:w="12239" w:type="dxa"/>
             <w:gridSpan w:val="7"/>
           </w:tcPr>
           <w:p>
@@ -1732,33 +1691,191 @@
       </w:tr>
     </w:tbl>
     <w:p>
-      <w:pPr>
-        <w:rPr>
-          <w:sz w:val="20"/>
-          <w:szCs w:val="20"/>
-        </w:rPr>
-      </w:pPr>
-      <w:r>
-        <w:rPr>
-          <w:sz w:val="20"/>
-          <w:szCs w:val="20"/>
-        </w:rPr>
+      <w:r>
+        <w:t xml:space="preserve">{% if </w:t>
+      </w:r>
+      <w:proofErr w:type="spellStart"/>
+      <w:r>
+        <w:t>table.</w:t>
+      </w:r>
+      <w:r>
+        <w:t>addl_offense_file_nos</w:t>
+      </w:r>
+      <w:proofErr w:type="spellEnd"/>
+      <w:r>
+        <w:t xml:space="preserve"> %}</w:t>
+      </w:r>
+    </w:p>
+    <w:tbl>
+      <w:tblPr>
+        <w:tblW w:w="12817" w:type="dxa"/>
+        <w:tblInd w:w="38" w:type="dxa"/>
+        <w:tblBorders>
+          <w:top w:val="single" w:sz="12" w:space="0" w:color="auto"/>
+          <w:left w:val="single" w:sz="12" w:space="0" w:color="auto"/>
+          <w:bottom w:val="single" w:sz="12" w:space="0" w:color="auto"/>
+          <w:right w:val="single" w:sz="12" w:space="0" w:color="auto"/>
+          <w:insideH w:val="single" w:sz="12" w:space="0" w:color="auto"/>
+          <w:insideV w:val="single" w:sz="12" w:space="0" w:color="auto"/>
+        </w:tblBorders>
+        <w:tblLayout w:type="fixed"/>
+        <w:tblCellMar>
+          <w:top w:w="58" w:type="dxa"/>
+          <w:left w:w="58" w:type="dxa"/>
+          <w:bottom w:w="58" w:type="dxa"/>
+          <w:right w:w="58" w:type="dxa"/>
+        </w:tblCellMar>
+        <w:tblLook w:val="0000" w:firstRow="0" w:lastRow="0" w:firstColumn="0" w:lastColumn="0" w:noHBand="0" w:noVBand="0"/>
+      </w:tblPr>
+      <w:tblGrid>
+        <w:gridCol w:w="578"/>
+        <w:gridCol w:w="12239"/>
+      </w:tblGrid>
+      <w:tr>
+        <w:trPr>
+          <w:trHeight w:val="198"/>
+        </w:trPr>
+        <w:tc>
+          <w:tcPr>
+            <w:tcW w:w="578" w:type="dxa"/>
+          </w:tcPr>
+          <w:p>
+            <w:pPr>
+              <w:pStyle w:val="Obsahtabulky"/>
+              <w:jc w:val="center"/>
+              <w:rPr>
+                <w:sz w:val="18"/>
+                <w:szCs w:val="18"/>
+              </w:rPr>
+            </w:pPr>
+            <w:r>
+              <w:rPr>
+                <w:sz w:val="18"/>
+                <w:szCs w:val="18"/>
+              </w:rPr>
+              <w:t>*</w:t>
+            </w:r>
+          </w:p>
+        </w:tc>
+        <w:tc>
+          <w:tcPr>
+            <w:tcW w:w="12239" w:type="dxa"/>
+            <w:shd w:val="clear" w:color="auto" w:fill="auto"/>
+            <w:tcMar>
+              <w:left w:w="33" w:type="dxa"/>
+            </w:tcMar>
+          </w:tcPr>
+          <w:p>
+            <w:pPr>
+              <w:pStyle w:val="Obsahtabulky"/>
+              <w:rPr>
+                <w:sz w:val="18"/>
+                <w:szCs w:val="18"/>
+              </w:rPr>
+            </w:pPr>
+            <w:r>
+              <w:rPr>
+                <w:sz w:val="18"/>
+                <w:szCs w:val="18"/>
+                <w:lang w:val="en-US"/>
+              </w:rPr>
+              <w:t xml:space="preserve"> </w:t>
+            </w:r>
+            <w:r>
+              <w:rPr>
+                <w:sz w:val="18"/>
+                <w:szCs w:val="18"/>
+                <w:lang w:val="en-US"/>
+              </w:rPr>
+              <w:t xml:space="preserve"> </w:t>
+            </w:r>
+            <w:r>
+              <w:rPr>
+                <w:sz w:val="18"/>
+                <w:szCs w:val="18"/>
+                <w:lang w:val="en-US"/>
+              </w:rPr>
+              <w:t xml:space="preserve">CIPRS records with additional offenses: </w:t>
+            </w:r>
+            <w:proofErr w:type="gramStart"/>
+            <w:r>
+              <w:rPr>
+                <w:sz w:val="18"/>
+                <w:szCs w:val="18"/>
+                <w:lang w:val="en-US"/>
+              </w:rPr>
+              <w:t>{{</w:t>
+            </w:r>
+            <w:r>
+              <w:rPr>
+                <w:sz w:val="18"/>
+                <w:szCs w:val="18"/>
+                <w:lang w:val="en-US"/>
+              </w:rPr>
+              <w:t xml:space="preserve"> </w:t>
+            </w:r>
+            <w:proofErr w:type="spellStart"/>
+            <w:r>
+              <w:rPr>
+                <w:sz w:val="18"/>
+                <w:szCs w:val="18"/>
+                <w:lang w:val="en-US"/>
+              </w:rPr>
+              <w:t>table</w:t>
+            </w:r>
+            <w:proofErr w:type="gramEnd"/>
+            <w:r>
+              <w:rPr>
+                <w:sz w:val="18"/>
+                <w:szCs w:val="18"/>
+                <w:lang w:val="en-US"/>
+              </w:rPr>
+              <w:t>.</w:t>
+            </w:r>
+            <w:r>
+              <w:rPr>
+                <w:sz w:val="18"/>
+                <w:szCs w:val="18"/>
+                <w:lang w:val="en-US"/>
+              </w:rPr>
+              <w:t>addl_offense_file_nos</w:t>
+            </w:r>
+            <w:proofErr w:type="spellEnd"/>
+            <w:r>
+              <w:rPr>
+                <w:sz w:val="18"/>
+                <w:szCs w:val="18"/>
+                <w:lang w:val="en-US"/>
+              </w:rPr>
+              <w:t xml:space="preserve"> </w:t>
+            </w:r>
+            <w:r>
+              <w:rPr>
+                <w:sz w:val="18"/>
+                <w:szCs w:val="18"/>
+                <w:lang w:val="en-US"/>
+              </w:rPr>
+              <w:t>}}</w:t>
+            </w:r>
+          </w:p>
+        </w:tc>
+      </w:tr>
+    </w:tbl>
+    <w:p>
+      <w:r>
+        <w:t>{% endif %}</w:t>
+      </w:r>
+    </w:p>
+    <w:p>
+      <w:r>
         <w:t xml:space="preserve">{% </w:t>
       </w:r>
       <w:proofErr w:type="spellStart"/>
       <w:r>
-        <w:rPr>
-          <w:sz w:val="20"/>
-          <w:szCs w:val="20"/>
-        </w:rPr>
         <w:t>endfor</w:t>
       </w:r>
       <w:proofErr w:type="spellEnd"/>
       <w:r>
-        <w:rPr>
-          <w:sz w:val="20"/>
-          <w:szCs w:val="20"/>
-        </w:rPr>
         <w:t xml:space="preserve"> %}</w:t>
       </w:r>
     </w:p>
@@ -1780,7 +1897,7 @@
 </file>
 
 <file path=word/endnotes.xml><?xml version="1.0" encoding="utf-8"?>
-<w:endnotes xmlns:wpc="http://schemas.microsoft.com/office/word/2010/wordprocessingCanvas" xmlns:cx="http://schemas.microsoft.com/office/drawing/2014/chartex" xmlns:cx1="http://schemas.microsoft.com/office/drawing/2015/9/8/chartex" xmlns:cx2="http://schemas.microsoft.com/office/drawing/2015/10/21/chartex" xmlns:cx3="http://schemas.microsoft.com/office/drawing/2016/5/9/chartex" xmlns:cx4="http://schemas.microsoft.com/office/drawing/2016/5/10/chartex" xmlns:cx5="http://schemas.microsoft.com/office/drawing/2016/5/11/chartex" xmlns:cx6="http://schemas.microsoft.com/office/drawing/2016/5/12/chartex" xmlns:cx7="http://schemas.microsoft.com/office/drawing/2016/5/13/chartex" xmlns:cx8="http://schemas.microsoft.com/office/drawing/2016/5/14/chartex" xmlns:mc="http://schemas.openxmlformats.org/markup-compatibility/2006" xmlns:aink="http://schemas.microsoft.com/office/drawing/2016/ink" xmlns:am3d="http://schemas.microsoft.com/office/drawing/2017/model3d" xmlns:o="urn:schemas-microsoft-com:office:office" xmlns:oel="http://schemas.microsoft.com/office/2019/extlst" xmlns:r="http://schemas.openxmlformats.org/officeDocument/2006/relationships" xmlns:m="http://schemas.openxmlformats.org/officeDocument/2006/math" xmlns:v="urn:schemas-microsoft-com:vml" xmlns:wp14="http://schemas.microsoft.com/office/word/2010/wordprocessingDrawing" xmlns:wp="http://schemas.openxmlformats.org/drawingml/2006/wordprocessingDrawing" xmlns:w10="urn:schemas-microsoft-com:office:word" xmlns:w="http://schemas.openxmlformats.org/wordprocessingml/2006/main" xmlns:w14="http://schemas.microsoft.com/office/word/2010/wordml" xmlns:w15="http://schemas.microsoft.com/office/word/2012/wordml" xmlns:w16cex="http://schemas.microsoft.com/office/word/2018/wordml/cex" xmlns:w16cid="http://schemas.microsoft.com/office/word/2016/wordml/cid" xmlns:w16="http://schemas.microsoft.com/office/word/2018/wordml" xmlns:w16du="http://schemas.microsoft.com/office/word/2023/wordml/word16du" xmlns:w16sdtdh="http://schemas.microsoft.com/office/word/2020/wordml/sdtdatahash" xmlns:w16se="http://schemas.microsoft.com/office/word/2015/wordml/symex" xmlns:wpg="http://schemas.microsoft.com/office/word/2010/wordprocessingGroup" xmlns:wpi="http://schemas.microsoft.com/office/word/2010/wordprocessingInk" xmlns:wne="http://schemas.microsoft.com/office/word/2006/wordml" xmlns:wps="http://schemas.microsoft.com/office/word/2010/wordprocessingShape" mc:Ignorable="w14 w15 w16se w16cid w16 w16cex w16sdtdh wp14">
+<w:endnotes xmlns:wpc="http://schemas.microsoft.com/office/word/2010/wordprocessingCanvas" xmlns:cx="http://schemas.microsoft.com/office/drawing/2014/chartex" xmlns:cx1="http://schemas.microsoft.com/office/drawing/2015/9/8/chartex" xmlns:cx2="http://schemas.microsoft.com/office/drawing/2015/10/21/chartex" xmlns:cx3="http://schemas.microsoft.com/office/drawing/2016/5/9/chartex" xmlns:cx4="http://schemas.microsoft.com/office/drawing/2016/5/10/chartex" xmlns:cx5="http://schemas.microsoft.com/office/drawing/2016/5/11/chartex" xmlns:cx6="http://schemas.microsoft.com/office/drawing/2016/5/12/chartex" xmlns:cx7="http://schemas.microsoft.com/office/drawing/2016/5/13/chartex" xmlns:cx8="http://schemas.microsoft.com/office/drawing/2016/5/14/chartex" xmlns:mc="http://schemas.openxmlformats.org/markup-compatibility/2006" xmlns:aink="http://schemas.microsoft.com/office/drawing/2016/ink" xmlns:am3d="http://schemas.microsoft.com/office/drawing/2017/model3d" xmlns:o="urn:schemas-microsoft-com:office:office" xmlns:oel="http://schemas.microsoft.com/office/2019/extlst" xmlns:r="http://schemas.openxmlformats.org/officeDocument/2006/relationships" xmlns:m="http://schemas.openxmlformats.org/officeDocument/2006/math" xmlns:v="urn:schemas-microsoft-com:vml" xmlns:wp14="http://schemas.microsoft.com/office/word/2010/wordprocessingDrawing" xmlns:wp="http://schemas.openxmlformats.org/drawingml/2006/wordprocessingDrawing" xmlns:w10="urn:schemas-microsoft-com:office:word" xmlns:w="http://schemas.openxmlformats.org/wordprocessingml/2006/main" xmlns:w14="http://schemas.microsoft.com/office/word/2010/wordml" xmlns:w15="http://schemas.microsoft.com/office/word/2012/wordml" xmlns:w16cex="http://schemas.microsoft.com/office/word/2018/wordml/cex" xmlns:w16cid="http://schemas.microsoft.com/office/word/2016/wordml/cid" xmlns:w16="http://schemas.microsoft.com/office/word/2018/wordml" xmlns:w16sdtdh="http://schemas.microsoft.com/office/word/2020/wordml/sdtdatahash" xmlns:w16se="http://schemas.microsoft.com/office/word/2015/wordml/symex" xmlns:wpg="http://schemas.microsoft.com/office/word/2010/wordprocessingGroup" xmlns:wpi="http://schemas.microsoft.com/office/word/2010/wordprocessingInk" xmlns:wne="http://schemas.microsoft.com/office/word/2006/wordml" xmlns:wps="http://schemas.microsoft.com/office/word/2010/wordprocessingShape" mc:Ignorable="w14 w15 w16se w16cid w16 w16cex w16sdtdh wp14">
   <w:endnote w:type="separator" w:id="-1">
     <w:p>
       <w:r>
@@ -1799,7 +1916,7 @@
 </file>
 
 <file path=word/footer1.xml><?xml version="1.0" encoding="utf-8"?>
-<w:ftr xmlns:wpc="http://schemas.microsoft.com/office/word/2010/wordprocessingCanvas" xmlns:cx="http://schemas.microsoft.com/office/drawing/2014/chartex" xmlns:cx1="http://schemas.microsoft.com/office/drawing/2015/9/8/chartex" xmlns:cx2="http://schemas.microsoft.com/office/drawing/2015/10/21/chartex" xmlns:cx3="http://schemas.microsoft.com/office/drawing/2016/5/9/chartex" xmlns:cx4="http://schemas.microsoft.com/office/drawing/2016/5/10/chartex" xmlns:cx5="http://schemas.microsoft.com/office/drawing/2016/5/11/chartex" xmlns:cx6="http://schemas.microsoft.com/office/drawing/2016/5/12/chartex" xmlns:cx7="http://schemas.microsoft.com/office/drawing/2016/5/13/chartex" xmlns:cx8="http://schemas.microsoft.com/office/drawing/2016/5/14/chartex" xmlns:mc="http://schemas.openxmlformats.org/markup-compatibility/2006" xmlns:aink="http://schemas.microsoft.com/office/drawing/2016/ink" xmlns:am3d="http://schemas.microsoft.com/office/drawing/2017/model3d" xmlns:o="urn:schemas-microsoft-com:office:office" xmlns:oel="http://schemas.microsoft.com/office/2019/extlst" xmlns:r="http://schemas.openxmlformats.org/officeDocument/2006/relationships" xmlns:m="http://schemas.openxmlformats.org/officeDocument/2006/math" xmlns:v="urn:schemas-microsoft-com:vml" xmlns:wp14="http://schemas.microsoft.com/office/word/2010/wordprocessingDrawing" xmlns:wp="http://schemas.openxmlformats.org/drawingml/2006/wordprocessingDrawing" xmlns:w10="urn:schemas-microsoft-com:office:word" xmlns:w="http://schemas.openxmlformats.org/wordprocessingml/2006/main" xmlns:w14="http://schemas.microsoft.com/office/word/2010/wordml" xmlns:w15="http://schemas.microsoft.com/office/word/2012/wordml" xmlns:w16cex="http://schemas.microsoft.com/office/word/2018/wordml/cex" xmlns:w16cid="http://schemas.microsoft.com/office/word/2016/wordml/cid" xmlns:w16="http://schemas.microsoft.com/office/word/2018/wordml" xmlns:w16du="http://schemas.microsoft.com/office/word/2023/wordml/word16du" xmlns:w16sdtdh="http://schemas.microsoft.com/office/word/2020/wordml/sdtdatahash" xmlns:w16se="http://schemas.microsoft.com/office/word/2015/wordml/symex" xmlns:wpg="http://schemas.microsoft.com/office/word/2010/wordprocessingGroup" xmlns:wpi="http://schemas.microsoft.com/office/word/2010/wordprocessingInk" xmlns:wne="http://schemas.microsoft.com/office/word/2006/wordml" xmlns:wps="http://schemas.microsoft.com/office/word/2010/wordprocessingShape" mc:Ignorable="w14 w15 w16se w16cid w16 w16cex w16sdtdh wp14">
+<w:ftr xmlns:wpc="http://schemas.microsoft.com/office/word/2010/wordprocessingCanvas" xmlns:cx="http://schemas.microsoft.com/office/drawing/2014/chartex" xmlns:cx1="http://schemas.microsoft.com/office/drawing/2015/9/8/chartex" xmlns:cx2="http://schemas.microsoft.com/office/drawing/2015/10/21/chartex" xmlns:cx3="http://schemas.microsoft.com/office/drawing/2016/5/9/chartex" xmlns:cx4="http://schemas.microsoft.com/office/drawing/2016/5/10/chartex" xmlns:cx5="http://schemas.microsoft.com/office/drawing/2016/5/11/chartex" xmlns:cx6="http://schemas.microsoft.com/office/drawing/2016/5/12/chartex" xmlns:cx7="http://schemas.microsoft.com/office/drawing/2016/5/13/chartex" xmlns:cx8="http://schemas.microsoft.com/office/drawing/2016/5/14/chartex" xmlns:mc="http://schemas.openxmlformats.org/markup-compatibility/2006" xmlns:aink="http://schemas.microsoft.com/office/drawing/2016/ink" xmlns:am3d="http://schemas.microsoft.com/office/drawing/2017/model3d" xmlns:o="urn:schemas-microsoft-com:office:office" xmlns:oel="http://schemas.microsoft.com/office/2019/extlst" xmlns:r="http://schemas.openxmlformats.org/officeDocument/2006/relationships" xmlns:m="http://schemas.openxmlformats.org/officeDocument/2006/math" xmlns:v="urn:schemas-microsoft-com:vml" xmlns:wp14="http://schemas.microsoft.com/office/word/2010/wordprocessingDrawing" xmlns:wp="http://schemas.openxmlformats.org/drawingml/2006/wordprocessingDrawing" xmlns:w10="urn:schemas-microsoft-com:office:word" xmlns:w="http://schemas.openxmlformats.org/wordprocessingml/2006/main" xmlns:w14="http://schemas.microsoft.com/office/word/2010/wordml" xmlns:w15="http://schemas.microsoft.com/office/word/2012/wordml" xmlns:w16cex="http://schemas.microsoft.com/office/word/2018/wordml/cex" xmlns:w16cid="http://schemas.microsoft.com/office/word/2016/wordml/cid" xmlns:w16="http://schemas.microsoft.com/office/word/2018/wordml" xmlns:w16sdtdh="http://schemas.microsoft.com/office/word/2020/wordml/sdtdatahash" xmlns:w16se="http://schemas.microsoft.com/office/word/2015/wordml/symex" xmlns:wpg="http://schemas.microsoft.com/office/word/2010/wordprocessingGroup" xmlns:wpi="http://schemas.microsoft.com/office/word/2010/wordprocessingInk" xmlns:wne="http://schemas.microsoft.com/office/word/2006/wordml" xmlns:wps="http://schemas.microsoft.com/office/word/2010/wordprocessingShape" mc:Ignorable="w14 w15 w16se w16cid w16 w16cex w16sdtdh wp14">
   <w:p>
     <w:pPr>
       <w:pStyle w:val="Footer"/>
@@ -1809,7 +1926,7 @@
 </file>
 
 <file path=word/footer2.xml><?xml version="1.0" encoding="utf-8"?>
-<w:ftr xmlns:wpc="http://schemas.microsoft.com/office/word/2010/wordprocessingCanvas" xmlns:cx="http://schemas.microsoft.com/office/drawing/2014/chartex" xmlns:cx1="http://schemas.microsoft.com/office/drawing/2015/9/8/chartex" xmlns:cx2="http://schemas.microsoft.com/office/drawing/2015/10/21/chartex" xmlns:cx3="http://schemas.microsoft.com/office/drawing/2016/5/9/chartex" xmlns:cx4="http://schemas.microsoft.com/office/drawing/2016/5/10/chartex" xmlns:cx5="http://schemas.microsoft.com/office/drawing/2016/5/11/chartex" xmlns:cx6="http://schemas.microsoft.com/office/drawing/2016/5/12/chartex" xmlns:cx7="http://schemas.microsoft.com/office/drawing/2016/5/13/chartex" xmlns:cx8="http://schemas.microsoft.com/office/drawing/2016/5/14/chartex" xmlns:mc="http://schemas.openxmlformats.org/markup-compatibility/2006" xmlns:aink="http://schemas.microsoft.com/office/drawing/2016/ink" xmlns:am3d="http://schemas.microsoft.com/office/drawing/2017/model3d" xmlns:o="urn:schemas-microsoft-com:office:office" xmlns:oel="http://schemas.microsoft.com/office/2019/extlst" xmlns:r="http://schemas.openxmlformats.org/officeDocument/2006/relationships" xmlns:m="http://schemas.openxmlformats.org/officeDocument/2006/math" xmlns:v="urn:schemas-microsoft-com:vml" xmlns:wp14="http://schemas.microsoft.com/office/word/2010/wordprocessingDrawing" xmlns:wp="http://schemas.openxmlformats.org/drawingml/2006/wordprocessingDrawing" xmlns:w10="urn:schemas-microsoft-com:office:word" xmlns:w="http://schemas.openxmlformats.org/wordprocessingml/2006/main" xmlns:w14="http://schemas.microsoft.com/office/word/2010/wordml" xmlns:w15="http://schemas.microsoft.com/office/word/2012/wordml" xmlns:w16cex="http://schemas.microsoft.com/office/word/2018/wordml/cex" xmlns:w16cid="http://schemas.microsoft.com/office/word/2016/wordml/cid" xmlns:w16="http://schemas.microsoft.com/office/word/2018/wordml" xmlns:w16du="http://schemas.microsoft.com/office/word/2023/wordml/word16du" xmlns:w16sdtdh="http://schemas.microsoft.com/office/word/2020/wordml/sdtdatahash" xmlns:w16se="http://schemas.microsoft.com/office/word/2015/wordml/symex" xmlns:wpg="http://schemas.microsoft.com/office/word/2010/wordprocessingGroup" xmlns:wpi="http://schemas.microsoft.com/office/word/2010/wordprocessingInk" xmlns:wne="http://schemas.microsoft.com/office/word/2006/wordml" xmlns:wps="http://schemas.microsoft.com/office/word/2010/wordprocessingShape" mc:Ignorable="w14 w15 w16se w16cid w16 w16cex w16sdtdh wp14">
+<w:ftr xmlns:wpc="http://schemas.microsoft.com/office/word/2010/wordprocessingCanvas" xmlns:cx="http://schemas.microsoft.com/office/drawing/2014/chartex" xmlns:cx1="http://schemas.microsoft.com/office/drawing/2015/9/8/chartex" xmlns:cx2="http://schemas.microsoft.com/office/drawing/2015/10/21/chartex" xmlns:cx3="http://schemas.microsoft.com/office/drawing/2016/5/9/chartex" xmlns:cx4="http://schemas.microsoft.com/office/drawing/2016/5/10/chartex" xmlns:cx5="http://schemas.microsoft.com/office/drawing/2016/5/11/chartex" xmlns:cx6="http://schemas.microsoft.com/office/drawing/2016/5/12/chartex" xmlns:cx7="http://schemas.microsoft.com/office/drawing/2016/5/13/chartex" xmlns:cx8="http://schemas.microsoft.com/office/drawing/2016/5/14/chartex" xmlns:mc="http://schemas.openxmlformats.org/markup-compatibility/2006" xmlns:aink="http://schemas.microsoft.com/office/drawing/2016/ink" xmlns:am3d="http://schemas.microsoft.com/office/drawing/2017/model3d" xmlns:o="urn:schemas-microsoft-com:office:office" xmlns:oel="http://schemas.microsoft.com/office/2019/extlst" xmlns:r="http://schemas.openxmlformats.org/officeDocument/2006/relationships" xmlns:m="http://schemas.openxmlformats.org/officeDocument/2006/math" xmlns:v="urn:schemas-microsoft-com:vml" xmlns:wp14="http://schemas.microsoft.com/office/word/2010/wordprocessingDrawing" xmlns:wp="http://schemas.openxmlformats.org/drawingml/2006/wordprocessingDrawing" xmlns:w10="urn:schemas-microsoft-com:office:word" xmlns:w="http://schemas.openxmlformats.org/wordprocessingml/2006/main" xmlns:w14="http://schemas.microsoft.com/office/word/2010/wordml" xmlns:w15="http://schemas.microsoft.com/office/word/2012/wordml" xmlns:w16cex="http://schemas.microsoft.com/office/word/2018/wordml/cex" xmlns:w16cid="http://schemas.microsoft.com/office/word/2016/wordml/cid" xmlns:w16="http://schemas.microsoft.com/office/word/2018/wordml" xmlns:w16sdtdh="http://schemas.microsoft.com/office/word/2020/wordml/sdtdatahash" xmlns:w16se="http://schemas.microsoft.com/office/word/2015/wordml/symex" xmlns:wpg="http://schemas.microsoft.com/office/word/2010/wordprocessingGroup" xmlns:wpi="http://schemas.microsoft.com/office/word/2010/wordprocessingInk" xmlns:wne="http://schemas.microsoft.com/office/word/2006/wordml" xmlns:wps="http://schemas.microsoft.com/office/word/2010/wordprocessingShape" mc:Ignorable="w14 w15 w16se w16cid w16 w16cex w16sdtdh wp14">
   <w:sdt>
     <w:sdtPr>
       <w:id w:val="-1329590128"/>
@@ -1925,7 +2042,7 @@
 </file>
 
 <file path=word/footer3.xml><?xml version="1.0" encoding="utf-8"?>
-<w:ftr xmlns:wpc="http://schemas.microsoft.com/office/word/2010/wordprocessingCanvas" xmlns:cx="http://schemas.microsoft.com/office/drawing/2014/chartex" xmlns:cx1="http://schemas.microsoft.com/office/drawing/2015/9/8/chartex" xmlns:cx2="http://schemas.microsoft.com/office/drawing/2015/10/21/chartex" xmlns:cx3="http://schemas.microsoft.com/office/drawing/2016/5/9/chartex" xmlns:cx4="http://schemas.microsoft.com/office/drawing/2016/5/10/chartex" xmlns:cx5="http://schemas.microsoft.com/office/drawing/2016/5/11/chartex" xmlns:cx6="http://schemas.microsoft.com/office/drawing/2016/5/12/chartex" xmlns:cx7="http://schemas.microsoft.com/office/drawing/2016/5/13/chartex" xmlns:cx8="http://schemas.microsoft.com/office/drawing/2016/5/14/chartex" xmlns:mc="http://schemas.openxmlformats.org/markup-compatibility/2006" xmlns:aink="http://schemas.microsoft.com/office/drawing/2016/ink" xmlns:am3d="http://schemas.microsoft.com/office/drawing/2017/model3d" xmlns:o="urn:schemas-microsoft-com:office:office" xmlns:oel="http://schemas.microsoft.com/office/2019/extlst" xmlns:r="http://schemas.openxmlformats.org/officeDocument/2006/relationships" xmlns:m="http://schemas.openxmlformats.org/officeDocument/2006/math" xmlns:v="urn:schemas-microsoft-com:vml" xmlns:wp14="http://schemas.microsoft.com/office/word/2010/wordprocessingDrawing" xmlns:wp="http://schemas.openxmlformats.org/drawingml/2006/wordprocessingDrawing" xmlns:w10="urn:schemas-microsoft-com:office:word" xmlns:w="http://schemas.openxmlformats.org/wordprocessingml/2006/main" xmlns:w14="http://schemas.microsoft.com/office/word/2010/wordml" xmlns:w15="http://schemas.microsoft.com/office/word/2012/wordml" xmlns:w16cex="http://schemas.microsoft.com/office/word/2018/wordml/cex" xmlns:w16cid="http://schemas.microsoft.com/office/word/2016/wordml/cid" xmlns:w16="http://schemas.microsoft.com/office/word/2018/wordml" xmlns:w16du="http://schemas.microsoft.com/office/word/2023/wordml/word16du" xmlns:w16sdtdh="http://schemas.microsoft.com/office/word/2020/wordml/sdtdatahash" xmlns:w16se="http://schemas.microsoft.com/office/word/2015/wordml/symex" xmlns:wpg="http://schemas.microsoft.com/office/word/2010/wordprocessingGroup" xmlns:wpi="http://schemas.microsoft.com/office/word/2010/wordprocessingInk" xmlns:wne="http://schemas.microsoft.com/office/word/2006/wordml" xmlns:wps="http://schemas.microsoft.com/office/word/2010/wordprocessingShape" mc:Ignorable="w14 w15 w16se w16cid w16 w16cex w16sdtdh wp14">
+<w:ftr xmlns:wpc="http://schemas.microsoft.com/office/word/2010/wordprocessingCanvas" xmlns:cx="http://schemas.microsoft.com/office/drawing/2014/chartex" xmlns:cx1="http://schemas.microsoft.com/office/drawing/2015/9/8/chartex" xmlns:cx2="http://schemas.microsoft.com/office/drawing/2015/10/21/chartex" xmlns:cx3="http://schemas.microsoft.com/office/drawing/2016/5/9/chartex" xmlns:cx4="http://schemas.microsoft.com/office/drawing/2016/5/10/chartex" xmlns:cx5="http://schemas.microsoft.com/office/drawing/2016/5/11/chartex" xmlns:cx6="http://schemas.microsoft.com/office/drawing/2016/5/12/chartex" xmlns:cx7="http://schemas.microsoft.com/office/drawing/2016/5/13/chartex" xmlns:cx8="http://schemas.microsoft.com/office/drawing/2016/5/14/chartex" xmlns:mc="http://schemas.openxmlformats.org/markup-compatibility/2006" xmlns:aink="http://schemas.microsoft.com/office/drawing/2016/ink" xmlns:am3d="http://schemas.microsoft.com/office/drawing/2017/model3d" xmlns:o="urn:schemas-microsoft-com:office:office" xmlns:oel="http://schemas.microsoft.com/office/2019/extlst" xmlns:r="http://schemas.openxmlformats.org/officeDocument/2006/relationships" xmlns:m="http://schemas.openxmlformats.org/officeDocument/2006/math" xmlns:v="urn:schemas-microsoft-com:vml" xmlns:wp14="http://schemas.microsoft.com/office/word/2010/wordprocessingDrawing" xmlns:wp="http://schemas.openxmlformats.org/drawingml/2006/wordprocessingDrawing" xmlns:w10="urn:schemas-microsoft-com:office:word" xmlns:w="http://schemas.openxmlformats.org/wordprocessingml/2006/main" xmlns:w14="http://schemas.microsoft.com/office/word/2010/wordml" xmlns:w15="http://schemas.microsoft.com/office/word/2012/wordml" xmlns:w16cex="http://schemas.microsoft.com/office/word/2018/wordml/cex" xmlns:w16cid="http://schemas.microsoft.com/office/word/2016/wordml/cid" xmlns:w16="http://schemas.microsoft.com/office/word/2018/wordml" xmlns:w16sdtdh="http://schemas.microsoft.com/office/word/2020/wordml/sdtdatahash" xmlns:w16se="http://schemas.microsoft.com/office/word/2015/wordml/symex" xmlns:wpg="http://schemas.microsoft.com/office/word/2010/wordprocessingGroup" xmlns:wpi="http://schemas.microsoft.com/office/word/2010/wordprocessingInk" xmlns:wne="http://schemas.microsoft.com/office/word/2006/wordml" xmlns:wps="http://schemas.microsoft.com/office/word/2010/wordprocessingShape" mc:Ignorable="w14 w15 w16se w16cid w16 w16cex w16sdtdh wp14">
   <w:sdt>
     <w:sdtPr>
       <w:id w:val="1297955742"/>
@@ -2041,7 +2158,7 @@
 </file>
 
 <file path=word/footnotes.xml><?xml version="1.0" encoding="utf-8"?>
-<w:footnotes xmlns:wpc="http://schemas.microsoft.com/office/word/2010/wordprocessingCanvas" xmlns:cx="http://schemas.microsoft.com/office/drawing/2014/chartex" xmlns:cx1="http://schemas.microsoft.com/office/drawing/2015/9/8/chartex" xmlns:cx2="http://schemas.microsoft.com/office/drawing/2015/10/21/chartex" xmlns:cx3="http://schemas.microsoft.com/office/drawing/2016/5/9/chartex" xmlns:cx4="http://schemas.microsoft.com/office/drawing/2016/5/10/chartex" xmlns:cx5="http://schemas.microsoft.com/office/drawing/2016/5/11/chartex" xmlns:cx6="http://schemas.microsoft.com/office/drawing/2016/5/12/chartex" xmlns:cx7="http://schemas.microsoft.com/office/drawing/2016/5/13/chartex" xmlns:cx8="http://schemas.microsoft.com/office/drawing/2016/5/14/chartex" xmlns:mc="http://schemas.openxmlformats.org/markup-compatibility/2006" xmlns:aink="http://schemas.microsoft.com/office/drawing/2016/ink" xmlns:am3d="http://schemas.microsoft.com/office/drawing/2017/model3d" xmlns:o="urn:schemas-microsoft-com:office:office" xmlns:oel="http://schemas.microsoft.com/office/2019/extlst" xmlns:r="http://schemas.openxmlformats.org/officeDocument/2006/relationships" xmlns:m="http://schemas.openxmlformats.org/officeDocument/2006/math" xmlns:v="urn:schemas-microsoft-com:vml" xmlns:wp14="http://schemas.microsoft.com/office/word/2010/wordprocessingDrawing" xmlns:wp="http://schemas.openxmlformats.org/drawingml/2006/wordprocessingDrawing" xmlns:w10="urn:schemas-microsoft-com:office:word" xmlns:w="http://schemas.openxmlformats.org/wordprocessingml/2006/main" xmlns:w14="http://schemas.microsoft.com/office/word/2010/wordml" xmlns:w15="http://schemas.microsoft.com/office/word/2012/wordml" xmlns:w16cex="http://schemas.microsoft.com/office/word/2018/wordml/cex" xmlns:w16cid="http://schemas.microsoft.com/office/word/2016/wordml/cid" xmlns:w16="http://schemas.microsoft.com/office/word/2018/wordml" xmlns:w16du="http://schemas.microsoft.com/office/word/2023/wordml/word16du" xmlns:w16sdtdh="http://schemas.microsoft.com/office/word/2020/wordml/sdtdatahash" xmlns:w16se="http://schemas.microsoft.com/office/word/2015/wordml/symex" xmlns:wpg="http://schemas.microsoft.com/office/word/2010/wordprocessingGroup" xmlns:wpi="http://schemas.microsoft.com/office/word/2010/wordprocessingInk" xmlns:wne="http://schemas.microsoft.com/office/word/2006/wordml" xmlns:wps="http://schemas.microsoft.com/office/word/2010/wordprocessingShape" mc:Ignorable="w14 w15 w16se w16cid w16 w16cex w16sdtdh wp14">
+<w:footnotes xmlns:wpc="http://schemas.microsoft.com/office/word/2010/wordprocessingCanvas" xmlns:cx="http://schemas.microsoft.com/office/drawing/2014/chartex" xmlns:cx1="http://schemas.microsoft.com/office/drawing/2015/9/8/chartex" xmlns:cx2="http://schemas.microsoft.com/office/drawing/2015/10/21/chartex" xmlns:cx3="http://schemas.microsoft.com/office/drawing/2016/5/9/chartex" xmlns:cx4="http://schemas.microsoft.com/office/drawing/2016/5/10/chartex" xmlns:cx5="http://schemas.microsoft.com/office/drawing/2016/5/11/chartex" xmlns:cx6="http://schemas.microsoft.com/office/drawing/2016/5/12/chartex" xmlns:cx7="http://schemas.microsoft.com/office/drawing/2016/5/13/chartex" xmlns:cx8="http://schemas.microsoft.com/office/drawing/2016/5/14/chartex" xmlns:mc="http://schemas.openxmlformats.org/markup-compatibility/2006" xmlns:aink="http://schemas.microsoft.com/office/drawing/2016/ink" xmlns:am3d="http://schemas.microsoft.com/office/drawing/2017/model3d" xmlns:o="urn:schemas-microsoft-com:office:office" xmlns:oel="http://schemas.microsoft.com/office/2019/extlst" xmlns:r="http://schemas.openxmlformats.org/officeDocument/2006/relationships" xmlns:m="http://schemas.openxmlformats.org/officeDocument/2006/math" xmlns:v="urn:schemas-microsoft-com:vml" xmlns:wp14="http://schemas.microsoft.com/office/word/2010/wordprocessingDrawing" xmlns:wp="http://schemas.openxmlformats.org/drawingml/2006/wordprocessingDrawing" xmlns:w10="urn:schemas-microsoft-com:office:word" xmlns:w="http://schemas.openxmlformats.org/wordprocessingml/2006/main" xmlns:w14="http://schemas.microsoft.com/office/word/2010/wordml" xmlns:w15="http://schemas.microsoft.com/office/word/2012/wordml" xmlns:w16cex="http://schemas.microsoft.com/office/word/2018/wordml/cex" xmlns:w16cid="http://schemas.microsoft.com/office/word/2016/wordml/cid" xmlns:w16="http://schemas.microsoft.com/office/word/2018/wordml" xmlns:w16sdtdh="http://schemas.microsoft.com/office/word/2020/wordml/sdtdatahash" xmlns:w16se="http://schemas.microsoft.com/office/word/2015/wordml/symex" xmlns:wpg="http://schemas.microsoft.com/office/word/2010/wordprocessingGroup" xmlns:wpi="http://schemas.microsoft.com/office/word/2010/wordprocessingInk" xmlns:wne="http://schemas.microsoft.com/office/word/2006/wordml" xmlns:wps="http://schemas.microsoft.com/office/word/2010/wordprocessingShape" mc:Ignorable="w14 w15 w16se w16cid w16 w16cex w16sdtdh wp14">
   <w:footnote w:type="separator" w:id="-1">
     <w:p>
       <w:r>
@@ -2060,7 +2177,7 @@
 </file>
 
 <file path=word/header1.xml><?xml version="1.0" encoding="utf-8"?>
-<w:hdr xmlns:wpc="http://schemas.microsoft.com/office/word/2010/wordprocessingCanvas" xmlns:cx="http://schemas.microsoft.com/office/drawing/2014/chartex" xmlns:cx1="http://schemas.microsoft.com/office/drawing/2015/9/8/chartex" xmlns:cx2="http://schemas.microsoft.com/office/drawing/2015/10/21/chartex" xmlns:cx3="http://schemas.microsoft.com/office/drawing/2016/5/9/chartex" xmlns:cx4="http://schemas.microsoft.com/office/drawing/2016/5/10/chartex" xmlns:cx5="http://schemas.microsoft.com/office/drawing/2016/5/11/chartex" xmlns:cx6="http://schemas.microsoft.com/office/drawing/2016/5/12/chartex" xmlns:cx7="http://schemas.microsoft.com/office/drawing/2016/5/13/chartex" xmlns:cx8="http://schemas.microsoft.com/office/drawing/2016/5/14/chartex" xmlns:mc="http://schemas.openxmlformats.org/markup-compatibility/2006" xmlns:aink="http://schemas.microsoft.com/office/drawing/2016/ink" xmlns:am3d="http://schemas.microsoft.com/office/drawing/2017/model3d" xmlns:o="urn:schemas-microsoft-com:office:office" xmlns:oel="http://schemas.microsoft.com/office/2019/extlst" xmlns:r="http://schemas.openxmlformats.org/officeDocument/2006/relationships" xmlns:m="http://schemas.openxmlformats.org/officeDocument/2006/math" xmlns:v="urn:schemas-microsoft-com:vml" xmlns:wp14="http://schemas.microsoft.com/office/word/2010/wordprocessingDrawing" xmlns:wp="http://schemas.openxmlformats.org/drawingml/2006/wordprocessingDrawing" xmlns:w10="urn:schemas-microsoft-com:office:word" xmlns:w="http://schemas.openxmlformats.org/wordprocessingml/2006/main" xmlns:w14="http://schemas.microsoft.com/office/word/2010/wordml" xmlns:w15="http://schemas.microsoft.com/office/word/2012/wordml" xmlns:w16cex="http://schemas.microsoft.com/office/word/2018/wordml/cex" xmlns:w16cid="http://schemas.microsoft.com/office/word/2016/wordml/cid" xmlns:w16="http://schemas.microsoft.com/office/word/2018/wordml" xmlns:w16du="http://schemas.microsoft.com/office/word/2023/wordml/word16du" xmlns:w16sdtdh="http://schemas.microsoft.com/office/word/2020/wordml/sdtdatahash" xmlns:w16se="http://schemas.microsoft.com/office/word/2015/wordml/symex" xmlns:wpg="http://schemas.microsoft.com/office/word/2010/wordprocessingGroup" xmlns:wpi="http://schemas.microsoft.com/office/word/2010/wordprocessingInk" xmlns:wne="http://schemas.microsoft.com/office/word/2006/wordml" xmlns:wps="http://schemas.microsoft.com/office/word/2010/wordprocessingShape" mc:Ignorable="w14 w15 w16se w16cid w16 w16cex w16sdtdh wp14">
+<w:hdr xmlns:wpc="http://schemas.microsoft.com/office/word/2010/wordprocessingCanvas" xmlns:cx="http://schemas.microsoft.com/office/drawing/2014/chartex" xmlns:cx1="http://schemas.microsoft.com/office/drawing/2015/9/8/chartex" xmlns:cx2="http://schemas.microsoft.com/office/drawing/2015/10/21/chartex" xmlns:cx3="http://schemas.microsoft.com/office/drawing/2016/5/9/chartex" xmlns:cx4="http://schemas.microsoft.com/office/drawing/2016/5/10/chartex" xmlns:cx5="http://schemas.microsoft.com/office/drawing/2016/5/11/chartex" xmlns:cx6="http://schemas.microsoft.com/office/drawing/2016/5/12/chartex" xmlns:cx7="http://schemas.microsoft.com/office/drawing/2016/5/13/chartex" xmlns:cx8="http://schemas.microsoft.com/office/drawing/2016/5/14/chartex" xmlns:mc="http://schemas.openxmlformats.org/markup-compatibility/2006" xmlns:aink="http://schemas.microsoft.com/office/drawing/2016/ink" xmlns:am3d="http://schemas.microsoft.com/office/drawing/2017/model3d" xmlns:o="urn:schemas-microsoft-com:office:office" xmlns:oel="http://schemas.microsoft.com/office/2019/extlst" xmlns:r="http://schemas.openxmlformats.org/officeDocument/2006/relationships" xmlns:m="http://schemas.openxmlformats.org/officeDocument/2006/math" xmlns:v="urn:schemas-microsoft-com:vml" xmlns:wp14="http://schemas.microsoft.com/office/word/2010/wordprocessingDrawing" xmlns:wp="http://schemas.openxmlformats.org/drawingml/2006/wordprocessingDrawing" xmlns:w10="urn:schemas-microsoft-com:office:word" xmlns:w="http://schemas.openxmlformats.org/wordprocessingml/2006/main" xmlns:w14="http://schemas.microsoft.com/office/word/2010/wordml" xmlns:w15="http://schemas.microsoft.com/office/word/2012/wordml" xmlns:w16cex="http://schemas.microsoft.com/office/word/2018/wordml/cex" xmlns:w16cid="http://schemas.microsoft.com/office/word/2016/wordml/cid" xmlns:w16="http://schemas.microsoft.com/office/word/2018/wordml" xmlns:w16sdtdh="http://schemas.microsoft.com/office/word/2020/wordml/sdtdatahash" xmlns:w16se="http://schemas.microsoft.com/office/word/2015/wordml/symex" xmlns:wpg="http://schemas.microsoft.com/office/word/2010/wordprocessingGroup" xmlns:wpi="http://schemas.microsoft.com/office/word/2010/wordprocessingInk" xmlns:wne="http://schemas.microsoft.com/office/word/2006/wordml" xmlns:wps="http://schemas.microsoft.com/office/word/2010/wordprocessingShape" mc:Ignorable="w14 w15 w16se w16cid w16 w16cex w16sdtdh wp14">
   <w:p>
     <w:pPr>
       <w:pStyle w:val="Header"/>
@@ -2070,7 +2187,7 @@
 </file>
 
 <file path=word/header2.xml><?xml version="1.0" encoding="utf-8"?>
-<w:hdr xmlns:wpc="http://schemas.microsoft.com/office/word/2010/wordprocessingCanvas" xmlns:cx="http://schemas.microsoft.com/office/drawing/2014/chartex" xmlns:cx1="http://schemas.microsoft.com/office/drawing/2015/9/8/chartex" xmlns:cx2="http://schemas.microsoft.com/office/drawing/2015/10/21/chartex" xmlns:cx3="http://schemas.microsoft.com/office/drawing/2016/5/9/chartex" xmlns:cx4="http://schemas.microsoft.com/office/drawing/2016/5/10/chartex" xmlns:cx5="http://schemas.microsoft.com/office/drawing/2016/5/11/chartex" xmlns:cx6="http://schemas.microsoft.com/office/drawing/2016/5/12/chartex" xmlns:cx7="http://schemas.microsoft.com/office/drawing/2016/5/13/chartex" xmlns:cx8="http://schemas.microsoft.com/office/drawing/2016/5/14/chartex" xmlns:mc="http://schemas.openxmlformats.org/markup-compatibility/2006" xmlns:aink="http://schemas.microsoft.com/office/drawing/2016/ink" xmlns:am3d="http://schemas.microsoft.com/office/drawing/2017/model3d" xmlns:o="urn:schemas-microsoft-com:office:office" xmlns:oel="http://schemas.microsoft.com/office/2019/extlst" xmlns:r="http://schemas.openxmlformats.org/officeDocument/2006/relationships" xmlns:m="http://schemas.openxmlformats.org/officeDocument/2006/math" xmlns:v="urn:schemas-microsoft-com:vml" xmlns:wp14="http://schemas.microsoft.com/office/word/2010/wordprocessingDrawing" xmlns:wp="http://schemas.openxmlformats.org/drawingml/2006/wordprocessingDrawing" xmlns:w10="urn:schemas-microsoft-com:office:word" xmlns:w="http://schemas.openxmlformats.org/wordprocessingml/2006/main" xmlns:w14="http://schemas.microsoft.com/office/word/2010/wordml" xmlns:w15="http://schemas.microsoft.com/office/word/2012/wordml" xmlns:w16cex="http://schemas.microsoft.com/office/word/2018/wordml/cex" xmlns:w16cid="http://schemas.microsoft.com/office/word/2016/wordml/cid" xmlns:w16="http://schemas.microsoft.com/office/word/2018/wordml" xmlns:w16du="http://schemas.microsoft.com/office/word/2023/wordml/word16du" xmlns:w16sdtdh="http://schemas.microsoft.com/office/word/2020/wordml/sdtdatahash" xmlns:w16se="http://schemas.microsoft.com/office/word/2015/wordml/symex" xmlns:wpg="http://schemas.microsoft.com/office/word/2010/wordprocessingGroup" xmlns:wpi="http://schemas.microsoft.com/office/word/2010/wordprocessingInk" xmlns:wne="http://schemas.microsoft.com/office/word/2006/wordml" xmlns:wps="http://schemas.microsoft.com/office/word/2010/wordprocessingShape" mc:Ignorable="w14 w15 w16se w16cid w16 w16cex w16sdtdh wp14">
+<w:hdr xmlns:wpc="http://schemas.microsoft.com/office/word/2010/wordprocessingCanvas" xmlns:cx="http://schemas.microsoft.com/office/drawing/2014/chartex" xmlns:cx1="http://schemas.microsoft.com/office/drawing/2015/9/8/chartex" xmlns:cx2="http://schemas.microsoft.com/office/drawing/2015/10/21/chartex" xmlns:cx3="http://schemas.microsoft.com/office/drawing/2016/5/9/chartex" xmlns:cx4="http://schemas.microsoft.com/office/drawing/2016/5/10/chartex" xmlns:cx5="http://schemas.microsoft.com/office/drawing/2016/5/11/chartex" xmlns:cx6="http://schemas.microsoft.com/office/drawing/2016/5/12/chartex" xmlns:cx7="http://schemas.microsoft.com/office/drawing/2016/5/13/chartex" xmlns:cx8="http://schemas.microsoft.com/office/drawing/2016/5/14/chartex" xmlns:mc="http://schemas.openxmlformats.org/markup-compatibility/2006" xmlns:aink="http://schemas.microsoft.com/office/drawing/2016/ink" xmlns:am3d="http://schemas.microsoft.com/office/drawing/2017/model3d" xmlns:o="urn:schemas-microsoft-com:office:office" xmlns:oel="http://schemas.microsoft.com/office/2019/extlst" xmlns:r="http://schemas.openxmlformats.org/officeDocument/2006/relationships" xmlns:m="http://schemas.openxmlformats.org/officeDocument/2006/math" xmlns:v="urn:schemas-microsoft-com:vml" xmlns:wp14="http://schemas.microsoft.com/office/word/2010/wordprocessingDrawing" xmlns:wp="http://schemas.openxmlformats.org/drawingml/2006/wordprocessingDrawing" xmlns:w10="urn:schemas-microsoft-com:office:word" xmlns:w="http://schemas.openxmlformats.org/wordprocessingml/2006/main" xmlns:w14="http://schemas.microsoft.com/office/word/2010/wordml" xmlns:w15="http://schemas.microsoft.com/office/word/2012/wordml" xmlns:w16cex="http://schemas.microsoft.com/office/word/2018/wordml/cex" xmlns:w16cid="http://schemas.microsoft.com/office/word/2016/wordml/cid" xmlns:w16="http://schemas.microsoft.com/office/word/2018/wordml" xmlns:w16sdtdh="http://schemas.microsoft.com/office/word/2020/wordml/sdtdatahash" xmlns:w16se="http://schemas.microsoft.com/office/word/2015/wordml/symex" xmlns:wpg="http://schemas.microsoft.com/office/word/2010/wordprocessingGroup" xmlns:wpi="http://schemas.microsoft.com/office/word/2010/wordprocessingInk" xmlns:wne="http://schemas.microsoft.com/office/word/2006/wordml" xmlns:wps="http://schemas.microsoft.com/office/word/2010/wordprocessingShape" mc:Ignorable="w14 w15 w16se w16cid w16 w16cex w16sdtdh wp14">
   <w:p>
     <w:pPr>
       <w:pStyle w:val="Header"/>
@@ -2092,7 +2209,7 @@
 </file>
 
 <file path=word/header3.xml><?xml version="1.0" encoding="utf-8"?>
-<w:hdr xmlns:wpc="http://schemas.microsoft.com/office/word/2010/wordprocessingCanvas" xmlns:cx="http://schemas.microsoft.com/office/drawing/2014/chartex" xmlns:cx1="http://schemas.microsoft.com/office/drawing/2015/9/8/chartex" xmlns:cx2="http://schemas.microsoft.com/office/drawing/2015/10/21/chartex" xmlns:cx3="http://schemas.microsoft.com/office/drawing/2016/5/9/chartex" xmlns:cx4="http://schemas.microsoft.com/office/drawing/2016/5/10/chartex" xmlns:cx5="http://schemas.microsoft.com/office/drawing/2016/5/11/chartex" xmlns:cx6="http://schemas.microsoft.com/office/drawing/2016/5/12/chartex" xmlns:cx7="http://schemas.microsoft.com/office/drawing/2016/5/13/chartex" xmlns:cx8="http://schemas.microsoft.com/office/drawing/2016/5/14/chartex" xmlns:mc="http://schemas.openxmlformats.org/markup-compatibility/2006" xmlns:aink="http://schemas.microsoft.com/office/drawing/2016/ink" xmlns:am3d="http://schemas.microsoft.com/office/drawing/2017/model3d" xmlns:o="urn:schemas-microsoft-com:office:office" xmlns:oel="http://schemas.microsoft.com/office/2019/extlst" xmlns:r="http://schemas.openxmlformats.org/officeDocument/2006/relationships" xmlns:m="http://schemas.openxmlformats.org/officeDocument/2006/math" xmlns:v="urn:schemas-microsoft-com:vml" xmlns:wp14="http://schemas.microsoft.com/office/word/2010/wordprocessingDrawing" xmlns:wp="http://schemas.openxmlformats.org/drawingml/2006/wordprocessingDrawing" xmlns:w10="urn:schemas-microsoft-com:office:word" xmlns:w="http://schemas.openxmlformats.org/wordprocessingml/2006/main" xmlns:w14="http://schemas.microsoft.com/office/word/2010/wordml" xmlns:w15="http://schemas.microsoft.com/office/word/2012/wordml" xmlns:w16cex="http://schemas.microsoft.com/office/word/2018/wordml/cex" xmlns:w16cid="http://schemas.microsoft.com/office/word/2016/wordml/cid" xmlns:w16="http://schemas.microsoft.com/office/word/2018/wordml" xmlns:w16du="http://schemas.microsoft.com/office/word/2023/wordml/word16du" xmlns:w16sdtdh="http://schemas.microsoft.com/office/word/2020/wordml/sdtdatahash" xmlns:w16se="http://schemas.microsoft.com/office/word/2015/wordml/symex" xmlns:wpg="http://schemas.microsoft.com/office/word/2010/wordprocessingGroup" xmlns:wpi="http://schemas.microsoft.com/office/word/2010/wordprocessingInk" xmlns:wne="http://schemas.microsoft.com/office/word/2006/wordml" xmlns:wps="http://schemas.microsoft.com/office/word/2010/wordprocessingShape" mc:Ignorable="w14 w15 w16se w16cid w16 w16cex w16sdtdh wp14">
+<w:hdr xmlns:wpc="http://schemas.microsoft.com/office/word/2010/wordprocessingCanvas" xmlns:cx="http://schemas.microsoft.com/office/drawing/2014/chartex" xmlns:cx1="http://schemas.microsoft.com/office/drawing/2015/9/8/chartex" xmlns:cx2="http://schemas.microsoft.com/office/drawing/2015/10/21/chartex" xmlns:cx3="http://schemas.microsoft.com/office/drawing/2016/5/9/chartex" xmlns:cx4="http://schemas.microsoft.com/office/drawing/2016/5/10/chartex" xmlns:cx5="http://schemas.microsoft.com/office/drawing/2016/5/11/chartex" xmlns:cx6="http://schemas.microsoft.com/office/drawing/2016/5/12/chartex" xmlns:cx7="http://schemas.microsoft.com/office/drawing/2016/5/13/chartex" xmlns:cx8="http://schemas.microsoft.com/office/drawing/2016/5/14/chartex" xmlns:mc="http://schemas.openxmlformats.org/markup-compatibility/2006" xmlns:aink="http://schemas.microsoft.com/office/drawing/2016/ink" xmlns:am3d="http://schemas.microsoft.com/office/drawing/2017/model3d" xmlns:o="urn:schemas-microsoft-com:office:office" xmlns:oel="http://schemas.microsoft.com/office/2019/extlst" xmlns:r="http://schemas.openxmlformats.org/officeDocument/2006/relationships" xmlns:m="http://schemas.openxmlformats.org/officeDocument/2006/math" xmlns:v="urn:schemas-microsoft-com:vml" xmlns:wp14="http://schemas.microsoft.com/office/word/2010/wordprocessingDrawing" xmlns:wp="http://schemas.openxmlformats.org/drawingml/2006/wordprocessingDrawing" xmlns:w10="urn:schemas-microsoft-com:office:word" xmlns:w="http://schemas.openxmlformats.org/wordprocessingml/2006/main" xmlns:w14="http://schemas.microsoft.com/office/word/2010/wordml" xmlns:w15="http://schemas.microsoft.com/office/word/2012/wordml" xmlns:w16cex="http://schemas.microsoft.com/office/word/2018/wordml/cex" xmlns:w16cid="http://schemas.microsoft.com/office/word/2016/wordml/cid" xmlns:w16="http://schemas.microsoft.com/office/word/2018/wordml" xmlns:w16sdtdh="http://schemas.microsoft.com/office/word/2020/wordml/sdtdatahash" xmlns:w16se="http://schemas.microsoft.com/office/word/2015/wordml/symex" xmlns:wpg="http://schemas.microsoft.com/office/word/2010/wordprocessingGroup" xmlns:wpi="http://schemas.microsoft.com/office/word/2010/wordprocessingInk" xmlns:wne="http://schemas.microsoft.com/office/word/2006/wordml" xmlns:wps="http://schemas.microsoft.com/office/word/2010/wordprocessingShape" mc:Ignorable="w14 w15 w16se w16cid w16 w16cex w16sdtdh wp14">
   <w:p>
     <w:pPr>
       <w:pStyle w:val="Header"/>
@@ -2121,7 +2238,7 @@
 </file>
 
 <file path=word/numbering.xml><?xml version="1.0" encoding="utf-8"?>
-<w:numbering xmlns:wpc="http://schemas.microsoft.com/office/word/2010/wordprocessingCanvas" xmlns:cx="http://schemas.microsoft.com/office/drawing/2014/chartex" xmlns:cx1="http://schemas.microsoft.com/office/drawing/2015/9/8/chartex" xmlns:cx2="http://schemas.microsoft.com/office/drawing/2015/10/21/chartex" xmlns:cx3="http://schemas.microsoft.com/office/drawing/2016/5/9/chartex" xmlns:cx4="http://schemas.microsoft.com/office/drawing/2016/5/10/chartex" xmlns:cx5="http://schemas.microsoft.com/office/drawing/2016/5/11/chartex" xmlns:cx6="http://schemas.microsoft.com/office/drawing/2016/5/12/chartex" xmlns:cx7="http://schemas.microsoft.com/office/drawing/2016/5/13/chartex" xmlns:cx8="http://schemas.microsoft.com/office/drawing/2016/5/14/chartex" xmlns:mc="http://schemas.openxmlformats.org/markup-compatibility/2006" xmlns:aink="http://schemas.microsoft.com/office/drawing/2016/ink" xmlns:am3d="http://schemas.microsoft.com/office/drawing/2017/model3d" xmlns:o="urn:schemas-microsoft-com:office:office" xmlns:oel="http://schemas.microsoft.com/office/2019/extlst" xmlns:r="http://schemas.openxmlformats.org/officeDocument/2006/relationships" xmlns:m="http://schemas.openxmlformats.org/officeDocument/2006/math" xmlns:v="urn:schemas-microsoft-com:vml" xmlns:wp14="http://schemas.microsoft.com/office/word/2010/wordprocessingDrawing" xmlns:wp="http://schemas.openxmlformats.org/drawingml/2006/wordprocessingDrawing" xmlns:w10="urn:schemas-microsoft-com:office:word" xmlns:w="http://schemas.openxmlformats.org/wordprocessingml/2006/main" xmlns:w14="http://schemas.microsoft.com/office/word/2010/wordml" xmlns:w15="http://schemas.microsoft.com/office/word/2012/wordml" xmlns:w16cex="http://schemas.microsoft.com/office/word/2018/wordml/cex" xmlns:w16cid="http://schemas.microsoft.com/office/word/2016/wordml/cid" xmlns:w16="http://schemas.microsoft.com/office/word/2018/wordml" xmlns:w16du="http://schemas.microsoft.com/office/word/2023/wordml/word16du" xmlns:w16sdtdh="http://schemas.microsoft.com/office/word/2020/wordml/sdtdatahash" xmlns:w16se="http://schemas.microsoft.com/office/word/2015/wordml/symex" xmlns:wpg="http://schemas.microsoft.com/office/word/2010/wordprocessingGroup" xmlns:wpi="http://schemas.microsoft.com/office/word/2010/wordprocessingInk" xmlns:wne="http://schemas.microsoft.com/office/word/2006/wordml" xmlns:wps="http://schemas.microsoft.com/office/word/2010/wordprocessingShape" mc:Ignorable="w14 w15 w16se w16cid w16 w16cex w16sdtdh wp14">
+<w:numbering xmlns:wpc="http://schemas.microsoft.com/office/word/2010/wordprocessingCanvas" xmlns:cx="http://schemas.microsoft.com/office/drawing/2014/chartex" xmlns:cx1="http://schemas.microsoft.com/office/drawing/2015/9/8/chartex" xmlns:cx2="http://schemas.microsoft.com/office/drawing/2015/10/21/chartex" xmlns:cx3="http://schemas.microsoft.com/office/drawing/2016/5/9/chartex" xmlns:cx4="http://schemas.microsoft.com/office/drawing/2016/5/10/chartex" xmlns:cx5="http://schemas.microsoft.com/office/drawing/2016/5/11/chartex" xmlns:cx6="http://schemas.microsoft.com/office/drawing/2016/5/12/chartex" xmlns:cx7="http://schemas.microsoft.com/office/drawing/2016/5/13/chartex" xmlns:cx8="http://schemas.microsoft.com/office/drawing/2016/5/14/chartex" xmlns:mc="http://schemas.openxmlformats.org/markup-compatibility/2006" xmlns:aink="http://schemas.microsoft.com/office/drawing/2016/ink" xmlns:am3d="http://schemas.microsoft.com/office/drawing/2017/model3d" xmlns:o="urn:schemas-microsoft-com:office:office" xmlns:oel="http://schemas.microsoft.com/office/2019/extlst" xmlns:r="http://schemas.openxmlformats.org/officeDocument/2006/relationships" xmlns:m="http://schemas.openxmlformats.org/officeDocument/2006/math" xmlns:v="urn:schemas-microsoft-com:vml" xmlns:wp14="http://schemas.microsoft.com/office/word/2010/wordprocessingDrawing" xmlns:wp="http://schemas.openxmlformats.org/drawingml/2006/wordprocessingDrawing" xmlns:w10="urn:schemas-microsoft-com:office:word" xmlns:w="http://schemas.openxmlformats.org/wordprocessingml/2006/main" xmlns:w14="http://schemas.microsoft.com/office/word/2010/wordml" xmlns:w15="http://schemas.microsoft.com/office/word/2012/wordml" xmlns:w16cex="http://schemas.microsoft.com/office/word/2018/wordml/cex" xmlns:w16cid="http://schemas.microsoft.com/office/word/2016/wordml/cid" xmlns:w16="http://schemas.microsoft.com/office/word/2018/wordml" xmlns:w16sdtdh="http://schemas.microsoft.com/office/word/2020/wordml/sdtdatahash" xmlns:w16se="http://schemas.microsoft.com/office/word/2015/wordml/symex" xmlns:wpg="http://schemas.microsoft.com/office/word/2010/wordprocessingGroup" xmlns:wpi="http://schemas.microsoft.com/office/word/2010/wordprocessingInk" xmlns:wne="http://schemas.microsoft.com/office/word/2006/wordml" xmlns:wps="http://schemas.microsoft.com/office/word/2010/wordprocessingShape" mc:Ignorable="w14 w15 w16se w16cid w16 w16cex w16sdtdh wp14">
   <w:abstractNum w:abstractNumId="0" w15:restartNumberingAfterBreak="0">
     <w:nsid w:val="2D7818F9"/>
     <w:multiLevelType w:val="multilevel"/>

</xml_diff>

<commit_message>
Add key to Record Summary document
From Jessica's May 31 email
</commit_message>
<xml_diff>
--- a/dear_petition/petition/export/documents/templates/records_summary.docx
+++ b/dear_petition/petition/export/documents/templates/records_summary.docx
@@ -1879,16 +1879,1166 @@
         <w:t xml:space="preserve"> %}</w:t>
       </w:r>
     </w:p>
+    <w:p>
+      <w:pPr>
+        <w:sectPr>
+          <w:headerReference w:type="even" r:id="rId7"/>
+          <w:headerReference w:type="default" r:id="rId8"/>
+          <w:footerReference w:type="even" r:id="rId9"/>
+          <w:footerReference w:type="default" r:id="rId10"/>
+          <w:headerReference w:type="first" r:id="rId11"/>
+          <w:footerReference w:type="first" r:id="rId12"/>
+          <w:pgSz w:w="15840" w:h="12240" w:orient="landscape"/>
+          <w:pgMar w:top="1440" w:right="1440" w:bottom="1440" w:left="1440" w:header="720" w:footer="720" w:gutter="0"/>
+          <w:cols w:space="720"/>
+          <w:titlePg/>
+          <w:docGrid w:linePitch="360"/>
+        </w:sectPr>
+      </w:pPr>
+    </w:p>
+    <w:p>
+      <w:pPr>
+        <w:jc w:val="center"/>
+        <w:rPr>
+          <w:b/>
+          <w:sz w:val="22"/>
+          <w:szCs w:val="22"/>
+          <w:u w:val="single"/>
+        </w:rPr>
+      </w:pPr>
+      <w:r>
+        <w:rPr>
+          <w:b/>
+          <w:sz w:val="22"/>
+          <w:szCs w:val="22"/>
+          <w:u w:val="single"/>
+        </w:rPr>
+        <w:lastRenderedPageBreak/>
+        <w:t>Key</w:t>
+      </w:r>
+    </w:p>
+    <w:p>
+      <w:pPr>
+        <w:rPr>
+          <w:b/>
+          <w:sz w:val="22"/>
+          <w:szCs w:val="22"/>
+        </w:rPr>
+      </w:pPr>
+    </w:p>
+    <w:p>
+      <w:pPr>
+        <w:rPr>
+          <w:b/>
+          <w:sz w:val="22"/>
+          <w:szCs w:val="22"/>
+        </w:rPr>
+        <w:sectPr>
+          <w:headerReference w:type="even" r:id="rId13"/>
+          <w:headerReference w:type="default" r:id="rId14"/>
+          <w:footerReference w:type="even" r:id="rId15"/>
+          <w:footerReference w:type="default" r:id="rId16"/>
+          <w:headerReference w:type="first" r:id="rId17"/>
+          <w:footerReference w:type="first" r:id="rId18"/>
+          <w:pgSz w:w="15840" w:h="12240" w:orient="landscape"/>
+          <w:pgMar w:top="1440" w:right="1440" w:bottom="1440" w:left="1440" w:header="720" w:footer="720" w:gutter="0"/>
+          <w:cols w:space="720"/>
+          <w:titlePg/>
+          <w:docGrid w:linePitch="360"/>
+        </w:sectPr>
+      </w:pPr>
+    </w:p>
+    <w:p>
+      <w:pPr>
+        <w:rPr>
+          <w:sz w:val="22"/>
+          <w:szCs w:val="22"/>
+        </w:rPr>
+      </w:pPr>
+      <w:proofErr w:type="spellStart"/>
+      <w:r>
+        <w:rPr>
+          <w:b/>
+          <w:sz w:val="22"/>
+          <w:szCs w:val="22"/>
+        </w:rPr>
+        <w:t>CoR</w:t>
+      </w:r>
+      <w:proofErr w:type="spellEnd"/>
+      <w:r>
+        <w:rPr>
+          <w:bCs/>
+          <w:sz w:val="22"/>
+          <w:szCs w:val="22"/>
+        </w:rPr>
+        <w:t xml:space="preserve"> – </w:t>
+      </w:r>
+      <w:r>
+        <w:rPr>
+          <w:sz w:val="22"/>
+          <w:szCs w:val="22"/>
+        </w:rPr>
+        <w:t>Certificate of Relief</w:t>
+      </w:r>
+    </w:p>
+    <w:p>
+      <w:pPr>
+        <w:rPr>
+          <w:sz w:val="22"/>
+          <w:szCs w:val="22"/>
+        </w:rPr>
+      </w:pPr>
+    </w:p>
+    <w:p>
+      <w:pPr>
+        <w:rPr>
+          <w:sz w:val="22"/>
+          <w:szCs w:val="22"/>
+        </w:rPr>
+      </w:pPr>
+      <w:r>
+        <w:rPr>
+          <w:b/>
+          <w:bCs/>
+          <w:sz w:val="22"/>
+          <w:szCs w:val="22"/>
+        </w:rPr>
+        <w:t>CD</w:t>
+      </w:r>
+      <w:r>
+        <w:rPr>
+          <w:sz w:val="22"/>
+          <w:szCs w:val="22"/>
+        </w:rPr>
+        <w:t xml:space="preserve"> – Discharge and Dismissal or Conditional Discharge</w:t>
+      </w:r>
+    </w:p>
+    <w:p>
+      <w:pPr>
+        <w:rPr>
+          <w:sz w:val="22"/>
+          <w:szCs w:val="22"/>
+        </w:rPr>
+      </w:pPr>
+    </w:p>
+    <w:p>
+      <w:pPr>
+        <w:rPr>
+          <w:sz w:val="22"/>
+          <w:szCs w:val="22"/>
+        </w:rPr>
+      </w:pPr>
+      <w:r>
+        <w:rPr>
+          <w:b/>
+          <w:sz w:val="22"/>
+          <w:szCs w:val="22"/>
+        </w:rPr>
+        <w:t>DC</w:t>
+      </w:r>
+      <w:r>
+        <w:rPr>
+          <w:bCs/>
+          <w:sz w:val="22"/>
+          <w:szCs w:val="22"/>
+        </w:rPr>
+        <w:t xml:space="preserve"> – </w:t>
+      </w:r>
+      <w:r>
+        <w:rPr>
+          <w:sz w:val="22"/>
+          <w:szCs w:val="22"/>
+        </w:rPr>
+        <w:t>Dismissed by Court</w:t>
+      </w:r>
+    </w:p>
+    <w:p>
+      <w:pPr>
+        <w:rPr>
+          <w:b/>
+          <w:sz w:val="22"/>
+          <w:szCs w:val="22"/>
+          <w:u w:val="single"/>
+        </w:rPr>
+      </w:pPr>
+    </w:p>
+    <w:p>
+      <w:pPr>
+        <w:rPr>
+          <w:sz w:val="22"/>
+          <w:szCs w:val="22"/>
+        </w:rPr>
+      </w:pPr>
+      <w:r>
+        <w:rPr>
+          <w:b/>
+          <w:sz w:val="22"/>
+          <w:szCs w:val="22"/>
+        </w:rPr>
+        <w:t>DWOL</w:t>
+      </w:r>
+      <w:r>
+        <w:rPr>
+          <w:sz w:val="22"/>
+          <w:szCs w:val="22"/>
+        </w:rPr>
+        <w:t xml:space="preserve"> or </w:t>
+      </w:r>
+      <w:r>
+        <w:rPr>
+          <w:b/>
+          <w:bCs/>
+          <w:sz w:val="22"/>
+          <w:szCs w:val="22"/>
+        </w:rPr>
+        <w:t>VD</w:t>
+      </w:r>
+      <w:r>
+        <w:rPr>
+          <w:bCs/>
+          <w:sz w:val="22"/>
+          <w:szCs w:val="22"/>
+        </w:rPr>
+        <w:t xml:space="preserve"> – </w:t>
+      </w:r>
+      <w:r>
+        <w:rPr>
+          <w:sz w:val="22"/>
+          <w:szCs w:val="22"/>
+        </w:rPr>
+        <w:t>Dismissed without Leave (a final disposition)</w:t>
+      </w:r>
+    </w:p>
+    <w:p>
+      <w:pPr>
+        <w:rPr>
+          <w:b/>
+          <w:sz w:val="22"/>
+          <w:szCs w:val="22"/>
+        </w:rPr>
+      </w:pPr>
+    </w:p>
+    <w:p>
+      <w:pPr>
+        <w:rPr>
+          <w:sz w:val="22"/>
+          <w:szCs w:val="22"/>
+        </w:rPr>
+      </w:pPr>
+      <w:r>
+        <w:rPr>
+          <w:b/>
+          <w:sz w:val="22"/>
+          <w:szCs w:val="22"/>
+        </w:rPr>
+        <w:t>Deferred</w:t>
+      </w:r>
+      <w:r>
+        <w:rPr>
+          <w:sz w:val="22"/>
+          <w:szCs w:val="22"/>
+        </w:rPr>
+        <w:t xml:space="preserve"> or </w:t>
+      </w:r>
+      <w:r>
+        <w:rPr>
+          <w:b/>
+          <w:bCs/>
+          <w:sz w:val="22"/>
+          <w:szCs w:val="22"/>
+        </w:rPr>
+        <w:t>DD</w:t>
+      </w:r>
+      <w:r>
+        <w:rPr>
+          <w:bCs/>
+          <w:sz w:val="22"/>
+          <w:szCs w:val="22"/>
+        </w:rPr>
+        <w:t xml:space="preserve"> – </w:t>
+      </w:r>
+      <w:r>
+        <w:rPr>
+          <w:sz w:val="22"/>
+          <w:szCs w:val="22"/>
+        </w:rPr>
+        <w:t>Deferred Prosecution Dismissal</w:t>
+      </w:r>
+    </w:p>
+    <w:p>
+      <w:pPr>
+        <w:rPr>
+          <w:b/>
+          <w:sz w:val="22"/>
+          <w:szCs w:val="22"/>
+        </w:rPr>
+      </w:pPr>
+    </w:p>
+    <w:p>
+      <w:pPr>
+        <w:rPr>
+          <w:sz w:val="22"/>
+          <w:szCs w:val="22"/>
+        </w:rPr>
+      </w:pPr>
+      <w:r>
+        <w:rPr>
+          <w:b/>
+          <w:sz w:val="22"/>
+          <w:szCs w:val="22"/>
+        </w:rPr>
+        <w:t>F</w:t>
+      </w:r>
+      <w:r>
+        <w:rPr>
+          <w:bCs/>
+          <w:sz w:val="22"/>
+          <w:szCs w:val="22"/>
+        </w:rPr>
+        <w:t xml:space="preserve"> – </w:t>
+      </w:r>
+      <w:r>
+        <w:rPr>
+          <w:sz w:val="22"/>
+          <w:szCs w:val="22"/>
+        </w:rPr>
+        <w:t>Felony</w:t>
+      </w:r>
+    </w:p>
+    <w:p>
+      <w:pPr>
+        <w:rPr>
+          <w:sz w:val="22"/>
+          <w:szCs w:val="22"/>
+        </w:rPr>
+      </w:pPr>
+    </w:p>
+    <w:p>
+      <w:pPr>
+        <w:rPr>
+          <w:sz w:val="22"/>
+          <w:szCs w:val="22"/>
+        </w:rPr>
+      </w:pPr>
+      <w:r>
+        <w:rPr>
+          <w:b/>
+          <w:sz w:val="22"/>
+          <w:szCs w:val="22"/>
+        </w:rPr>
+        <w:t>GL</w:t>
+      </w:r>
+      <w:r>
+        <w:rPr>
+          <w:bCs/>
+          <w:sz w:val="22"/>
+          <w:szCs w:val="22"/>
+        </w:rPr>
+        <w:t xml:space="preserve"> – </w:t>
+      </w:r>
+      <w:r>
+        <w:rPr>
+          <w:sz w:val="22"/>
+          <w:szCs w:val="22"/>
+        </w:rPr>
+        <w:t>Guilty to Lesser.  This will be followed by either an M or F to indicate the severity of the original charge.</w:t>
+      </w:r>
+    </w:p>
+    <w:p>
+      <w:pPr>
+        <w:rPr>
+          <w:b/>
+          <w:sz w:val="22"/>
+          <w:szCs w:val="22"/>
+        </w:rPr>
+      </w:pPr>
+    </w:p>
+    <w:p>
+      <w:pPr>
+        <w:rPr>
+          <w:sz w:val="22"/>
+          <w:szCs w:val="22"/>
+        </w:rPr>
+      </w:pPr>
+      <w:r>
+        <w:rPr>
+          <w:b/>
+          <w:sz w:val="22"/>
+          <w:szCs w:val="22"/>
+        </w:rPr>
+        <w:t>GU</w:t>
+      </w:r>
+      <w:r>
+        <w:rPr>
+          <w:sz w:val="22"/>
+          <w:szCs w:val="22"/>
+        </w:rPr>
+        <w:t xml:space="preserve"> – Guilty</w:t>
+      </w:r>
+    </w:p>
+    <w:p>
+      <w:pPr>
+        <w:rPr>
+          <w:sz w:val="22"/>
+          <w:szCs w:val="22"/>
+        </w:rPr>
+      </w:pPr>
+    </w:p>
+    <w:p>
+      <w:pPr>
+        <w:rPr>
+          <w:sz w:val="22"/>
+          <w:szCs w:val="22"/>
+        </w:rPr>
+      </w:pPr>
+      <w:r>
+        <w:rPr>
+          <w:b/>
+          <w:bCs/>
+          <w:sz w:val="22"/>
+          <w:szCs w:val="22"/>
+        </w:rPr>
+        <w:t>I</w:t>
+      </w:r>
+      <w:r>
+        <w:rPr>
+          <w:bCs/>
+          <w:sz w:val="22"/>
+          <w:szCs w:val="22"/>
+        </w:rPr>
+        <w:t xml:space="preserve"> – </w:t>
+      </w:r>
+      <w:r>
+        <w:rPr>
+          <w:sz w:val="22"/>
+          <w:szCs w:val="22"/>
+        </w:rPr>
+        <w:t xml:space="preserve">Infraction </w:t>
+      </w:r>
+    </w:p>
+    <w:p>
+      <w:pPr>
+        <w:rPr>
+          <w:sz w:val="22"/>
+          <w:szCs w:val="22"/>
+        </w:rPr>
+      </w:pPr>
+    </w:p>
+    <w:p>
+      <w:pPr>
+        <w:rPr>
+          <w:b/>
+          <w:sz w:val="22"/>
+          <w:szCs w:val="22"/>
+        </w:rPr>
+      </w:pPr>
+      <w:r>
+        <w:rPr>
+          <w:b/>
+          <w:sz w:val="22"/>
+          <w:szCs w:val="22"/>
+        </w:rPr>
+        <w:t xml:space="preserve">Leave </w:t>
+      </w:r>
+      <w:r>
+        <w:rPr>
+          <w:bCs/>
+          <w:sz w:val="22"/>
+          <w:szCs w:val="22"/>
+        </w:rPr>
+        <w:t xml:space="preserve">or </w:t>
+      </w:r>
+      <w:r>
+        <w:rPr>
+          <w:b/>
+          <w:sz w:val="22"/>
+          <w:szCs w:val="22"/>
+        </w:rPr>
+        <w:t>VL</w:t>
+      </w:r>
+      <w:r>
+        <w:rPr>
+          <w:bCs/>
+          <w:sz w:val="22"/>
+          <w:szCs w:val="22"/>
+        </w:rPr>
+        <w:t xml:space="preserve"> – </w:t>
+      </w:r>
+      <w:r>
+        <w:rPr>
+          <w:sz w:val="22"/>
+          <w:szCs w:val="22"/>
+        </w:rPr>
+        <w:t>Dismissed with Leave. Charges dismissed with leave must be resolved before any expunction petition can be considered.</w:t>
+      </w:r>
+    </w:p>
+    <w:p>
+      <w:pPr>
+        <w:rPr>
+          <w:b/>
+          <w:sz w:val="22"/>
+          <w:szCs w:val="22"/>
+        </w:rPr>
+      </w:pPr>
+    </w:p>
+    <w:p>
+      <w:pPr>
+        <w:rPr>
+          <w:sz w:val="22"/>
+          <w:szCs w:val="22"/>
+        </w:rPr>
+      </w:pPr>
+      <w:r>
+        <w:rPr>
+          <w:b/>
+          <w:sz w:val="22"/>
+          <w:szCs w:val="22"/>
+        </w:rPr>
+        <w:t>M</w:t>
+      </w:r>
+      <w:r>
+        <w:rPr>
+          <w:bCs/>
+          <w:sz w:val="22"/>
+          <w:szCs w:val="22"/>
+        </w:rPr>
+        <w:t xml:space="preserve"> – </w:t>
+      </w:r>
+      <w:r>
+        <w:rPr>
+          <w:sz w:val="22"/>
+          <w:szCs w:val="22"/>
+        </w:rPr>
+        <w:t>Misdemeanor</w:t>
+      </w:r>
+    </w:p>
+    <w:p>
+      <w:pPr>
+        <w:rPr>
+          <w:sz w:val="22"/>
+          <w:szCs w:val="22"/>
+        </w:rPr>
+      </w:pPr>
+    </w:p>
+    <w:p>
+      <w:pPr>
+        <w:rPr>
+          <w:sz w:val="22"/>
+          <w:szCs w:val="22"/>
+        </w:rPr>
+      </w:pPr>
+      <w:r>
+        <w:rPr>
+          <w:b/>
+          <w:bCs/>
+          <w:sz w:val="22"/>
+          <w:szCs w:val="22"/>
+        </w:rPr>
+        <w:t>NC</w:t>
+      </w:r>
+      <w:r>
+        <w:rPr>
+          <w:bCs/>
+          <w:sz w:val="22"/>
+          <w:szCs w:val="22"/>
+        </w:rPr>
+        <w:t xml:space="preserve"> – </w:t>
+      </w:r>
+      <w:r>
+        <w:rPr>
+          <w:sz w:val="22"/>
+          <w:szCs w:val="22"/>
+        </w:rPr>
+        <w:t xml:space="preserve">No Contest </w:t>
+      </w:r>
+    </w:p>
+    <w:p>
+      <w:pPr>
+        <w:rPr>
+          <w:sz w:val="22"/>
+          <w:szCs w:val="22"/>
+        </w:rPr>
+      </w:pPr>
+    </w:p>
+    <w:p>
+      <w:pPr>
+        <w:rPr>
+          <w:sz w:val="22"/>
+          <w:szCs w:val="22"/>
+        </w:rPr>
+      </w:pPr>
+      <w:r>
+        <w:rPr>
+          <w:b/>
+          <w:sz w:val="22"/>
+          <w:szCs w:val="22"/>
+        </w:rPr>
+        <w:t>NG</w:t>
+      </w:r>
+      <w:r>
+        <w:rPr>
+          <w:bCs/>
+          <w:sz w:val="22"/>
+          <w:szCs w:val="22"/>
+        </w:rPr>
+        <w:t xml:space="preserve"> – </w:t>
+      </w:r>
+      <w:r>
+        <w:rPr>
+          <w:sz w:val="22"/>
+          <w:szCs w:val="22"/>
+        </w:rPr>
+        <w:t>Not Guilty</w:t>
+      </w:r>
+    </w:p>
+    <w:p>
+      <w:pPr>
+        <w:rPr>
+          <w:sz w:val="22"/>
+          <w:szCs w:val="22"/>
+        </w:rPr>
+      </w:pPr>
+    </w:p>
+    <w:p>
+      <w:pPr>
+        <w:rPr>
+          <w:sz w:val="22"/>
+          <w:szCs w:val="22"/>
+        </w:rPr>
+      </w:pPr>
+      <w:r>
+        <w:rPr>
+          <w:b/>
+          <w:sz w:val="22"/>
+          <w:szCs w:val="22"/>
+        </w:rPr>
+        <w:t>NPC</w:t>
+      </w:r>
+      <w:r>
+        <w:rPr>
+          <w:bCs/>
+          <w:sz w:val="22"/>
+          <w:szCs w:val="22"/>
+        </w:rPr>
+        <w:t xml:space="preserve"> – </w:t>
+      </w:r>
+      <w:r>
+        <w:rPr>
+          <w:sz w:val="22"/>
+          <w:szCs w:val="22"/>
+        </w:rPr>
+        <w:t>No Probable Cause</w:t>
+      </w:r>
+    </w:p>
+    <w:p>
+      <w:pPr>
+        <w:rPr>
+          <w:sz w:val="22"/>
+          <w:szCs w:val="22"/>
+        </w:rPr>
+      </w:pPr>
+    </w:p>
+    <w:p>
+      <w:pPr>
+        <w:rPr>
+          <w:b/>
+          <w:sz w:val="22"/>
+          <w:szCs w:val="22"/>
+        </w:rPr>
+      </w:pPr>
+      <w:r>
+        <w:rPr>
+          <w:b/>
+          <w:sz w:val="22"/>
+          <w:szCs w:val="22"/>
+        </w:rPr>
+        <w:br w:type="column"/>
+      </w:r>
+      <w:r>
+        <w:rPr>
+          <w:b/>
+          <w:sz w:val="22"/>
+          <w:szCs w:val="22"/>
+        </w:rPr>
+        <w:t>NB</w:t>
+      </w:r>
+      <w:r>
+        <w:rPr>
+          <w:bCs/>
+          <w:sz w:val="22"/>
+          <w:szCs w:val="22"/>
+        </w:rPr>
+        <w:t xml:space="preserve"> – No True Bill Returned by Grand Jury (treated as a dismissal)</w:t>
+      </w:r>
+    </w:p>
+    <w:p>
+      <w:pPr>
+        <w:rPr>
+          <w:b/>
+          <w:sz w:val="22"/>
+          <w:szCs w:val="22"/>
+        </w:rPr>
+      </w:pPr>
+    </w:p>
+    <w:p>
+      <w:pPr>
+        <w:rPr>
+          <w:sz w:val="22"/>
+          <w:szCs w:val="22"/>
+        </w:rPr>
+      </w:pPr>
+      <w:r>
+        <w:rPr>
+          <w:b/>
+          <w:sz w:val="22"/>
+          <w:szCs w:val="22"/>
+        </w:rPr>
+        <w:t>NTBS</w:t>
+      </w:r>
+      <w:r>
+        <w:rPr>
+          <w:bCs/>
+          <w:sz w:val="22"/>
+          <w:szCs w:val="22"/>
+        </w:rPr>
+        <w:t xml:space="preserve"> – </w:t>
+      </w:r>
+      <w:r>
+        <w:rPr>
+          <w:sz w:val="22"/>
+          <w:szCs w:val="22"/>
+        </w:rPr>
+        <w:t>Never to be Served (treated as a dismissal)</w:t>
+      </w:r>
+    </w:p>
+    <w:p>
+      <w:pPr>
+        <w:rPr>
+          <w:b/>
+          <w:sz w:val="22"/>
+          <w:szCs w:val="22"/>
+        </w:rPr>
+      </w:pPr>
+    </w:p>
+    <w:p>
+      <w:pPr>
+        <w:rPr>
+          <w:sz w:val="22"/>
+          <w:szCs w:val="22"/>
+        </w:rPr>
+      </w:pPr>
+      <w:r>
+        <w:rPr>
+          <w:b/>
+          <w:sz w:val="22"/>
+          <w:szCs w:val="22"/>
+        </w:rPr>
+        <w:t>Pending</w:t>
+      </w:r>
+      <w:r>
+        <w:rPr>
+          <w:bCs/>
+          <w:sz w:val="22"/>
+          <w:szCs w:val="22"/>
+        </w:rPr>
+        <w:t xml:space="preserve"> – </w:t>
+      </w:r>
+      <w:r>
+        <w:rPr>
+          <w:sz w:val="22"/>
+          <w:szCs w:val="22"/>
+        </w:rPr>
+        <w:t>Client has either a scheduled court date, an outstanding summons less than 90 days old, or an arrest warrant.</w:t>
+      </w:r>
+    </w:p>
+    <w:p>
+      <w:pPr>
+        <w:rPr>
+          <w:b/>
+          <w:sz w:val="22"/>
+          <w:szCs w:val="22"/>
+        </w:rPr>
+      </w:pPr>
+    </w:p>
+    <w:p>
+      <w:pPr>
+        <w:rPr>
+          <w:sz w:val="22"/>
+          <w:szCs w:val="22"/>
+        </w:rPr>
+      </w:pPr>
+      <w:r>
+        <w:rPr>
+          <w:b/>
+          <w:sz w:val="22"/>
+          <w:szCs w:val="22"/>
+        </w:rPr>
+        <w:t>PJC</w:t>
+      </w:r>
+      <w:r>
+        <w:rPr>
+          <w:bCs/>
+          <w:sz w:val="22"/>
+          <w:szCs w:val="22"/>
+        </w:rPr>
+        <w:t xml:space="preserve"> – </w:t>
+      </w:r>
+      <w:r>
+        <w:rPr>
+          <w:sz w:val="22"/>
+          <w:szCs w:val="22"/>
+        </w:rPr>
+        <w:t>Prayer for Judgment Continued.  (We count these as a conviction for determining expunction eligibility)</w:t>
+      </w:r>
+    </w:p>
+    <w:p>
+      <w:pPr>
+        <w:rPr>
+          <w:sz w:val="22"/>
+          <w:szCs w:val="22"/>
+        </w:rPr>
+      </w:pPr>
+    </w:p>
+    <w:p>
+      <w:pPr>
+        <w:rPr>
+          <w:sz w:val="22"/>
+          <w:szCs w:val="22"/>
+        </w:rPr>
+      </w:pPr>
+      <w:r>
+        <w:rPr>
+          <w:b/>
+          <w:bCs/>
+          <w:sz w:val="22"/>
+          <w:szCs w:val="22"/>
+        </w:rPr>
+        <w:t>PO</w:t>
+      </w:r>
+      <w:r>
+        <w:rPr>
+          <w:bCs/>
+          <w:sz w:val="22"/>
+          <w:szCs w:val="22"/>
+        </w:rPr>
+        <w:t xml:space="preserve"> – </w:t>
+      </w:r>
+      <w:r>
+        <w:rPr>
+          <w:sz w:val="22"/>
+          <w:szCs w:val="22"/>
+        </w:rPr>
+        <w:t xml:space="preserve">Process Other </w:t>
+      </w:r>
+    </w:p>
+    <w:p>
+      <w:pPr>
+        <w:rPr>
+          <w:sz w:val="22"/>
+          <w:szCs w:val="22"/>
+        </w:rPr>
+      </w:pPr>
+    </w:p>
+    <w:p>
+      <w:pPr>
+        <w:rPr>
+          <w:sz w:val="22"/>
+          <w:szCs w:val="22"/>
+        </w:rPr>
+      </w:pPr>
+      <w:r>
+        <w:rPr>
+          <w:b/>
+          <w:bCs/>
+          <w:sz w:val="22"/>
+          <w:szCs w:val="22"/>
+        </w:rPr>
+        <w:t>PR</w:t>
+      </w:r>
+      <w:r>
+        <w:rPr>
+          <w:bCs/>
+          <w:sz w:val="22"/>
+          <w:szCs w:val="22"/>
+        </w:rPr>
+        <w:t xml:space="preserve"> – </w:t>
+      </w:r>
+      <w:r>
+        <w:rPr>
+          <w:sz w:val="22"/>
+          <w:szCs w:val="22"/>
+        </w:rPr>
+        <w:t>Process Revocation</w:t>
+      </w:r>
+    </w:p>
+    <w:p>
+      <w:pPr>
+        <w:rPr>
+          <w:b/>
+          <w:sz w:val="22"/>
+          <w:szCs w:val="22"/>
+        </w:rPr>
+      </w:pPr>
+    </w:p>
+    <w:p>
+      <w:pPr>
+        <w:rPr>
+          <w:bCs/>
+          <w:sz w:val="22"/>
+          <w:szCs w:val="22"/>
+        </w:rPr>
+      </w:pPr>
+      <w:r>
+        <w:rPr>
+          <w:b/>
+          <w:sz w:val="22"/>
+          <w:szCs w:val="22"/>
+        </w:rPr>
+        <w:t>RM</w:t>
+      </w:r>
+      <w:r>
+        <w:rPr>
+          <w:bCs/>
+          <w:sz w:val="22"/>
+          <w:szCs w:val="22"/>
+        </w:rPr>
+        <w:t xml:space="preserve"> – Remanded to District Court</w:t>
+      </w:r>
+    </w:p>
+    <w:p>
+      <w:pPr>
+        <w:rPr>
+          <w:bCs/>
+          <w:sz w:val="22"/>
+          <w:szCs w:val="22"/>
+        </w:rPr>
+      </w:pPr>
+    </w:p>
+    <w:p>
+      <w:pPr>
+        <w:rPr>
+          <w:b/>
+          <w:sz w:val="22"/>
+          <w:szCs w:val="22"/>
+        </w:rPr>
+      </w:pPr>
+      <w:r>
+        <w:rPr>
+          <w:b/>
+          <w:sz w:val="22"/>
+          <w:szCs w:val="22"/>
+        </w:rPr>
+        <w:t>RS</w:t>
+      </w:r>
+      <w:r>
+        <w:rPr>
+          <w:bCs/>
+          <w:sz w:val="22"/>
+          <w:szCs w:val="22"/>
+        </w:rPr>
+        <w:t xml:space="preserve"> – Responsible </w:t>
+      </w:r>
+    </w:p>
+    <w:p>
+      <w:pPr>
+        <w:rPr>
+          <w:b/>
+          <w:sz w:val="22"/>
+          <w:szCs w:val="22"/>
+        </w:rPr>
+      </w:pPr>
+    </w:p>
+    <w:p>
+      <w:pPr>
+        <w:rPr>
+          <w:b/>
+          <w:bCs/>
+          <w:sz w:val="22"/>
+          <w:szCs w:val="22"/>
+        </w:rPr>
+      </w:pPr>
+      <w:r>
+        <w:rPr>
+          <w:b/>
+          <w:sz w:val="22"/>
+          <w:szCs w:val="22"/>
+        </w:rPr>
+        <w:t>SI</w:t>
+      </w:r>
+      <w:r>
+        <w:rPr>
+          <w:bCs/>
+          <w:sz w:val="22"/>
+          <w:szCs w:val="22"/>
+        </w:rPr>
+        <w:t xml:space="preserve"> – </w:t>
+      </w:r>
+      <w:r>
+        <w:rPr>
+          <w:sz w:val="22"/>
+          <w:szCs w:val="22"/>
+        </w:rPr>
+        <w:t>Superseding Indictment or Process (transfer of jurisdiction to superior court; not a final disposition)</w:t>
+      </w:r>
+    </w:p>
+    <w:p>
+      <w:pPr>
+        <w:rPr>
+          <w:b/>
+          <w:sz w:val="22"/>
+          <w:szCs w:val="22"/>
+        </w:rPr>
+      </w:pPr>
+    </w:p>
+    <w:p>
+      <w:pPr>
+        <w:rPr>
+          <w:b/>
+          <w:sz w:val="22"/>
+          <w:szCs w:val="22"/>
+        </w:rPr>
+      </w:pPr>
+      <w:r>
+        <w:rPr>
+          <w:b/>
+          <w:sz w:val="22"/>
+          <w:szCs w:val="22"/>
+        </w:rPr>
+        <w:t>T</w:t>
+      </w:r>
+      <w:r>
+        <w:rPr>
+          <w:bCs/>
+          <w:sz w:val="22"/>
+          <w:szCs w:val="22"/>
+        </w:rPr>
+        <w:t xml:space="preserve"> – Traffic</w:t>
+      </w:r>
+      <w:r>
+        <w:rPr>
+          <w:b/>
+          <w:sz w:val="22"/>
+          <w:szCs w:val="22"/>
+        </w:rPr>
+        <w:t xml:space="preserve"> </w:t>
+      </w:r>
+    </w:p>
+    <w:p>
+      <w:pPr>
+        <w:rPr>
+          <w:b/>
+          <w:sz w:val="22"/>
+          <w:szCs w:val="22"/>
+        </w:rPr>
+      </w:pPr>
+    </w:p>
+    <w:p>
+      <w:pPr>
+        <w:rPr>
+          <w:sz w:val="22"/>
+          <w:szCs w:val="22"/>
+        </w:rPr>
+      </w:pPr>
+      <w:r>
+        <w:rPr>
+          <w:b/>
+          <w:sz w:val="22"/>
+          <w:szCs w:val="22"/>
+        </w:rPr>
+        <w:t>U</w:t>
+      </w:r>
+      <w:r>
+        <w:rPr>
+          <w:bCs/>
+          <w:sz w:val="22"/>
+          <w:szCs w:val="22"/>
+        </w:rPr>
+        <w:t xml:space="preserve"> – </w:t>
+      </w:r>
+      <w:r>
+        <w:rPr>
+          <w:sz w:val="22"/>
+          <w:szCs w:val="22"/>
+        </w:rPr>
+        <w:t>Unknown</w:t>
+      </w:r>
+    </w:p>
+    <w:p>
+      <w:pPr>
+        <w:rPr>
+          <w:b/>
+          <w:sz w:val="22"/>
+          <w:szCs w:val="22"/>
+        </w:rPr>
+      </w:pPr>
+    </w:p>
+    <w:p>
+      <w:pPr>
+        <w:rPr>
+          <w:sz w:val="22"/>
+          <w:szCs w:val="22"/>
+        </w:rPr>
+      </w:pPr>
+      <w:r>
+        <w:rPr>
+          <w:b/>
+          <w:sz w:val="22"/>
+          <w:szCs w:val="22"/>
+        </w:rPr>
+        <w:t>Unserved</w:t>
+      </w:r>
+      <w:r>
+        <w:rPr>
+          <w:sz w:val="22"/>
+          <w:szCs w:val="22"/>
+        </w:rPr>
+        <w:t xml:space="preserve"> – Unserved Summons or Warrant (these are considered pending)</w:t>
+      </w:r>
+    </w:p>
+    <w:p>
+      <w:pPr>
+        <w:rPr>
+          <w:sz w:val="22"/>
+          <w:szCs w:val="22"/>
+        </w:rPr>
+      </w:pPr>
+    </w:p>
+    <w:p>
+      <w:pPr>
+        <w:rPr>
+          <w:sz w:val="22"/>
+          <w:szCs w:val="22"/>
+        </w:rPr>
+      </w:pPr>
+      <w:r>
+        <w:rPr>
+          <w:b/>
+          <w:sz w:val="22"/>
+          <w:szCs w:val="22"/>
+        </w:rPr>
+        <w:t>WPC</w:t>
+      </w:r>
+      <w:r>
+        <w:rPr>
+          <w:sz w:val="22"/>
+          <w:szCs w:val="22"/>
+        </w:rPr>
+        <w:t xml:space="preserve"> – Waiver of Probable Cause (transfer of jurisdiction to superior court; not a final disposition</w:t>
+      </w:r>
+      <w:r>
+        <w:rPr>
+          <w:sz w:val="22"/>
+          <w:szCs w:val="22"/>
+        </w:rPr>
+        <w:t xml:space="preserve">) </w:t>
+      </w:r>
+    </w:p>
+    <w:p/>
     <w:sectPr>
-      <w:headerReference w:type="even" r:id="rId7"/>
-      <w:headerReference w:type="default" r:id="rId8"/>
-      <w:footerReference w:type="even" r:id="rId9"/>
-      <w:footerReference w:type="default" r:id="rId10"/>
-      <w:headerReference w:type="first" r:id="rId11"/>
-      <w:footerReference w:type="first" r:id="rId12"/>
+      <w:type w:val="continuous"/>
       <w:pgSz w:w="15840" w:h="12240" w:orient="landscape"/>
       <w:pgMar w:top="1440" w:right="1440" w:bottom="1440" w:left="1440" w:header="720" w:footer="720" w:gutter="0"/>
-      <w:cols w:space="720"/>
+      <w:cols w:num="2" w:space="720"/>
       <w:titlePg/>
       <w:docGrid w:linePitch="360"/>
     </w:sectPr>
@@ -1922,6 +3072,7 @@
       <w:pStyle w:val="Footer"/>
     </w:pPr>
   </w:p>
+  <w:p/>
 </w:ftr>
 </file>
 
@@ -2038,6 +3189,7 @@
       <w:pStyle w:val="Footer"/>
     </w:pPr>
   </w:p>
+  <w:p/>
 </w:ftr>
 </file>
 
@@ -2154,6 +3306,252 @@
       <w:pStyle w:val="Footer"/>
     </w:pPr>
   </w:p>
+  <w:p/>
+</w:ftr>
+</file>
+
+<file path=word/footer4.xml><?xml version="1.0" encoding="utf-8"?>
+<w:ftr xmlns:wpc="http://schemas.microsoft.com/office/word/2010/wordprocessingCanvas" xmlns:cx="http://schemas.microsoft.com/office/drawing/2014/chartex" xmlns:cx1="http://schemas.microsoft.com/office/drawing/2015/9/8/chartex" xmlns:cx2="http://schemas.microsoft.com/office/drawing/2015/10/21/chartex" xmlns:cx3="http://schemas.microsoft.com/office/drawing/2016/5/9/chartex" xmlns:cx4="http://schemas.microsoft.com/office/drawing/2016/5/10/chartex" xmlns:cx5="http://schemas.microsoft.com/office/drawing/2016/5/11/chartex" xmlns:cx6="http://schemas.microsoft.com/office/drawing/2016/5/12/chartex" xmlns:cx7="http://schemas.microsoft.com/office/drawing/2016/5/13/chartex" xmlns:cx8="http://schemas.microsoft.com/office/drawing/2016/5/14/chartex" xmlns:mc="http://schemas.openxmlformats.org/markup-compatibility/2006" xmlns:aink="http://schemas.microsoft.com/office/drawing/2016/ink" xmlns:am3d="http://schemas.microsoft.com/office/drawing/2017/model3d" xmlns:o="urn:schemas-microsoft-com:office:office" xmlns:oel="http://schemas.microsoft.com/office/2019/extlst" xmlns:r="http://schemas.openxmlformats.org/officeDocument/2006/relationships" xmlns:m="http://schemas.openxmlformats.org/officeDocument/2006/math" xmlns:v="urn:schemas-microsoft-com:vml" xmlns:wp14="http://schemas.microsoft.com/office/word/2010/wordprocessingDrawing" xmlns:wp="http://schemas.openxmlformats.org/drawingml/2006/wordprocessingDrawing" xmlns:w10="urn:schemas-microsoft-com:office:word" xmlns:w="http://schemas.openxmlformats.org/wordprocessingml/2006/main" xmlns:w14="http://schemas.microsoft.com/office/word/2010/wordml" xmlns:w15="http://schemas.microsoft.com/office/word/2012/wordml" xmlns:w16cex="http://schemas.microsoft.com/office/word/2018/wordml/cex" xmlns:w16cid="http://schemas.microsoft.com/office/word/2016/wordml/cid" xmlns:w16="http://schemas.microsoft.com/office/word/2018/wordml" xmlns:w16sdtdh="http://schemas.microsoft.com/office/word/2020/wordml/sdtdatahash" xmlns:w16se="http://schemas.microsoft.com/office/word/2015/wordml/symex" xmlns:wpg="http://schemas.microsoft.com/office/word/2010/wordprocessingGroup" xmlns:wpi="http://schemas.microsoft.com/office/word/2010/wordprocessingInk" xmlns:wne="http://schemas.microsoft.com/office/word/2006/wordml" xmlns:wps="http://schemas.microsoft.com/office/word/2010/wordprocessingShape" mc:Ignorable="w14 w15 w16se w16cid w16 w16cex w16sdtdh wp14">
+  <w:p>
+    <w:pPr>
+      <w:pStyle w:val="Footer"/>
+    </w:pPr>
+  </w:p>
+  <w:p/>
+</w:ftr>
+</file>
+
+<file path=word/footer5.xml><?xml version="1.0" encoding="utf-8"?>
+<w:ftr xmlns:wpc="http://schemas.microsoft.com/office/word/2010/wordprocessingCanvas" xmlns:cx="http://schemas.microsoft.com/office/drawing/2014/chartex" xmlns:cx1="http://schemas.microsoft.com/office/drawing/2015/9/8/chartex" xmlns:cx2="http://schemas.microsoft.com/office/drawing/2015/10/21/chartex" xmlns:cx3="http://schemas.microsoft.com/office/drawing/2016/5/9/chartex" xmlns:cx4="http://schemas.microsoft.com/office/drawing/2016/5/10/chartex" xmlns:cx5="http://schemas.microsoft.com/office/drawing/2016/5/11/chartex" xmlns:cx6="http://schemas.microsoft.com/office/drawing/2016/5/12/chartex" xmlns:cx7="http://schemas.microsoft.com/office/drawing/2016/5/13/chartex" xmlns:cx8="http://schemas.microsoft.com/office/drawing/2016/5/14/chartex" xmlns:mc="http://schemas.openxmlformats.org/markup-compatibility/2006" xmlns:aink="http://schemas.microsoft.com/office/drawing/2016/ink" xmlns:am3d="http://schemas.microsoft.com/office/drawing/2017/model3d" xmlns:o="urn:schemas-microsoft-com:office:office" xmlns:oel="http://schemas.microsoft.com/office/2019/extlst" xmlns:r="http://schemas.openxmlformats.org/officeDocument/2006/relationships" xmlns:m="http://schemas.openxmlformats.org/officeDocument/2006/math" xmlns:v="urn:schemas-microsoft-com:vml" xmlns:wp14="http://schemas.microsoft.com/office/word/2010/wordprocessingDrawing" xmlns:wp="http://schemas.openxmlformats.org/drawingml/2006/wordprocessingDrawing" xmlns:w10="urn:schemas-microsoft-com:office:word" xmlns:w="http://schemas.openxmlformats.org/wordprocessingml/2006/main" xmlns:w14="http://schemas.microsoft.com/office/word/2010/wordml" xmlns:w15="http://schemas.microsoft.com/office/word/2012/wordml" xmlns:w16cex="http://schemas.microsoft.com/office/word/2018/wordml/cex" xmlns:w16cid="http://schemas.microsoft.com/office/word/2016/wordml/cid" xmlns:w16="http://schemas.microsoft.com/office/word/2018/wordml" xmlns:w16sdtdh="http://schemas.microsoft.com/office/word/2020/wordml/sdtdatahash" xmlns:w16se="http://schemas.microsoft.com/office/word/2015/wordml/symex" xmlns:wpg="http://schemas.microsoft.com/office/word/2010/wordprocessingGroup" xmlns:wpi="http://schemas.microsoft.com/office/word/2010/wordprocessingInk" xmlns:wne="http://schemas.microsoft.com/office/word/2006/wordml" xmlns:wps="http://schemas.microsoft.com/office/word/2010/wordprocessingShape" mc:Ignorable="w14 w15 w16se w16cid w16 w16cex w16sdtdh wp14">
+  <w:sdt>
+    <w:sdtPr>
+      <w:id w:val="162972767"/>
+      <w:docPartObj>
+        <w:docPartGallery w:val="Page Numbers (Bottom of Page)"/>
+        <w:docPartUnique/>
+      </w:docPartObj>
+    </w:sdtPr>
+    <w:sdtContent>
+      <w:sdt>
+        <w:sdtPr>
+          <w:id w:val="-621691155"/>
+          <w:docPartObj>
+            <w:docPartGallery w:val="Page Numbers (Top of Page)"/>
+            <w:docPartUnique/>
+          </w:docPartObj>
+        </w:sdtPr>
+        <w:sdtContent>
+          <w:p>
+            <w:pPr>
+              <w:pStyle w:val="Footer"/>
+              <w:jc w:val="center"/>
+            </w:pPr>
+            <w:r>
+              <w:t xml:space="preserve">Page </w:t>
+            </w:r>
+            <w:r>
+              <w:rPr>
+                <w:b/>
+                <w:bCs/>
+              </w:rPr>
+              <w:fldChar w:fldCharType="begin"/>
+            </w:r>
+            <w:r>
+              <w:rPr>
+                <w:b/>
+                <w:bCs/>
+              </w:rPr>
+              <w:instrText xml:space="preserve"> PAGE </w:instrText>
+            </w:r>
+            <w:r>
+              <w:rPr>
+                <w:b/>
+                <w:bCs/>
+              </w:rPr>
+              <w:fldChar w:fldCharType="separate"/>
+            </w:r>
+            <w:r>
+              <w:rPr>
+                <w:b/>
+                <w:bCs/>
+                <w:noProof/>
+              </w:rPr>
+              <w:t>2</w:t>
+            </w:r>
+            <w:r>
+              <w:rPr>
+                <w:b/>
+                <w:bCs/>
+              </w:rPr>
+              <w:fldChar w:fldCharType="end"/>
+            </w:r>
+            <w:r>
+              <w:t xml:space="preserve"> of </w:t>
+            </w:r>
+            <w:r>
+              <w:rPr>
+                <w:b/>
+                <w:bCs/>
+              </w:rPr>
+              <w:fldChar w:fldCharType="begin"/>
+            </w:r>
+            <w:r>
+              <w:rPr>
+                <w:b/>
+                <w:bCs/>
+              </w:rPr>
+              <w:instrText xml:space="preserve"> NUMPAGES  </w:instrText>
+            </w:r>
+            <w:r>
+              <w:rPr>
+                <w:b/>
+                <w:bCs/>
+              </w:rPr>
+              <w:fldChar w:fldCharType="separate"/>
+            </w:r>
+            <w:r>
+              <w:rPr>
+                <w:b/>
+                <w:bCs/>
+                <w:noProof/>
+              </w:rPr>
+              <w:t>2</w:t>
+            </w:r>
+            <w:r>
+              <w:rPr>
+                <w:b/>
+                <w:bCs/>
+              </w:rPr>
+              <w:fldChar w:fldCharType="end"/>
+            </w:r>
+          </w:p>
+        </w:sdtContent>
+      </w:sdt>
+    </w:sdtContent>
+  </w:sdt>
+  <w:p>
+    <w:pPr>
+      <w:pStyle w:val="Footer"/>
+    </w:pPr>
+  </w:p>
+  <w:p/>
+</w:ftr>
+</file>
+
+<file path=word/footer6.xml><?xml version="1.0" encoding="utf-8"?>
+<w:ftr xmlns:wpc="http://schemas.microsoft.com/office/word/2010/wordprocessingCanvas" xmlns:cx="http://schemas.microsoft.com/office/drawing/2014/chartex" xmlns:cx1="http://schemas.microsoft.com/office/drawing/2015/9/8/chartex" xmlns:cx2="http://schemas.microsoft.com/office/drawing/2015/10/21/chartex" xmlns:cx3="http://schemas.microsoft.com/office/drawing/2016/5/9/chartex" xmlns:cx4="http://schemas.microsoft.com/office/drawing/2016/5/10/chartex" xmlns:cx5="http://schemas.microsoft.com/office/drawing/2016/5/11/chartex" xmlns:cx6="http://schemas.microsoft.com/office/drawing/2016/5/12/chartex" xmlns:cx7="http://schemas.microsoft.com/office/drawing/2016/5/13/chartex" xmlns:cx8="http://schemas.microsoft.com/office/drawing/2016/5/14/chartex" xmlns:mc="http://schemas.openxmlformats.org/markup-compatibility/2006" xmlns:aink="http://schemas.microsoft.com/office/drawing/2016/ink" xmlns:am3d="http://schemas.microsoft.com/office/drawing/2017/model3d" xmlns:o="urn:schemas-microsoft-com:office:office" xmlns:oel="http://schemas.microsoft.com/office/2019/extlst" xmlns:r="http://schemas.openxmlformats.org/officeDocument/2006/relationships" xmlns:m="http://schemas.openxmlformats.org/officeDocument/2006/math" xmlns:v="urn:schemas-microsoft-com:vml" xmlns:wp14="http://schemas.microsoft.com/office/word/2010/wordprocessingDrawing" xmlns:wp="http://schemas.openxmlformats.org/drawingml/2006/wordprocessingDrawing" xmlns:w10="urn:schemas-microsoft-com:office:word" xmlns:w="http://schemas.openxmlformats.org/wordprocessingml/2006/main" xmlns:w14="http://schemas.microsoft.com/office/word/2010/wordml" xmlns:w15="http://schemas.microsoft.com/office/word/2012/wordml" xmlns:w16cex="http://schemas.microsoft.com/office/word/2018/wordml/cex" xmlns:w16cid="http://schemas.microsoft.com/office/word/2016/wordml/cid" xmlns:w16="http://schemas.microsoft.com/office/word/2018/wordml" xmlns:w16sdtdh="http://schemas.microsoft.com/office/word/2020/wordml/sdtdatahash" xmlns:w16se="http://schemas.microsoft.com/office/word/2015/wordml/symex" xmlns:wpg="http://schemas.microsoft.com/office/word/2010/wordprocessingGroup" xmlns:wpi="http://schemas.microsoft.com/office/word/2010/wordprocessingInk" xmlns:wne="http://schemas.microsoft.com/office/word/2006/wordml" xmlns:wps="http://schemas.microsoft.com/office/word/2010/wordprocessingShape" mc:Ignorable="w14 w15 w16se w16cid w16 w16cex w16sdtdh wp14">
+  <w:sdt>
+    <w:sdtPr>
+      <w:id w:val="-448941504"/>
+      <w:docPartObj>
+        <w:docPartGallery w:val="Page Numbers (Bottom of Page)"/>
+        <w:docPartUnique/>
+      </w:docPartObj>
+    </w:sdtPr>
+    <w:sdtContent>
+      <w:sdt>
+        <w:sdtPr>
+          <w:id w:val="-1273240915"/>
+          <w:docPartObj>
+            <w:docPartGallery w:val="Page Numbers (Top of Page)"/>
+            <w:docPartUnique/>
+          </w:docPartObj>
+        </w:sdtPr>
+        <w:sdtContent>
+          <w:p>
+            <w:pPr>
+              <w:pStyle w:val="Footer"/>
+              <w:jc w:val="center"/>
+            </w:pPr>
+            <w:r>
+              <w:t xml:space="preserve">Page </w:t>
+            </w:r>
+            <w:r>
+              <w:rPr>
+                <w:b/>
+                <w:bCs/>
+              </w:rPr>
+              <w:fldChar w:fldCharType="begin"/>
+            </w:r>
+            <w:r>
+              <w:rPr>
+                <w:b/>
+                <w:bCs/>
+              </w:rPr>
+              <w:instrText xml:space="preserve"> PAGE </w:instrText>
+            </w:r>
+            <w:r>
+              <w:rPr>
+                <w:b/>
+                <w:bCs/>
+              </w:rPr>
+              <w:fldChar w:fldCharType="separate"/>
+            </w:r>
+            <w:r>
+              <w:rPr>
+                <w:b/>
+                <w:bCs/>
+                <w:noProof/>
+              </w:rPr>
+              <w:t>2</w:t>
+            </w:r>
+            <w:r>
+              <w:rPr>
+                <w:b/>
+                <w:bCs/>
+              </w:rPr>
+              <w:fldChar w:fldCharType="end"/>
+            </w:r>
+            <w:r>
+              <w:t xml:space="preserve"> of </w:t>
+            </w:r>
+            <w:r>
+              <w:rPr>
+                <w:b/>
+                <w:bCs/>
+              </w:rPr>
+              <w:fldChar w:fldCharType="begin"/>
+            </w:r>
+            <w:r>
+              <w:rPr>
+                <w:b/>
+                <w:bCs/>
+              </w:rPr>
+              <w:instrText xml:space="preserve"> NUMPAGES  </w:instrText>
+            </w:r>
+            <w:r>
+              <w:rPr>
+                <w:b/>
+                <w:bCs/>
+              </w:rPr>
+              <w:fldChar w:fldCharType="separate"/>
+            </w:r>
+            <w:r>
+              <w:rPr>
+                <w:b/>
+                <w:bCs/>
+                <w:noProof/>
+              </w:rPr>
+              <w:t>2</w:t>
+            </w:r>
+            <w:r>
+              <w:rPr>
+                <w:b/>
+                <w:bCs/>
+              </w:rPr>
+              <w:fldChar w:fldCharType="end"/>
+            </w:r>
+          </w:p>
+        </w:sdtContent>
+      </w:sdt>
+    </w:sdtContent>
+  </w:sdt>
+  <w:p>
+    <w:pPr>
+      <w:pStyle w:val="Footer"/>
+    </w:pPr>
+  </w:p>
+  <w:p/>
 </w:ftr>
 </file>
 
@@ -2183,6 +3581,7 @@
       <w:pStyle w:val="Header"/>
     </w:pPr>
   </w:p>
+  <w:p/>
 </w:hdr>
 </file>
 
@@ -2205,6 +3604,7 @@
       <w:t>CONFIDENTIAL ATTORNEY WORK PRODUCT</w:t>
     </w:r>
   </w:p>
+  <w:p/>
 </w:hdr>
 </file>
 
@@ -2234,6 +3634,71 @@
       <w:t>Legal Aid of North Carolina/DEAR Program</w:t>
     </w:r>
   </w:p>
+  <w:p/>
+</w:hdr>
+</file>
+
+<file path=word/header4.xml><?xml version="1.0" encoding="utf-8"?>
+<w:hdr xmlns:wpc="http://schemas.microsoft.com/office/word/2010/wordprocessingCanvas" xmlns:cx="http://schemas.microsoft.com/office/drawing/2014/chartex" xmlns:cx1="http://schemas.microsoft.com/office/drawing/2015/9/8/chartex" xmlns:cx2="http://schemas.microsoft.com/office/drawing/2015/10/21/chartex" xmlns:cx3="http://schemas.microsoft.com/office/drawing/2016/5/9/chartex" xmlns:cx4="http://schemas.microsoft.com/office/drawing/2016/5/10/chartex" xmlns:cx5="http://schemas.microsoft.com/office/drawing/2016/5/11/chartex" xmlns:cx6="http://schemas.microsoft.com/office/drawing/2016/5/12/chartex" xmlns:cx7="http://schemas.microsoft.com/office/drawing/2016/5/13/chartex" xmlns:cx8="http://schemas.microsoft.com/office/drawing/2016/5/14/chartex" xmlns:mc="http://schemas.openxmlformats.org/markup-compatibility/2006" xmlns:aink="http://schemas.microsoft.com/office/drawing/2016/ink" xmlns:am3d="http://schemas.microsoft.com/office/drawing/2017/model3d" xmlns:o="urn:schemas-microsoft-com:office:office" xmlns:oel="http://schemas.microsoft.com/office/2019/extlst" xmlns:r="http://schemas.openxmlformats.org/officeDocument/2006/relationships" xmlns:m="http://schemas.openxmlformats.org/officeDocument/2006/math" xmlns:v="urn:schemas-microsoft-com:vml" xmlns:wp14="http://schemas.microsoft.com/office/word/2010/wordprocessingDrawing" xmlns:wp="http://schemas.openxmlformats.org/drawingml/2006/wordprocessingDrawing" xmlns:w10="urn:schemas-microsoft-com:office:word" xmlns:w="http://schemas.openxmlformats.org/wordprocessingml/2006/main" xmlns:w14="http://schemas.microsoft.com/office/word/2010/wordml" xmlns:w15="http://schemas.microsoft.com/office/word/2012/wordml" xmlns:w16cex="http://schemas.microsoft.com/office/word/2018/wordml/cex" xmlns:w16cid="http://schemas.microsoft.com/office/word/2016/wordml/cid" xmlns:w16="http://schemas.microsoft.com/office/word/2018/wordml" xmlns:w16sdtdh="http://schemas.microsoft.com/office/word/2020/wordml/sdtdatahash" xmlns:w16se="http://schemas.microsoft.com/office/word/2015/wordml/symex" xmlns:wpg="http://schemas.microsoft.com/office/word/2010/wordprocessingGroup" xmlns:wpi="http://schemas.microsoft.com/office/word/2010/wordprocessingInk" xmlns:wne="http://schemas.microsoft.com/office/word/2006/wordml" xmlns:wps="http://schemas.microsoft.com/office/word/2010/wordprocessingShape" mc:Ignorable="w14 w15 w16se w16cid w16 w16cex w16sdtdh wp14">
+  <w:p>
+    <w:pPr>
+      <w:pStyle w:val="Header"/>
+    </w:pPr>
+  </w:p>
+  <w:p/>
+</w:hdr>
+</file>
+
+<file path=word/header5.xml><?xml version="1.0" encoding="utf-8"?>
+<w:hdr xmlns:wpc="http://schemas.microsoft.com/office/word/2010/wordprocessingCanvas" xmlns:cx="http://schemas.microsoft.com/office/drawing/2014/chartex" xmlns:cx1="http://schemas.microsoft.com/office/drawing/2015/9/8/chartex" xmlns:cx2="http://schemas.microsoft.com/office/drawing/2015/10/21/chartex" xmlns:cx3="http://schemas.microsoft.com/office/drawing/2016/5/9/chartex" xmlns:cx4="http://schemas.microsoft.com/office/drawing/2016/5/10/chartex" xmlns:cx5="http://schemas.microsoft.com/office/drawing/2016/5/11/chartex" xmlns:cx6="http://schemas.microsoft.com/office/drawing/2016/5/12/chartex" xmlns:cx7="http://schemas.microsoft.com/office/drawing/2016/5/13/chartex" xmlns:cx8="http://schemas.microsoft.com/office/drawing/2016/5/14/chartex" xmlns:mc="http://schemas.openxmlformats.org/markup-compatibility/2006" xmlns:aink="http://schemas.microsoft.com/office/drawing/2016/ink" xmlns:am3d="http://schemas.microsoft.com/office/drawing/2017/model3d" xmlns:o="urn:schemas-microsoft-com:office:office" xmlns:oel="http://schemas.microsoft.com/office/2019/extlst" xmlns:r="http://schemas.openxmlformats.org/officeDocument/2006/relationships" xmlns:m="http://schemas.openxmlformats.org/officeDocument/2006/math" xmlns:v="urn:schemas-microsoft-com:vml" xmlns:wp14="http://schemas.microsoft.com/office/word/2010/wordprocessingDrawing" xmlns:wp="http://schemas.openxmlformats.org/drawingml/2006/wordprocessingDrawing" xmlns:w10="urn:schemas-microsoft-com:office:word" xmlns:w="http://schemas.openxmlformats.org/wordprocessingml/2006/main" xmlns:w14="http://schemas.microsoft.com/office/word/2010/wordml" xmlns:w15="http://schemas.microsoft.com/office/word/2012/wordml" xmlns:w16cex="http://schemas.microsoft.com/office/word/2018/wordml/cex" xmlns:w16cid="http://schemas.microsoft.com/office/word/2016/wordml/cid" xmlns:w16="http://schemas.microsoft.com/office/word/2018/wordml" xmlns:w16sdtdh="http://schemas.microsoft.com/office/word/2020/wordml/sdtdatahash" xmlns:w16se="http://schemas.microsoft.com/office/word/2015/wordml/symex" xmlns:wpg="http://schemas.microsoft.com/office/word/2010/wordprocessingGroup" xmlns:wpi="http://schemas.microsoft.com/office/word/2010/wordprocessingInk" xmlns:wne="http://schemas.microsoft.com/office/word/2006/wordml" xmlns:wps="http://schemas.microsoft.com/office/word/2010/wordprocessingShape" mc:Ignorable="w14 w15 w16se w16cid w16 w16cex w16sdtdh wp14">
+  <w:p>
+    <w:pPr>
+      <w:pStyle w:val="Header"/>
+    </w:pPr>
+    <w:r>
+      <w:t>CLIENT NAME</w:t>
+    </w:r>
+  </w:p>
+  <w:p>
+    <w:pPr>
+      <w:pStyle w:val="Header"/>
+      <w:jc w:val="center"/>
+    </w:pPr>
+    <w:r>
+      <w:t>CONFIDENTIAL ATTORNEY WORK PRODUCT</w:t>
+    </w:r>
+  </w:p>
+  <w:p/>
+</w:hdr>
+</file>
+
+<file path=word/header6.xml><?xml version="1.0" encoding="utf-8"?>
+<w:hdr xmlns:wpc="http://schemas.microsoft.com/office/word/2010/wordprocessingCanvas" xmlns:cx="http://schemas.microsoft.com/office/drawing/2014/chartex" xmlns:cx1="http://schemas.microsoft.com/office/drawing/2015/9/8/chartex" xmlns:cx2="http://schemas.microsoft.com/office/drawing/2015/10/21/chartex" xmlns:cx3="http://schemas.microsoft.com/office/drawing/2016/5/9/chartex" xmlns:cx4="http://schemas.microsoft.com/office/drawing/2016/5/10/chartex" xmlns:cx5="http://schemas.microsoft.com/office/drawing/2016/5/11/chartex" xmlns:cx6="http://schemas.microsoft.com/office/drawing/2016/5/12/chartex" xmlns:cx7="http://schemas.microsoft.com/office/drawing/2016/5/13/chartex" xmlns:cx8="http://schemas.microsoft.com/office/drawing/2016/5/14/chartex" xmlns:mc="http://schemas.openxmlformats.org/markup-compatibility/2006" xmlns:aink="http://schemas.microsoft.com/office/drawing/2016/ink" xmlns:am3d="http://schemas.microsoft.com/office/drawing/2017/model3d" xmlns:o="urn:schemas-microsoft-com:office:office" xmlns:oel="http://schemas.microsoft.com/office/2019/extlst" xmlns:r="http://schemas.openxmlformats.org/officeDocument/2006/relationships" xmlns:m="http://schemas.openxmlformats.org/officeDocument/2006/math" xmlns:v="urn:schemas-microsoft-com:vml" xmlns:wp14="http://schemas.microsoft.com/office/word/2010/wordprocessingDrawing" xmlns:wp="http://schemas.openxmlformats.org/drawingml/2006/wordprocessingDrawing" xmlns:w10="urn:schemas-microsoft-com:office:word" xmlns:w="http://schemas.openxmlformats.org/wordprocessingml/2006/main" xmlns:w14="http://schemas.microsoft.com/office/word/2010/wordml" xmlns:w15="http://schemas.microsoft.com/office/word/2012/wordml" xmlns:w16cex="http://schemas.microsoft.com/office/word/2018/wordml/cex" xmlns:w16cid="http://schemas.microsoft.com/office/word/2016/wordml/cid" xmlns:w16="http://schemas.microsoft.com/office/word/2018/wordml" xmlns:w16sdtdh="http://schemas.microsoft.com/office/word/2020/wordml/sdtdatahash" xmlns:w16se="http://schemas.microsoft.com/office/word/2015/wordml/symex" xmlns:wpg="http://schemas.microsoft.com/office/word/2010/wordprocessingGroup" xmlns:wpi="http://schemas.microsoft.com/office/word/2010/wordprocessingInk" xmlns:wne="http://schemas.microsoft.com/office/word/2006/wordml" xmlns:wps="http://schemas.microsoft.com/office/word/2010/wordprocessingShape" mc:Ignorable="w14 w15 w16se w16cid w16 w16cex w16sdtdh wp14">
+  <w:p>
+    <w:pPr>
+      <w:pStyle w:val="Header"/>
+      <w:jc w:val="center"/>
+    </w:pPr>
+    <w:r>
+      <w:t>CONFIDENTIAL ATTORNEY WORK PRODUCT</w:t>
+    </w:r>
+  </w:p>
+  <w:p>
+    <w:pPr>
+      <w:pStyle w:val="Header"/>
+      <w:jc w:val="center"/>
+    </w:pPr>
+  </w:p>
+  <w:p>
+    <w:pPr>
+      <w:pStyle w:val="Header"/>
+      <w:jc w:val="center"/>
+    </w:pPr>
+    <w:r>
+      <w:t>Legal Aid of North Carolina/DEAR Program</w:t>
+    </w:r>
+  </w:p>
+  <w:p/>
 </w:hdr>
 </file>
 

</xml_diff>

<commit_message>
Add key to Record Summary document (#420)
From Jessica's May 31 email
</commit_message>
<xml_diff>
--- a/dear_petition/petition/export/documents/templates/records_summary.docx
+++ b/dear_petition/petition/export/documents/templates/records_summary.docx
@@ -1879,16 +1879,1166 @@
         <w:t xml:space="preserve"> %}</w:t>
       </w:r>
     </w:p>
+    <w:p>
+      <w:pPr>
+        <w:sectPr>
+          <w:headerReference w:type="even" r:id="rId7"/>
+          <w:headerReference w:type="default" r:id="rId8"/>
+          <w:footerReference w:type="even" r:id="rId9"/>
+          <w:footerReference w:type="default" r:id="rId10"/>
+          <w:headerReference w:type="first" r:id="rId11"/>
+          <w:footerReference w:type="first" r:id="rId12"/>
+          <w:pgSz w:w="15840" w:h="12240" w:orient="landscape"/>
+          <w:pgMar w:top="1440" w:right="1440" w:bottom="1440" w:left="1440" w:header="720" w:footer="720" w:gutter="0"/>
+          <w:cols w:space="720"/>
+          <w:titlePg/>
+          <w:docGrid w:linePitch="360"/>
+        </w:sectPr>
+      </w:pPr>
+    </w:p>
+    <w:p>
+      <w:pPr>
+        <w:jc w:val="center"/>
+        <w:rPr>
+          <w:b/>
+          <w:sz w:val="22"/>
+          <w:szCs w:val="22"/>
+          <w:u w:val="single"/>
+        </w:rPr>
+      </w:pPr>
+      <w:r>
+        <w:rPr>
+          <w:b/>
+          <w:sz w:val="22"/>
+          <w:szCs w:val="22"/>
+          <w:u w:val="single"/>
+        </w:rPr>
+        <w:lastRenderedPageBreak/>
+        <w:t>Key</w:t>
+      </w:r>
+    </w:p>
+    <w:p>
+      <w:pPr>
+        <w:rPr>
+          <w:b/>
+          <w:sz w:val="22"/>
+          <w:szCs w:val="22"/>
+        </w:rPr>
+      </w:pPr>
+    </w:p>
+    <w:p>
+      <w:pPr>
+        <w:rPr>
+          <w:b/>
+          <w:sz w:val="22"/>
+          <w:szCs w:val="22"/>
+        </w:rPr>
+        <w:sectPr>
+          <w:headerReference w:type="even" r:id="rId13"/>
+          <w:headerReference w:type="default" r:id="rId14"/>
+          <w:footerReference w:type="even" r:id="rId15"/>
+          <w:footerReference w:type="default" r:id="rId16"/>
+          <w:headerReference w:type="first" r:id="rId17"/>
+          <w:footerReference w:type="first" r:id="rId18"/>
+          <w:pgSz w:w="15840" w:h="12240" w:orient="landscape"/>
+          <w:pgMar w:top="1440" w:right="1440" w:bottom="1440" w:left="1440" w:header="720" w:footer="720" w:gutter="0"/>
+          <w:cols w:space="720"/>
+          <w:titlePg/>
+          <w:docGrid w:linePitch="360"/>
+        </w:sectPr>
+      </w:pPr>
+    </w:p>
+    <w:p>
+      <w:pPr>
+        <w:rPr>
+          <w:sz w:val="22"/>
+          <w:szCs w:val="22"/>
+        </w:rPr>
+      </w:pPr>
+      <w:proofErr w:type="spellStart"/>
+      <w:r>
+        <w:rPr>
+          <w:b/>
+          <w:sz w:val="22"/>
+          <w:szCs w:val="22"/>
+        </w:rPr>
+        <w:t>CoR</w:t>
+      </w:r>
+      <w:proofErr w:type="spellEnd"/>
+      <w:r>
+        <w:rPr>
+          <w:bCs/>
+          <w:sz w:val="22"/>
+          <w:szCs w:val="22"/>
+        </w:rPr>
+        <w:t xml:space="preserve"> – </w:t>
+      </w:r>
+      <w:r>
+        <w:rPr>
+          <w:sz w:val="22"/>
+          <w:szCs w:val="22"/>
+        </w:rPr>
+        <w:t>Certificate of Relief</w:t>
+      </w:r>
+    </w:p>
+    <w:p>
+      <w:pPr>
+        <w:rPr>
+          <w:sz w:val="22"/>
+          <w:szCs w:val="22"/>
+        </w:rPr>
+      </w:pPr>
+    </w:p>
+    <w:p>
+      <w:pPr>
+        <w:rPr>
+          <w:sz w:val="22"/>
+          <w:szCs w:val="22"/>
+        </w:rPr>
+      </w:pPr>
+      <w:r>
+        <w:rPr>
+          <w:b/>
+          <w:bCs/>
+          <w:sz w:val="22"/>
+          <w:szCs w:val="22"/>
+        </w:rPr>
+        <w:t>CD</w:t>
+      </w:r>
+      <w:r>
+        <w:rPr>
+          <w:sz w:val="22"/>
+          <w:szCs w:val="22"/>
+        </w:rPr>
+        <w:t xml:space="preserve"> – Discharge and Dismissal or Conditional Discharge</w:t>
+      </w:r>
+    </w:p>
+    <w:p>
+      <w:pPr>
+        <w:rPr>
+          <w:sz w:val="22"/>
+          <w:szCs w:val="22"/>
+        </w:rPr>
+      </w:pPr>
+    </w:p>
+    <w:p>
+      <w:pPr>
+        <w:rPr>
+          <w:sz w:val="22"/>
+          <w:szCs w:val="22"/>
+        </w:rPr>
+      </w:pPr>
+      <w:r>
+        <w:rPr>
+          <w:b/>
+          <w:sz w:val="22"/>
+          <w:szCs w:val="22"/>
+        </w:rPr>
+        <w:t>DC</w:t>
+      </w:r>
+      <w:r>
+        <w:rPr>
+          <w:bCs/>
+          <w:sz w:val="22"/>
+          <w:szCs w:val="22"/>
+        </w:rPr>
+        <w:t xml:space="preserve"> – </w:t>
+      </w:r>
+      <w:r>
+        <w:rPr>
+          <w:sz w:val="22"/>
+          <w:szCs w:val="22"/>
+        </w:rPr>
+        <w:t>Dismissed by Court</w:t>
+      </w:r>
+    </w:p>
+    <w:p>
+      <w:pPr>
+        <w:rPr>
+          <w:b/>
+          <w:sz w:val="22"/>
+          <w:szCs w:val="22"/>
+          <w:u w:val="single"/>
+        </w:rPr>
+      </w:pPr>
+    </w:p>
+    <w:p>
+      <w:pPr>
+        <w:rPr>
+          <w:sz w:val="22"/>
+          <w:szCs w:val="22"/>
+        </w:rPr>
+      </w:pPr>
+      <w:r>
+        <w:rPr>
+          <w:b/>
+          <w:sz w:val="22"/>
+          <w:szCs w:val="22"/>
+        </w:rPr>
+        <w:t>DWOL</w:t>
+      </w:r>
+      <w:r>
+        <w:rPr>
+          <w:sz w:val="22"/>
+          <w:szCs w:val="22"/>
+        </w:rPr>
+        <w:t xml:space="preserve"> or </w:t>
+      </w:r>
+      <w:r>
+        <w:rPr>
+          <w:b/>
+          <w:bCs/>
+          <w:sz w:val="22"/>
+          <w:szCs w:val="22"/>
+        </w:rPr>
+        <w:t>VD</w:t>
+      </w:r>
+      <w:r>
+        <w:rPr>
+          <w:bCs/>
+          <w:sz w:val="22"/>
+          <w:szCs w:val="22"/>
+        </w:rPr>
+        <w:t xml:space="preserve"> – </w:t>
+      </w:r>
+      <w:r>
+        <w:rPr>
+          <w:sz w:val="22"/>
+          <w:szCs w:val="22"/>
+        </w:rPr>
+        <w:t>Dismissed without Leave (a final disposition)</w:t>
+      </w:r>
+    </w:p>
+    <w:p>
+      <w:pPr>
+        <w:rPr>
+          <w:b/>
+          <w:sz w:val="22"/>
+          <w:szCs w:val="22"/>
+        </w:rPr>
+      </w:pPr>
+    </w:p>
+    <w:p>
+      <w:pPr>
+        <w:rPr>
+          <w:sz w:val="22"/>
+          <w:szCs w:val="22"/>
+        </w:rPr>
+      </w:pPr>
+      <w:r>
+        <w:rPr>
+          <w:b/>
+          <w:sz w:val="22"/>
+          <w:szCs w:val="22"/>
+        </w:rPr>
+        <w:t>Deferred</w:t>
+      </w:r>
+      <w:r>
+        <w:rPr>
+          <w:sz w:val="22"/>
+          <w:szCs w:val="22"/>
+        </w:rPr>
+        <w:t xml:space="preserve"> or </w:t>
+      </w:r>
+      <w:r>
+        <w:rPr>
+          <w:b/>
+          <w:bCs/>
+          <w:sz w:val="22"/>
+          <w:szCs w:val="22"/>
+        </w:rPr>
+        <w:t>DD</w:t>
+      </w:r>
+      <w:r>
+        <w:rPr>
+          <w:bCs/>
+          <w:sz w:val="22"/>
+          <w:szCs w:val="22"/>
+        </w:rPr>
+        <w:t xml:space="preserve"> – </w:t>
+      </w:r>
+      <w:r>
+        <w:rPr>
+          <w:sz w:val="22"/>
+          <w:szCs w:val="22"/>
+        </w:rPr>
+        <w:t>Deferred Prosecution Dismissal</w:t>
+      </w:r>
+    </w:p>
+    <w:p>
+      <w:pPr>
+        <w:rPr>
+          <w:b/>
+          <w:sz w:val="22"/>
+          <w:szCs w:val="22"/>
+        </w:rPr>
+      </w:pPr>
+    </w:p>
+    <w:p>
+      <w:pPr>
+        <w:rPr>
+          <w:sz w:val="22"/>
+          <w:szCs w:val="22"/>
+        </w:rPr>
+      </w:pPr>
+      <w:r>
+        <w:rPr>
+          <w:b/>
+          <w:sz w:val="22"/>
+          <w:szCs w:val="22"/>
+        </w:rPr>
+        <w:t>F</w:t>
+      </w:r>
+      <w:r>
+        <w:rPr>
+          <w:bCs/>
+          <w:sz w:val="22"/>
+          <w:szCs w:val="22"/>
+        </w:rPr>
+        <w:t xml:space="preserve"> – </w:t>
+      </w:r>
+      <w:r>
+        <w:rPr>
+          <w:sz w:val="22"/>
+          <w:szCs w:val="22"/>
+        </w:rPr>
+        <w:t>Felony</w:t>
+      </w:r>
+    </w:p>
+    <w:p>
+      <w:pPr>
+        <w:rPr>
+          <w:sz w:val="22"/>
+          <w:szCs w:val="22"/>
+        </w:rPr>
+      </w:pPr>
+    </w:p>
+    <w:p>
+      <w:pPr>
+        <w:rPr>
+          <w:sz w:val="22"/>
+          <w:szCs w:val="22"/>
+        </w:rPr>
+      </w:pPr>
+      <w:r>
+        <w:rPr>
+          <w:b/>
+          <w:sz w:val="22"/>
+          <w:szCs w:val="22"/>
+        </w:rPr>
+        <w:t>GL</w:t>
+      </w:r>
+      <w:r>
+        <w:rPr>
+          <w:bCs/>
+          <w:sz w:val="22"/>
+          <w:szCs w:val="22"/>
+        </w:rPr>
+        <w:t xml:space="preserve"> – </w:t>
+      </w:r>
+      <w:r>
+        <w:rPr>
+          <w:sz w:val="22"/>
+          <w:szCs w:val="22"/>
+        </w:rPr>
+        <w:t>Guilty to Lesser.  This will be followed by either an M or F to indicate the severity of the original charge.</w:t>
+      </w:r>
+    </w:p>
+    <w:p>
+      <w:pPr>
+        <w:rPr>
+          <w:b/>
+          <w:sz w:val="22"/>
+          <w:szCs w:val="22"/>
+        </w:rPr>
+      </w:pPr>
+    </w:p>
+    <w:p>
+      <w:pPr>
+        <w:rPr>
+          <w:sz w:val="22"/>
+          <w:szCs w:val="22"/>
+        </w:rPr>
+      </w:pPr>
+      <w:r>
+        <w:rPr>
+          <w:b/>
+          <w:sz w:val="22"/>
+          <w:szCs w:val="22"/>
+        </w:rPr>
+        <w:t>GU</w:t>
+      </w:r>
+      <w:r>
+        <w:rPr>
+          <w:sz w:val="22"/>
+          <w:szCs w:val="22"/>
+        </w:rPr>
+        <w:t xml:space="preserve"> – Guilty</w:t>
+      </w:r>
+    </w:p>
+    <w:p>
+      <w:pPr>
+        <w:rPr>
+          <w:sz w:val="22"/>
+          <w:szCs w:val="22"/>
+        </w:rPr>
+      </w:pPr>
+    </w:p>
+    <w:p>
+      <w:pPr>
+        <w:rPr>
+          <w:sz w:val="22"/>
+          <w:szCs w:val="22"/>
+        </w:rPr>
+      </w:pPr>
+      <w:r>
+        <w:rPr>
+          <w:b/>
+          <w:bCs/>
+          <w:sz w:val="22"/>
+          <w:szCs w:val="22"/>
+        </w:rPr>
+        <w:t>I</w:t>
+      </w:r>
+      <w:r>
+        <w:rPr>
+          <w:bCs/>
+          <w:sz w:val="22"/>
+          <w:szCs w:val="22"/>
+        </w:rPr>
+        <w:t xml:space="preserve"> – </w:t>
+      </w:r>
+      <w:r>
+        <w:rPr>
+          <w:sz w:val="22"/>
+          <w:szCs w:val="22"/>
+        </w:rPr>
+        <w:t xml:space="preserve">Infraction </w:t>
+      </w:r>
+    </w:p>
+    <w:p>
+      <w:pPr>
+        <w:rPr>
+          <w:sz w:val="22"/>
+          <w:szCs w:val="22"/>
+        </w:rPr>
+      </w:pPr>
+    </w:p>
+    <w:p>
+      <w:pPr>
+        <w:rPr>
+          <w:b/>
+          <w:sz w:val="22"/>
+          <w:szCs w:val="22"/>
+        </w:rPr>
+      </w:pPr>
+      <w:r>
+        <w:rPr>
+          <w:b/>
+          <w:sz w:val="22"/>
+          <w:szCs w:val="22"/>
+        </w:rPr>
+        <w:t xml:space="preserve">Leave </w:t>
+      </w:r>
+      <w:r>
+        <w:rPr>
+          <w:bCs/>
+          <w:sz w:val="22"/>
+          <w:szCs w:val="22"/>
+        </w:rPr>
+        <w:t xml:space="preserve">or </w:t>
+      </w:r>
+      <w:r>
+        <w:rPr>
+          <w:b/>
+          <w:sz w:val="22"/>
+          <w:szCs w:val="22"/>
+        </w:rPr>
+        <w:t>VL</w:t>
+      </w:r>
+      <w:r>
+        <w:rPr>
+          <w:bCs/>
+          <w:sz w:val="22"/>
+          <w:szCs w:val="22"/>
+        </w:rPr>
+        <w:t xml:space="preserve"> – </w:t>
+      </w:r>
+      <w:r>
+        <w:rPr>
+          <w:sz w:val="22"/>
+          <w:szCs w:val="22"/>
+        </w:rPr>
+        <w:t>Dismissed with Leave. Charges dismissed with leave must be resolved before any expunction petition can be considered.</w:t>
+      </w:r>
+    </w:p>
+    <w:p>
+      <w:pPr>
+        <w:rPr>
+          <w:b/>
+          <w:sz w:val="22"/>
+          <w:szCs w:val="22"/>
+        </w:rPr>
+      </w:pPr>
+    </w:p>
+    <w:p>
+      <w:pPr>
+        <w:rPr>
+          <w:sz w:val="22"/>
+          <w:szCs w:val="22"/>
+        </w:rPr>
+      </w:pPr>
+      <w:r>
+        <w:rPr>
+          <w:b/>
+          <w:sz w:val="22"/>
+          <w:szCs w:val="22"/>
+        </w:rPr>
+        <w:t>M</w:t>
+      </w:r>
+      <w:r>
+        <w:rPr>
+          <w:bCs/>
+          <w:sz w:val="22"/>
+          <w:szCs w:val="22"/>
+        </w:rPr>
+        <w:t xml:space="preserve"> – </w:t>
+      </w:r>
+      <w:r>
+        <w:rPr>
+          <w:sz w:val="22"/>
+          <w:szCs w:val="22"/>
+        </w:rPr>
+        <w:t>Misdemeanor</w:t>
+      </w:r>
+    </w:p>
+    <w:p>
+      <w:pPr>
+        <w:rPr>
+          <w:sz w:val="22"/>
+          <w:szCs w:val="22"/>
+        </w:rPr>
+      </w:pPr>
+    </w:p>
+    <w:p>
+      <w:pPr>
+        <w:rPr>
+          <w:sz w:val="22"/>
+          <w:szCs w:val="22"/>
+        </w:rPr>
+      </w:pPr>
+      <w:r>
+        <w:rPr>
+          <w:b/>
+          <w:bCs/>
+          <w:sz w:val="22"/>
+          <w:szCs w:val="22"/>
+        </w:rPr>
+        <w:t>NC</w:t>
+      </w:r>
+      <w:r>
+        <w:rPr>
+          <w:bCs/>
+          <w:sz w:val="22"/>
+          <w:szCs w:val="22"/>
+        </w:rPr>
+        <w:t xml:space="preserve"> – </w:t>
+      </w:r>
+      <w:r>
+        <w:rPr>
+          <w:sz w:val="22"/>
+          <w:szCs w:val="22"/>
+        </w:rPr>
+        <w:t xml:space="preserve">No Contest </w:t>
+      </w:r>
+    </w:p>
+    <w:p>
+      <w:pPr>
+        <w:rPr>
+          <w:sz w:val="22"/>
+          <w:szCs w:val="22"/>
+        </w:rPr>
+      </w:pPr>
+    </w:p>
+    <w:p>
+      <w:pPr>
+        <w:rPr>
+          <w:sz w:val="22"/>
+          <w:szCs w:val="22"/>
+        </w:rPr>
+      </w:pPr>
+      <w:r>
+        <w:rPr>
+          <w:b/>
+          <w:sz w:val="22"/>
+          <w:szCs w:val="22"/>
+        </w:rPr>
+        <w:t>NG</w:t>
+      </w:r>
+      <w:r>
+        <w:rPr>
+          <w:bCs/>
+          <w:sz w:val="22"/>
+          <w:szCs w:val="22"/>
+        </w:rPr>
+        <w:t xml:space="preserve"> – </w:t>
+      </w:r>
+      <w:r>
+        <w:rPr>
+          <w:sz w:val="22"/>
+          <w:szCs w:val="22"/>
+        </w:rPr>
+        <w:t>Not Guilty</w:t>
+      </w:r>
+    </w:p>
+    <w:p>
+      <w:pPr>
+        <w:rPr>
+          <w:sz w:val="22"/>
+          <w:szCs w:val="22"/>
+        </w:rPr>
+      </w:pPr>
+    </w:p>
+    <w:p>
+      <w:pPr>
+        <w:rPr>
+          <w:sz w:val="22"/>
+          <w:szCs w:val="22"/>
+        </w:rPr>
+      </w:pPr>
+      <w:r>
+        <w:rPr>
+          <w:b/>
+          <w:sz w:val="22"/>
+          <w:szCs w:val="22"/>
+        </w:rPr>
+        <w:t>NPC</w:t>
+      </w:r>
+      <w:r>
+        <w:rPr>
+          <w:bCs/>
+          <w:sz w:val="22"/>
+          <w:szCs w:val="22"/>
+        </w:rPr>
+        <w:t xml:space="preserve"> – </w:t>
+      </w:r>
+      <w:r>
+        <w:rPr>
+          <w:sz w:val="22"/>
+          <w:szCs w:val="22"/>
+        </w:rPr>
+        <w:t>No Probable Cause</w:t>
+      </w:r>
+    </w:p>
+    <w:p>
+      <w:pPr>
+        <w:rPr>
+          <w:sz w:val="22"/>
+          <w:szCs w:val="22"/>
+        </w:rPr>
+      </w:pPr>
+    </w:p>
+    <w:p>
+      <w:pPr>
+        <w:rPr>
+          <w:b/>
+          <w:sz w:val="22"/>
+          <w:szCs w:val="22"/>
+        </w:rPr>
+      </w:pPr>
+      <w:r>
+        <w:rPr>
+          <w:b/>
+          <w:sz w:val="22"/>
+          <w:szCs w:val="22"/>
+        </w:rPr>
+        <w:br w:type="column"/>
+      </w:r>
+      <w:r>
+        <w:rPr>
+          <w:b/>
+          <w:sz w:val="22"/>
+          <w:szCs w:val="22"/>
+        </w:rPr>
+        <w:t>NB</w:t>
+      </w:r>
+      <w:r>
+        <w:rPr>
+          <w:bCs/>
+          <w:sz w:val="22"/>
+          <w:szCs w:val="22"/>
+        </w:rPr>
+        <w:t xml:space="preserve"> – No True Bill Returned by Grand Jury (treated as a dismissal)</w:t>
+      </w:r>
+    </w:p>
+    <w:p>
+      <w:pPr>
+        <w:rPr>
+          <w:b/>
+          <w:sz w:val="22"/>
+          <w:szCs w:val="22"/>
+        </w:rPr>
+      </w:pPr>
+    </w:p>
+    <w:p>
+      <w:pPr>
+        <w:rPr>
+          <w:sz w:val="22"/>
+          <w:szCs w:val="22"/>
+        </w:rPr>
+      </w:pPr>
+      <w:r>
+        <w:rPr>
+          <w:b/>
+          <w:sz w:val="22"/>
+          <w:szCs w:val="22"/>
+        </w:rPr>
+        <w:t>NTBS</w:t>
+      </w:r>
+      <w:r>
+        <w:rPr>
+          <w:bCs/>
+          <w:sz w:val="22"/>
+          <w:szCs w:val="22"/>
+        </w:rPr>
+        <w:t xml:space="preserve"> – </w:t>
+      </w:r>
+      <w:r>
+        <w:rPr>
+          <w:sz w:val="22"/>
+          <w:szCs w:val="22"/>
+        </w:rPr>
+        <w:t>Never to be Served (treated as a dismissal)</w:t>
+      </w:r>
+    </w:p>
+    <w:p>
+      <w:pPr>
+        <w:rPr>
+          <w:b/>
+          <w:sz w:val="22"/>
+          <w:szCs w:val="22"/>
+        </w:rPr>
+      </w:pPr>
+    </w:p>
+    <w:p>
+      <w:pPr>
+        <w:rPr>
+          <w:sz w:val="22"/>
+          <w:szCs w:val="22"/>
+        </w:rPr>
+      </w:pPr>
+      <w:r>
+        <w:rPr>
+          <w:b/>
+          <w:sz w:val="22"/>
+          <w:szCs w:val="22"/>
+        </w:rPr>
+        <w:t>Pending</w:t>
+      </w:r>
+      <w:r>
+        <w:rPr>
+          <w:bCs/>
+          <w:sz w:val="22"/>
+          <w:szCs w:val="22"/>
+        </w:rPr>
+        <w:t xml:space="preserve"> – </w:t>
+      </w:r>
+      <w:r>
+        <w:rPr>
+          <w:sz w:val="22"/>
+          <w:szCs w:val="22"/>
+        </w:rPr>
+        <w:t>Client has either a scheduled court date, an outstanding summons less than 90 days old, or an arrest warrant.</w:t>
+      </w:r>
+    </w:p>
+    <w:p>
+      <w:pPr>
+        <w:rPr>
+          <w:b/>
+          <w:sz w:val="22"/>
+          <w:szCs w:val="22"/>
+        </w:rPr>
+      </w:pPr>
+    </w:p>
+    <w:p>
+      <w:pPr>
+        <w:rPr>
+          <w:sz w:val="22"/>
+          <w:szCs w:val="22"/>
+        </w:rPr>
+      </w:pPr>
+      <w:r>
+        <w:rPr>
+          <w:b/>
+          <w:sz w:val="22"/>
+          <w:szCs w:val="22"/>
+        </w:rPr>
+        <w:t>PJC</w:t>
+      </w:r>
+      <w:r>
+        <w:rPr>
+          <w:bCs/>
+          <w:sz w:val="22"/>
+          <w:szCs w:val="22"/>
+        </w:rPr>
+        <w:t xml:space="preserve"> – </w:t>
+      </w:r>
+      <w:r>
+        <w:rPr>
+          <w:sz w:val="22"/>
+          <w:szCs w:val="22"/>
+        </w:rPr>
+        <w:t>Prayer for Judgment Continued.  (We count these as a conviction for determining expunction eligibility)</w:t>
+      </w:r>
+    </w:p>
+    <w:p>
+      <w:pPr>
+        <w:rPr>
+          <w:sz w:val="22"/>
+          <w:szCs w:val="22"/>
+        </w:rPr>
+      </w:pPr>
+    </w:p>
+    <w:p>
+      <w:pPr>
+        <w:rPr>
+          <w:sz w:val="22"/>
+          <w:szCs w:val="22"/>
+        </w:rPr>
+      </w:pPr>
+      <w:r>
+        <w:rPr>
+          <w:b/>
+          <w:bCs/>
+          <w:sz w:val="22"/>
+          <w:szCs w:val="22"/>
+        </w:rPr>
+        <w:t>PO</w:t>
+      </w:r>
+      <w:r>
+        <w:rPr>
+          <w:bCs/>
+          <w:sz w:val="22"/>
+          <w:szCs w:val="22"/>
+        </w:rPr>
+        <w:t xml:space="preserve"> – </w:t>
+      </w:r>
+      <w:r>
+        <w:rPr>
+          <w:sz w:val="22"/>
+          <w:szCs w:val="22"/>
+        </w:rPr>
+        <w:t xml:space="preserve">Process Other </w:t>
+      </w:r>
+    </w:p>
+    <w:p>
+      <w:pPr>
+        <w:rPr>
+          <w:sz w:val="22"/>
+          <w:szCs w:val="22"/>
+        </w:rPr>
+      </w:pPr>
+    </w:p>
+    <w:p>
+      <w:pPr>
+        <w:rPr>
+          <w:sz w:val="22"/>
+          <w:szCs w:val="22"/>
+        </w:rPr>
+      </w:pPr>
+      <w:r>
+        <w:rPr>
+          <w:b/>
+          <w:bCs/>
+          <w:sz w:val="22"/>
+          <w:szCs w:val="22"/>
+        </w:rPr>
+        <w:t>PR</w:t>
+      </w:r>
+      <w:r>
+        <w:rPr>
+          <w:bCs/>
+          <w:sz w:val="22"/>
+          <w:szCs w:val="22"/>
+        </w:rPr>
+        <w:t xml:space="preserve"> – </w:t>
+      </w:r>
+      <w:r>
+        <w:rPr>
+          <w:sz w:val="22"/>
+          <w:szCs w:val="22"/>
+        </w:rPr>
+        <w:t>Process Revocation</w:t>
+      </w:r>
+    </w:p>
+    <w:p>
+      <w:pPr>
+        <w:rPr>
+          <w:b/>
+          <w:sz w:val="22"/>
+          <w:szCs w:val="22"/>
+        </w:rPr>
+      </w:pPr>
+    </w:p>
+    <w:p>
+      <w:pPr>
+        <w:rPr>
+          <w:bCs/>
+          <w:sz w:val="22"/>
+          <w:szCs w:val="22"/>
+        </w:rPr>
+      </w:pPr>
+      <w:r>
+        <w:rPr>
+          <w:b/>
+          <w:sz w:val="22"/>
+          <w:szCs w:val="22"/>
+        </w:rPr>
+        <w:t>RM</w:t>
+      </w:r>
+      <w:r>
+        <w:rPr>
+          <w:bCs/>
+          <w:sz w:val="22"/>
+          <w:szCs w:val="22"/>
+        </w:rPr>
+        <w:t xml:space="preserve"> – Remanded to District Court</w:t>
+      </w:r>
+    </w:p>
+    <w:p>
+      <w:pPr>
+        <w:rPr>
+          <w:bCs/>
+          <w:sz w:val="22"/>
+          <w:szCs w:val="22"/>
+        </w:rPr>
+      </w:pPr>
+    </w:p>
+    <w:p>
+      <w:pPr>
+        <w:rPr>
+          <w:b/>
+          <w:sz w:val="22"/>
+          <w:szCs w:val="22"/>
+        </w:rPr>
+      </w:pPr>
+      <w:r>
+        <w:rPr>
+          <w:b/>
+          <w:sz w:val="22"/>
+          <w:szCs w:val="22"/>
+        </w:rPr>
+        <w:t>RS</w:t>
+      </w:r>
+      <w:r>
+        <w:rPr>
+          <w:bCs/>
+          <w:sz w:val="22"/>
+          <w:szCs w:val="22"/>
+        </w:rPr>
+        <w:t xml:space="preserve"> – Responsible </w:t>
+      </w:r>
+    </w:p>
+    <w:p>
+      <w:pPr>
+        <w:rPr>
+          <w:b/>
+          <w:sz w:val="22"/>
+          <w:szCs w:val="22"/>
+        </w:rPr>
+      </w:pPr>
+    </w:p>
+    <w:p>
+      <w:pPr>
+        <w:rPr>
+          <w:b/>
+          <w:bCs/>
+          <w:sz w:val="22"/>
+          <w:szCs w:val="22"/>
+        </w:rPr>
+      </w:pPr>
+      <w:r>
+        <w:rPr>
+          <w:b/>
+          <w:sz w:val="22"/>
+          <w:szCs w:val="22"/>
+        </w:rPr>
+        <w:t>SI</w:t>
+      </w:r>
+      <w:r>
+        <w:rPr>
+          <w:bCs/>
+          <w:sz w:val="22"/>
+          <w:szCs w:val="22"/>
+        </w:rPr>
+        <w:t xml:space="preserve"> – </w:t>
+      </w:r>
+      <w:r>
+        <w:rPr>
+          <w:sz w:val="22"/>
+          <w:szCs w:val="22"/>
+        </w:rPr>
+        <w:t>Superseding Indictment or Process (transfer of jurisdiction to superior court; not a final disposition)</w:t>
+      </w:r>
+    </w:p>
+    <w:p>
+      <w:pPr>
+        <w:rPr>
+          <w:b/>
+          <w:sz w:val="22"/>
+          <w:szCs w:val="22"/>
+        </w:rPr>
+      </w:pPr>
+    </w:p>
+    <w:p>
+      <w:pPr>
+        <w:rPr>
+          <w:b/>
+          <w:sz w:val="22"/>
+          <w:szCs w:val="22"/>
+        </w:rPr>
+      </w:pPr>
+      <w:r>
+        <w:rPr>
+          <w:b/>
+          <w:sz w:val="22"/>
+          <w:szCs w:val="22"/>
+        </w:rPr>
+        <w:t>T</w:t>
+      </w:r>
+      <w:r>
+        <w:rPr>
+          <w:bCs/>
+          <w:sz w:val="22"/>
+          <w:szCs w:val="22"/>
+        </w:rPr>
+        <w:t xml:space="preserve"> – Traffic</w:t>
+      </w:r>
+      <w:r>
+        <w:rPr>
+          <w:b/>
+          <w:sz w:val="22"/>
+          <w:szCs w:val="22"/>
+        </w:rPr>
+        <w:t xml:space="preserve"> </w:t>
+      </w:r>
+    </w:p>
+    <w:p>
+      <w:pPr>
+        <w:rPr>
+          <w:b/>
+          <w:sz w:val="22"/>
+          <w:szCs w:val="22"/>
+        </w:rPr>
+      </w:pPr>
+    </w:p>
+    <w:p>
+      <w:pPr>
+        <w:rPr>
+          <w:sz w:val="22"/>
+          <w:szCs w:val="22"/>
+        </w:rPr>
+      </w:pPr>
+      <w:r>
+        <w:rPr>
+          <w:b/>
+          <w:sz w:val="22"/>
+          <w:szCs w:val="22"/>
+        </w:rPr>
+        <w:t>U</w:t>
+      </w:r>
+      <w:r>
+        <w:rPr>
+          <w:bCs/>
+          <w:sz w:val="22"/>
+          <w:szCs w:val="22"/>
+        </w:rPr>
+        <w:t xml:space="preserve"> – </w:t>
+      </w:r>
+      <w:r>
+        <w:rPr>
+          <w:sz w:val="22"/>
+          <w:szCs w:val="22"/>
+        </w:rPr>
+        <w:t>Unknown</w:t>
+      </w:r>
+    </w:p>
+    <w:p>
+      <w:pPr>
+        <w:rPr>
+          <w:b/>
+          <w:sz w:val="22"/>
+          <w:szCs w:val="22"/>
+        </w:rPr>
+      </w:pPr>
+    </w:p>
+    <w:p>
+      <w:pPr>
+        <w:rPr>
+          <w:sz w:val="22"/>
+          <w:szCs w:val="22"/>
+        </w:rPr>
+      </w:pPr>
+      <w:r>
+        <w:rPr>
+          <w:b/>
+          <w:sz w:val="22"/>
+          <w:szCs w:val="22"/>
+        </w:rPr>
+        <w:t>Unserved</w:t>
+      </w:r>
+      <w:r>
+        <w:rPr>
+          <w:sz w:val="22"/>
+          <w:szCs w:val="22"/>
+        </w:rPr>
+        <w:t xml:space="preserve"> – Unserved Summons or Warrant (these are considered pending)</w:t>
+      </w:r>
+    </w:p>
+    <w:p>
+      <w:pPr>
+        <w:rPr>
+          <w:sz w:val="22"/>
+          <w:szCs w:val="22"/>
+        </w:rPr>
+      </w:pPr>
+    </w:p>
+    <w:p>
+      <w:pPr>
+        <w:rPr>
+          <w:sz w:val="22"/>
+          <w:szCs w:val="22"/>
+        </w:rPr>
+      </w:pPr>
+      <w:r>
+        <w:rPr>
+          <w:b/>
+          <w:sz w:val="22"/>
+          <w:szCs w:val="22"/>
+        </w:rPr>
+        <w:t>WPC</w:t>
+      </w:r>
+      <w:r>
+        <w:rPr>
+          <w:sz w:val="22"/>
+          <w:szCs w:val="22"/>
+        </w:rPr>
+        <w:t xml:space="preserve"> – Waiver of Probable Cause (transfer of jurisdiction to superior court; not a final disposition</w:t>
+      </w:r>
+      <w:r>
+        <w:rPr>
+          <w:sz w:val="22"/>
+          <w:szCs w:val="22"/>
+        </w:rPr>
+        <w:t xml:space="preserve">) </w:t>
+      </w:r>
+    </w:p>
+    <w:p/>
     <w:sectPr>
-      <w:headerReference w:type="even" r:id="rId7"/>
-      <w:headerReference w:type="default" r:id="rId8"/>
-      <w:footerReference w:type="even" r:id="rId9"/>
-      <w:footerReference w:type="default" r:id="rId10"/>
-      <w:headerReference w:type="first" r:id="rId11"/>
-      <w:footerReference w:type="first" r:id="rId12"/>
+      <w:type w:val="continuous"/>
       <w:pgSz w:w="15840" w:h="12240" w:orient="landscape"/>
       <w:pgMar w:top="1440" w:right="1440" w:bottom="1440" w:left="1440" w:header="720" w:footer="720" w:gutter="0"/>
-      <w:cols w:space="720"/>
+      <w:cols w:num="2" w:space="720"/>
       <w:titlePg/>
       <w:docGrid w:linePitch="360"/>
     </w:sectPr>
@@ -1922,6 +3072,7 @@
       <w:pStyle w:val="Footer"/>
     </w:pPr>
   </w:p>
+  <w:p/>
 </w:ftr>
 </file>
 
@@ -2038,6 +3189,7 @@
       <w:pStyle w:val="Footer"/>
     </w:pPr>
   </w:p>
+  <w:p/>
 </w:ftr>
 </file>
 
@@ -2154,6 +3306,252 @@
       <w:pStyle w:val="Footer"/>
     </w:pPr>
   </w:p>
+  <w:p/>
+</w:ftr>
+</file>
+
+<file path=word/footer4.xml><?xml version="1.0" encoding="utf-8"?>
+<w:ftr xmlns:wpc="http://schemas.microsoft.com/office/word/2010/wordprocessingCanvas" xmlns:cx="http://schemas.microsoft.com/office/drawing/2014/chartex" xmlns:cx1="http://schemas.microsoft.com/office/drawing/2015/9/8/chartex" xmlns:cx2="http://schemas.microsoft.com/office/drawing/2015/10/21/chartex" xmlns:cx3="http://schemas.microsoft.com/office/drawing/2016/5/9/chartex" xmlns:cx4="http://schemas.microsoft.com/office/drawing/2016/5/10/chartex" xmlns:cx5="http://schemas.microsoft.com/office/drawing/2016/5/11/chartex" xmlns:cx6="http://schemas.microsoft.com/office/drawing/2016/5/12/chartex" xmlns:cx7="http://schemas.microsoft.com/office/drawing/2016/5/13/chartex" xmlns:cx8="http://schemas.microsoft.com/office/drawing/2016/5/14/chartex" xmlns:mc="http://schemas.openxmlformats.org/markup-compatibility/2006" xmlns:aink="http://schemas.microsoft.com/office/drawing/2016/ink" xmlns:am3d="http://schemas.microsoft.com/office/drawing/2017/model3d" xmlns:o="urn:schemas-microsoft-com:office:office" xmlns:oel="http://schemas.microsoft.com/office/2019/extlst" xmlns:r="http://schemas.openxmlformats.org/officeDocument/2006/relationships" xmlns:m="http://schemas.openxmlformats.org/officeDocument/2006/math" xmlns:v="urn:schemas-microsoft-com:vml" xmlns:wp14="http://schemas.microsoft.com/office/word/2010/wordprocessingDrawing" xmlns:wp="http://schemas.openxmlformats.org/drawingml/2006/wordprocessingDrawing" xmlns:w10="urn:schemas-microsoft-com:office:word" xmlns:w="http://schemas.openxmlformats.org/wordprocessingml/2006/main" xmlns:w14="http://schemas.microsoft.com/office/word/2010/wordml" xmlns:w15="http://schemas.microsoft.com/office/word/2012/wordml" xmlns:w16cex="http://schemas.microsoft.com/office/word/2018/wordml/cex" xmlns:w16cid="http://schemas.microsoft.com/office/word/2016/wordml/cid" xmlns:w16="http://schemas.microsoft.com/office/word/2018/wordml" xmlns:w16sdtdh="http://schemas.microsoft.com/office/word/2020/wordml/sdtdatahash" xmlns:w16se="http://schemas.microsoft.com/office/word/2015/wordml/symex" xmlns:wpg="http://schemas.microsoft.com/office/word/2010/wordprocessingGroup" xmlns:wpi="http://schemas.microsoft.com/office/word/2010/wordprocessingInk" xmlns:wne="http://schemas.microsoft.com/office/word/2006/wordml" xmlns:wps="http://schemas.microsoft.com/office/word/2010/wordprocessingShape" mc:Ignorable="w14 w15 w16se w16cid w16 w16cex w16sdtdh wp14">
+  <w:p>
+    <w:pPr>
+      <w:pStyle w:val="Footer"/>
+    </w:pPr>
+  </w:p>
+  <w:p/>
+</w:ftr>
+</file>
+
+<file path=word/footer5.xml><?xml version="1.0" encoding="utf-8"?>
+<w:ftr xmlns:wpc="http://schemas.microsoft.com/office/word/2010/wordprocessingCanvas" xmlns:cx="http://schemas.microsoft.com/office/drawing/2014/chartex" xmlns:cx1="http://schemas.microsoft.com/office/drawing/2015/9/8/chartex" xmlns:cx2="http://schemas.microsoft.com/office/drawing/2015/10/21/chartex" xmlns:cx3="http://schemas.microsoft.com/office/drawing/2016/5/9/chartex" xmlns:cx4="http://schemas.microsoft.com/office/drawing/2016/5/10/chartex" xmlns:cx5="http://schemas.microsoft.com/office/drawing/2016/5/11/chartex" xmlns:cx6="http://schemas.microsoft.com/office/drawing/2016/5/12/chartex" xmlns:cx7="http://schemas.microsoft.com/office/drawing/2016/5/13/chartex" xmlns:cx8="http://schemas.microsoft.com/office/drawing/2016/5/14/chartex" xmlns:mc="http://schemas.openxmlformats.org/markup-compatibility/2006" xmlns:aink="http://schemas.microsoft.com/office/drawing/2016/ink" xmlns:am3d="http://schemas.microsoft.com/office/drawing/2017/model3d" xmlns:o="urn:schemas-microsoft-com:office:office" xmlns:oel="http://schemas.microsoft.com/office/2019/extlst" xmlns:r="http://schemas.openxmlformats.org/officeDocument/2006/relationships" xmlns:m="http://schemas.openxmlformats.org/officeDocument/2006/math" xmlns:v="urn:schemas-microsoft-com:vml" xmlns:wp14="http://schemas.microsoft.com/office/word/2010/wordprocessingDrawing" xmlns:wp="http://schemas.openxmlformats.org/drawingml/2006/wordprocessingDrawing" xmlns:w10="urn:schemas-microsoft-com:office:word" xmlns:w="http://schemas.openxmlformats.org/wordprocessingml/2006/main" xmlns:w14="http://schemas.microsoft.com/office/word/2010/wordml" xmlns:w15="http://schemas.microsoft.com/office/word/2012/wordml" xmlns:w16cex="http://schemas.microsoft.com/office/word/2018/wordml/cex" xmlns:w16cid="http://schemas.microsoft.com/office/word/2016/wordml/cid" xmlns:w16="http://schemas.microsoft.com/office/word/2018/wordml" xmlns:w16sdtdh="http://schemas.microsoft.com/office/word/2020/wordml/sdtdatahash" xmlns:w16se="http://schemas.microsoft.com/office/word/2015/wordml/symex" xmlns:wpg="http://schemas.microsoft.com/office/word/2010/wordprocessingGroup" xmlns:wpi="http://schemas.microsoft.com/office/word/2010/wordprocessingInk" xmlns:wne="http://schemas.microsoft.com/office/word/2006/wordml" xmlns:wps="http://schemas.microsoft.com/office/word/2010/wordprocessingShape" mc:Ignorable="w14 w15 w16se w16cid w16 w16cex w16sdtdh wp14">
+  <w:sdt>
+    <w:sdtPr>
+      <w:id w:val="162972767"/>
+      <w:docPartObj>
+        <w:docPartGallery w:val="Page Numbers (Bottom of Page)"/>
+        <w:docPartUnique/>
+      </w:docPartObj>
+    </w:sdtPr>
+    <w:sdtContent>
+      <w:sdt>
+        <w:sdtPr>
+          <w:id w:val="-621691155"/>
+          <w:docPartObj>
+            <w:docPartGallery w:val="Page Numbers (Top of Page)"/>
+            <w:docPartUnique/>
+          </w:docPartObj>
+        </w:sdtPr>
+        <w:sdtContent>
+          <w:p>
+            <w:pPr>
+              <w:pStyle w:val="Footer"/>
+              <w:jc w:val="center"/>
+            </w:pPr>
+            <w:r>
+              <w:t xml:space="preserve">Page </w:t>
+            </w:r>
+            <w:r>
+              <w:rPr>
+                <w:b/>
+                <w:bCs/>
+              </w:rPr>
+              <w:fldChar w:fldCharType="begin"/>
+            </w:r>
+            <w:r>
+              <w:rPr>
+                <w:b/>
+                <w:bCs/>
+              </w:rPr>
+              <w:instrText xml:space="preserve"> PAGE </w:instrText>
+            </w:r>
+            <w:r>
+              <w:rPr>
+                <w:b/>
+                <w:bCs/>
+              </w:rPr>
+              <w:fldChar w:fldCharType="separate"/>
+            </w:r>
+            <w:r>
+              <w:rPr>
+                <w:b/>
+                <w:bCs/>
+                <w:noProof/>
+              </w:rPr>
+              <w:t>2</w:t>
+            </w:r>
+            <w:r>
+              <w:rPr>
+                <w:b/>
+                <w:bCs/>
+              </w:rPr>
+              <w:fldChar w:fldCharType="end"/>
+            </w:r>
+            <w:r>
+              <w:t xml:space="preserve"> of </w:t>
+            </w:r>
+            <w:r>
+              <w:rPr>
+                <w:b/>
+                <w:bCs/>
+              </w:rPr>
+              <w:fldChar w:fldCharType="begin"/>
+            </w:r>
+            <w:r>
+              <w:rPr>
+                <w:b/>
+                <w:bCs/>
+              </w:rPr>
+              <w:instrText xml:space="preserve"> NUMPAGES  </w:instrText>
+            </w:r>
+            <w:r>
+              <w:rPr>
+                <w:b/>
+                <w:bCs/>
+              </w:rPr>
+              <w:fldChar w:fldCharType="separate"/>
+            </w:r>
+            <w:r>
+              <w:rPr>
+                <w:b/>
+                <w:bCs/>
+                <w:noProof/>
+              </w:rPr>
+              <w:t>2</w:t>
+            </w:r>
+            <w:r>
+              <w:rPr>
+                <w:b/>
+                <w:bCs/>
+              </w:rPr>
+              <w:fldChar w:fldCharType="end"/>
+            </w:r>
+          </w:p>
+        </w:sdtContent>
+      </w:sdt>
+    </w:sdtContent>
+  </w:sdt>
+  <w:p>
+    <w:pPr>
+      <w:pStyle w:val="Footer"/>
+    </w:pPr>
+  </w:p>
+  <w:p/>
+</w:ftr>
+</file>
+
+<file path=word/footer6.xml><?xml version="1.0" encoding="utf-8"?>
+<w:ftr xmlns:wpc="http://schemas.microsoft.com/office/word/2010/wordprocessingCanvas" xmlns:cx="http://schemas.microsoft.com/office/drawing/2014/chartex" xmlns:cx1="http://schemas.microsoft.com/office/drawing/2015/9/8/chartex" xmlns:cx2="http://schemas.microsoft.com/office/drawing/2015/10/21/chartex" xmlns:cx3="http://schemas.microsoft.com/office/drawing/2016/5/9/chartex" xmlns:cx4="http://schemas.microsoft.com/office/drawing/2016/5/10/chartex" xmlns:cx5="http://schemas.microsoft.com/office/drawing/2016/5/11/chartex" xmlns:cx6="http://schemas.microsoft.com/office/drawing/2016/5/12/chartex" xmlns:cx7="http://schemas.microsoft.com/office/drawing/2016/5/13/chartex" xmlns:cx8="http://schemas.microsoft.com/office/drawing/2016/5/14/chartex" xmlns:mc="http://schemas.openxmlformats.org/markup-compatibility/2006" xmlns:aink="http://schemas.microsoft.com/office/drawing/2016/ink" xmlns:am3d="http://schemas.microsoft.com/office/drawing/2017/model3d" xmlns:o="urn:schemas-microsoft-com:office:office" xmlns:oel="http://schemas.microsoft.com/office/2019/extlst" xmlns:r="http://schemas.openxmlformats.org/officeDocument/2006/relationships" xmlns:m="http://schemas.openxmlformats.org/officeDocument/2006/math" xmlns:v="urn:schemas-microsoft-com:vml" xmlns:wp14="http://schemas.microsoft.com/office/word/2010/wordprocessingDrawing" xmlns:wp="http://schemas.openxmlformats.org/drawingml/2006/wordprocessingDrawing" xmlns:w10="urn:schemas-microsoft-com:office:word" xmlns:w="http://schemas.openxmlformats.org/wordprocessingml/2006/main" xmlns:w14="http://schemas.microsoft.com/office/word/2010/wordml" xmlns:w15="http://schemas.microsoft.com/office/word/2012/wordml" xmlns:w16cex="http://schemas.microsoft.com/office/word/2018/wordml/cex" xmlns:w16cid="http://schemas.microsoft.com/office/word/2016/wordml/cid" xmlns:w16="http://schemas.microsoft.com/office/word/2018/wordml" xmlns:w16sdtdh="http://schemas.microsoft.com/office/word/2020/wordml/sdtdatahash" xmlns:w16se="http://schemas.microsoft.com/office/word/2015/wordml/symex" xmlns:wpg="http://schemas.microsoft.com/office/word/2010/wordprocessingGroup" xmlns:wpi="http://schemas.microsoft.com/office/word/2010/wordprocessingInk" xmlns:wne="http://schemas.microsoft.com/office/word/2006/wordml" xmlns:wps="http://schemas.microsoft.com/office/word/2010/wordprocessingShape" mc:Ignorable="w14 w15 w16se w16cid w16 w16cex w16sdtdh wp14">
+  <w:sdt>
+    <w:sdtPr>
+      <w:id w:val="-448941504"/>
+      <w:docPartObj>
+        <w:docPartGallery w:val="Page Numbers (Bottom of Page)"/>
+        <w:docPartUnique/>
+      </w:docPartObj>
+    </w:sdtPr>
+    <w:sdtContent>
+      <w:sdt>
+        <w:sdtPr>
+          <w:id w:val="-1273240915"/>
+          <w:docPartObj>
+            <w:docPartGallery w:val="Page Numbers (Top of Page)"/>
+            <w:docPartUnique/>
+          </w:docPartObj>
+        </w:sdtPr>
+        <w:sdtContent>
+          <w:p>
+            <w:pPr>
+              <w:pStyle w:val="Footer"/>
+              <w:jc w:val="center"/>
+            </w:pPr>
+            <w:r>
+              <w:t xml:space="preserve">Page </w:t>
+            </w:r>
+            <w:r>
+              <w:rPr>
+                <w:b/>
+                <w:bCs/>
+              </w:rPr>
+              <w:fldChar w:fldCharType="begin"/>
+            </w:r>
+            <w:r>
+              <w:rPr>
+                <w:b/>
+                <w:bCs/>
+              </w:rPr>
+              <w:instrText xml:space="preserve"> PAGE </w:instrText>
+            </w:r>
+            <w:r>
+              <w:rPr>
+                <w:b/>
+                <w:bCs/>
+              </w:rPr>
+              <w:fldChar w:fldCharType="separate"/>
+            </w:r>
+            <w:r>
+              <w:rPr>
+                <w:b/>
+                <w:bCs/>
+                <w:noProof/>
+              </w:rPr>
+              <w:t>2</w:t>
+            </w:r>
+            <w:r>
+              <w:rPr>
+                <w:b/>
+                <w:bCs/>
+              </w:rPr>
+              <w:fldChar w:fldCharType="end"/>
+            </w:r>
+            <w:r>
+              <w:t xml:space="preserve"> of </w:t>
+            </w:r>
+            <w:r>
+              <w:rPr>
+                <w:b/>
+                <w:bCs/>
+              </w:rPr>
+              <w:fldChar w:fldCharType="begin"/>
+            </w:r>
+            <w:r>
+              <w:rPr>
+                <w:b/>
+                <w:bCs/>
+              </w:rPr>
+              <w:instrText xml:space="preserve"> NUMPAGES  </w:instrText>
+            </w:r>
+            <w:r>
+              <w:rPr>
+                <w:b/>
+                <w:bCs/>
+              </w:rPr>
+              <w:fldChar w:fldCharType="separate"/>
+            </w:r>
+            <w:r>
+              <w:rPr>
+                <w:b/>
+                <w:bCs/>
+                <w:noProof/>
+              </w:rPr>
+              <w:t>2</w:t>
+            </w:r>
+            <w:r>
+              <w:rPr>
+                <w:b/>
+                <w:bCs/>
+              </w:rPr>
+              <w:fldChar w:fldCharType="end"/>
+            </w:r>
+          </w:p>
+        </w:sdtContent>
+      </w:sdt>
+    </w:sdtContent>
+  </w:sdt>
+  <w:p>
+    <w:pPr>
+      <w:pStyle w:val="Footer"/>
+    </w:pPr>
+  </w:p>
+  <w:p/>
 </w:ftr>
 </file>
 
@@ -2183,6 +3581,7 @@
       <w:pStyle w:val="Header"/>
     </w:pPr>
   </w:p>
+  <w:p/>
 </w:hdr>
 </file>
 
@@ -2205,6 +3604,7 @@
       <w:t>CONFIDENTIAL ATTORNEY WORK PRODUCT</w:t>
     </w:r>
   </w:p>
+  <w:p/>
 </w:hdr>
 </file>
 
@@ -2234,6 +3634,71 @@
       <w:t>Legal Aid of North Carolina/DEAR Program</w:t>
     </w:r>
   </w:p>
+  <w:p/>
+</w:hdr>
+</file>
+
+<file path=word/header4.xml><?xml version="1.0" encoding="utf-8"?>
+<w:hdr xmlns:wpc="http://schemas.microsoft.com/office/word/2010/wordprocessingCanvas" xmlns:cx="http://schemas.microsoft.com/office/drawing/2014/chartex" xmlns:cx1="http://schemas.microsoft.com/office/drawing/2015/9/8/chartex" xmlns:cx2="http://schemas.microsoft.com/office/drawing/2015/10/21/chartex" xmlns:cx3="http://schemas.microsoft.com/office/drawing/2016/5/9/chartex" xmlns:cx4="http://schemas.microsoft.com/office/drawing/2016/5/10/chartex" xmlns:cx5="http://schemas.microsoft.com/office/drawing/2016/5/11/chartex" xmlns:cx6="http://schemas.microsoft.com/office/drawing/2016/5/12/chartex" xmlns:cx7="http://schemas.microsoft.com/office/drawing/2016/5/13/chartex" xmlns:cx8="http://schemas.microsoft.com/office/drawing/2016/5/14/chartex" xmlns:mc="http://schemas.openxmlformats.org/markup-compatibility/2006" xmlns:aink="http://schemas.microsoft.com/office/drawing/2016/ink" xmlns:am3d="http://schemas.microsoft.com/office/drawing/2017/model3d" xmlns:o="urn:schemas-microsoft-com:office:office" xmlns:oel="http://schemas.microsoft.com/office/2019/extlst" xmlns:r="http://schemas.openxmlformats.org/officeDocument/2006/relationships" xmlns:m="http://schemas.openxmlformats.org/officeDocument/2006/math" xmlns:v="urn:schemas-microsoft-com:vml" xmlns:wp14="http://schemas.microsoft.com/office/word/2010/wordprocessingDrawing" xmlns:wp="http://schemas.openxmlformats.org/drawingml/2006/wordprocessingDrawing" xmlns:w10="urn:schemas-microsoft-com:office:word" xmlns:w="http://schemas.openxmlformats.org/wordprocessingml/2006/main" xmlns:w14="http://schemas.microsoft.com/office/word/2010/wordml" xmlns:w15="http://schemas.microsoft.com/office/word/2012/wordml" xmlns:w16cex="http://schemas.microsoft.com/office/word/2018/wordml/cex" xmlns:w16cid="http://schemas.microsoft.com/office/word/2016/wordml/cid" xmlns:w16="http://schemas.microsoft.com/office/word/2018/wordml" xmlns:w16sdtdh="http://schemas.microsoft.com/office/word/2020/wordml/sdtdatahash" xmlns:w16se="http://schemas.microsoft.com/office/word/2015/wordml/symex" xmlns:wpg="http://schemas.microsoft.com/office/word/2010/wordprocessingGroup" xmlns:wpi="http://schemas.microsoft.com/office/word/2010/wordprocessingInk" xmlns:wne="http://schemas.microsoft.com/office/word/2006/wordml" xmlns:wps="http://schemas.microsoft.com/office/word/2010/wordprocessingShape" mc:Ignorable="w14 w15 w16se w16cid w16 w16cex w16sdtdh wp14">
+  <w:p>
+    <w:pPr>
+      <w:pStyle w:val="Header"/>
+    </w:pPr>
+  </w:p>
+  <w:p/>
+</w:hdr>
+</file>
+
+<file path=word/header5.xml><?xml version="1.0" encoding="utf-8"?>
+<w:hdr xmlns:wpc="http://schemas.microsoft.com/office/word/2010/wordprocessingCanvas" xmlns:cx="http://schemas.microsoft.com/office/drawing/2014/chartex" xmlns:cx1="http://schemas.microsoft.com/office/drawing/2015/9/8/chartex" xmlns:cx2="http://schemas.microsoft.com/office/drawing/2015/10/21/chartex" xmlns:cx3="http://schemas.microsoft.com/office/drawing/2016/5/9/chartex" xmlns:cx4="http://schemas.microsoft.com/office/drawing/2016/5/10/chartex" xmlns:cx5="http://schemas.microsoft.com/office/drawing/2016/5/11/chartex" xmlns:cx6="http://schemas.microsoft.com/office/drawing/2016/5/12/chartex" xmlns:cx7="http://schemas.microsoft.com/office/drawing/2016/5/13/chartex" xmlns:cx8="http://schemas.microsoft.com/office/drawing/2016/5/14/chartex" xmlns:mc="http://schemas.openxmlformats.org/markup-compatibility/2006" xmlns:aink="http://schemas.microsoft.com/office/drawing/2016/ink" xmlns:am3d="http://schemas.microsoft.com/office/drawing/2017/model3d" xmlns:o="urn:schemas-microsoft-com:office:office" xmlns:oel="http://schemas.microsoft.com/office/2019/extlst" xmlns:r="http://schemas.openxmlformats.org/officeDocument/2006/relationships" xmlns:m="http://schemas.openxmlformats.org/officeDocument/2006/math" xmlns:v="urn:schemas-microsoft-com:vml" xmlns:wp14="http://schemas.microsoft.com/office/word/2010/wordprocessingDrawing" xmlns:wp="http://schemas.openxmlformats.org/drawingml/2006/wordprocessingDrawing" xmlns:w10="urn:schemas-microsoft-com:office:word" xmlns:w="http://schemas.openxmlformats.org/wordprocessingml/2006/main" xmlns:w14="http://schemas.microsoft.com/office/word/2010/wordml" xmlns:w15="http://schemas.microsoft.com/office/word/2012/wordml" xmlns:w16cex="http://schemas.microsoft.com/office/word/2018/wordml/cex" xmlns:w16cid="http://schemas.microsoft.com/office/word/2016/wordml/cid" xmlns:w16="http://schemas.microsoft.com/office/word/2018/wordml" xmlns:w16sdtdh="http://schemas.microsoft.com/office/word/2020/wordml/sdtdatahash" xmlns:w16se="http://schemas.microsoft.com/office/word/2015/wordml/symex" xmlns:wpg="http://schemas.microsoft.com/office/word/2010/wordprocessingGroup" xmlns:wpi="http://schemas.microsoft.com/office/word/2010/wordprocessingInk" xmlns:wne="http://schemas.microsoft.com/office/word/2006/wordml" xmlns:wps="http://schemas.microsoft.com/office/word/2010/wordprocessingShape" mc:Ignorable="w14 w15 w16se w16cid w16 w16cex w16sdtdh wp14">
+  <w:p>
+    <w:pPr>
+      <w:pStyle w:val="Header"/>
+    </w:pPr>
+    <w:r>
+      <w:t>CLIENT NAME</w:t>
+    </w:r>
+  </w:p>
+  <w:p>
+    <w:pPr>
+      <w:pStyle w:val="Header"/>
+      <w:jc w:val="center"/>
+    </w:pPr>
+    <w:r>
+      <w:t>CONFIDENTIAL ATTORNEY WORK PRODUCT</w:t>
+    </w:r>
+  </w:p>
+  <w:p/>
+</w:hdr>
+</file>
+
+<file path=word/header6.xml><?xml version="1.0" encoding="utf-8"?>
+<w:hdr xmlns:wpc="http://schemas.microsoft.com/office/word/2010/wordprocessingCanvas" xmlns:cx="http://schemas.microsoft.com/office/drawing/2014/chartex" xmlns:cx1="http://schemas.microsoft.com/office/drawing/2015/9/8/chartex" xmlns:cx2="http://schemas.microsoft.com/office/drawing/2015/10/21/chartex" xmlns:cx3="http://schemas.microsoft.com/office/drawing/2016/5/9/chartex" xmlns:cx4="http://schemas.microsoft.com/office/drawing/2016/5/10/chartex" xmlns:cx5="http://schemas.microsoft.com/office/drawing/2016/5/11/chartex" xmlns:cx6="http://schemas.microsoft.com/office/drawing/2016/5/12/chartex" xmlns:cx7="http://schemas.microsoft.com/office/drawing/2016/5/13/chartex" xmlns:cx8="http://schemas.microsoft.com/office/drawing/2016/5/14/chartex" xmlns:mc="http://schemas.openxmlformats.org/markup-compatibility/2006" xmlns:aink="http://schemas.microsoft.com/office/drawing/2016/ink" xmlns:am3d="http://schemas.microsoft.com/office/drawing/2017/model3d" xmlns:o="urn:schemas-microsoft-com:office:office" xmlns:oel="http://schemas.microsoft.com/office/2019/extlst" xmlns:r="http://schemas.openxmlformats.org/officeDocument/2006/relationships" xmlns:m="http://schemas.openxmlformats.org/officeDocument/2006/math" xmlns:v="urn:schemas-microsoft-com:vml" xmlns:wp14="http://schemas.microsoft.com/office/word/2010/wordprocessingDrawing" xmlns:wp="http://schemas.openxmlformats.org/drawingml/2006/wordprocessingDrawing" xmlns:w10="urn:schemas-microsoft-com:office:word" xmlns:w="http://schemas.openxmlformats.org/wordprocessingml/2006/main" xmlns:w14="http://schemas.microsoft.com/office/word/2010/wordml" xmlns:w15="http://schemas.microsoft.com/office/word/2012/wordml" xmlns:w16cex="http://schemas.microsoft.com/office/word/2018/wordml/cex" xmlns:w16cid="http://schemas.microsoft.com/office/word/2016/wordml/cid" xmlns:w16="http://schemas.microsoft.com/office/word/2018/wordml" xmlns:w16sdtdh="http://schemas.microsoft.com/office/word/2020/wordml/sdtdatahash" xmlns:w16se="http://schemas.microsoft.com/office/word/2015/wordml/symex" xmlns:wpg="http://schemas.microsoft.com/office/word/2010/wordprocessingGroup" xmlns:wpi="http://schemas.microsoft.com/office/word/2010/wordprocessingInk" xmlns:wne="http://schemas.microsoft.com/office/word/2006/wordml" xmlns:wps="http://schemas.microsoft.com/office/word/2010/wordprocessingShape" mc:Ignorable="w14 w15 w16se w16cid w16 w16cex w16sdtdh wp14">
+  <w:p>
+    <w:pPr>
+      <w:pStyle w:val="Header"/>
+      <w:jc w:val="center"/>
+    </w:pPr>
+    <w:r>
+      <w:t>CONFIDENTIAL ATTORNEY WORK PRODUCT</w:t>
+    </w:r>
+  </w:p>
+  <w:p>
+    <w:pPr>
+      <w:pStyle w:val="Header"/>
+      <w:jc w:val="center"/>
+    </w:pPr>
+  </w:p>
+  <w:p>
+    <w:pPr>
+      <w:pStyle w:val="Header"/>
+      <w:jc w:val="center"/>
+    </w:pPr>
+    <w:r>
+      <w:t>Legal Aid of North Carolina/DEAR Program</w:t>
+    </w:r>
+  </w:p>
+  <w:p/>
 </w:hdr>
 </file>
 

</xml_diff>